<commit_message>
Code Update for intellifraud
</commit_message>
<xml_diff>
--- a/docs/6242 Proj Notes.docx
+++ b/docs/6242 Proj Notes.docx
@@ -1,6 +1,6 @@
 
 <file path=word/document.xml><?xml version="1.0" encoding="utf-8"?>
-<w:document xmlns:wpc="http://schemas.microsoft.com/office/word/2010/wordprocessingCanvas" xmlns:cx="http://schemas.microsoft.com/office/drawing/2014/chartex" xmlns:cx1="http://schemas.microsoft.com/office/drawing/2015/9/8/chartex" xmlns:cx2="http://schemas.microsoft.com/office/drawing/2015/10/21/chartex" xmlns:cx3="http://schemas.microsoft.com/office/drawing/2016/5/9/chartex" xmlns:cx4="http://schemas.microsoft.com/office/drawing/2016/5/10/chartex" xmlns:cx5="http://schemas.microsoft.com/office/drawing/2016/5/11/chartex" xmlns:cx6="http://schemas.microsoft.com/office/drawing/2016/5/12/chartex" xmlns:cx7="http://schemas.microsoft.com/office/drawing/2016/5/13/chartex" xmlns:cx8="http://schemas.microsoft.com/office/drawing/2016/5/14/chartex" xmlns:mc="http://schemas.openxmlformats.org/markup-compatibility/2006" xmlns:aink="http://schemas.microsoft.com/office/drawing/2016/ink" xmlns:am3d="http://schemas.microsoft.com/office/drawing/2017/model3d" xmlns:o="urn:schemas-microsoft-com:office:office" xmlns:oel="http://schemas.microsoft.com/office/2019/extlst" xmlns:r="http://schemas.openxmlformats.org/officeDocument/2006/relationships" xmlns:m="http://schemas.openxmlformats.org/officeDocument/2006/math" xmlns:v="urn:schemas-microsoft-com:vml" xmlns:wp14="http://schemas.microsoft.com/office/word/2010/wordprocessingDrawing" xmlns:wp="http://schemas.openxmlformats.org/drawingml/2006/wordprocessingDrawing" xmlns:w10="urn:schemas-microsoft-com:office:word" xmlns:w="http://schemas.openxmlformats.org/wordprocessingml/2006/main" xmlns:w14="http://schemas.microsoft.com/office/word/2010/wordml" xmlns:w15="http://schemas.microsoft.com/office/word/2012/wordml" xmlns:w16cex="http://schemas.microsoft.com/office/word/2018/wordml/cex" xmlns:w16cid="http://schemas.microsoft.com/office/word/2016/wordml/cid" xmlns:w16="http://schemas.microsoft.com/office/word/2018/wordml" xmlns:w16sdtdh="http://schemas.microsoft.com/office/word/2020/wordml/sdtdatahash" xmlns:w16se="http://schemas.microsoft.com/office/word/2015/wordml/symex" xmlns:wpg="http://schemas.microsoft.com/office/word/2010/wordprocessingGroup" xmlns:wpi="http://schemas.microsoft.com/office/word/2010/wordprocessingInk" xmlns:wne="http://schemas.microsoft.com/office/word/2006/wordml" xmlns:wps="http://schemas.microsoft.com/office/word/2010/wordprocessingShape" mc:Ignorable="w14 w15 w16se w16cid w16 w16cex w16sdtdh wp14">
+<w:document xmlns:wpc="http://schemas.microsoft.com/office/word/2010/wordprocessingCanvas" xmlns:cx="http://schemas.microsoft.com/office/drawing/2014/chartex" xmlns:cx1="http://schemas.microsoft.com/office/drawing/2015/9/8/chartex" xmlns:cx2="http://schemas.microsoft.com/office/drawing/2015/10/21/chartex" xmlns:cx3="http://schemas.microsoft.com/office/drawing/2016/5/9/chartex" xmlns:cx4="http://schemas.microsoft.com/office/drawing/2016/5/10/chartex" xmlns:cx5="http://schemas.microsoft.com/office/drawing/2016/5/11/chartex" xmlns:cx6="http://schemas.microsoft.com/office/drawing/2016/5/12/chartex" xmlns:cx7="http://schemas.microsoft.com/office/drawing/2016/5/13/chartex" xmlns:cx8="http://schemas.microsoft.com/office/drawing/2016/5/14/chartex" xmlns:mc="http://schemas.openxmlformats.org/markup-compatibility/2006" xmlns:aink="http://schemas.microsoft.com/office/drawing/2016/ink" xmlns:am3d="http://schemas.microsoft.com/office/drawing/2017/model3d" xmlns:o="urn:schemas-microsoft-com:office:office" xmlns:oel="http://schemas.microsoft.com/office/2019/extlst" xmlns:r="http://schemas.openxmlformats.org/officeDocument/2006/relationships" xmlns:m="http://schemas.openxmlformats.org/officeDocument/2006/math" xmlns:v="urn:schemas-microsoft-com:vml" xmlns:wp14="http://schemas.microsoft.com/office/word/2010/wordprocessingDrawing" xmlns:wp="http://schemas.openxmlformats.org/drawingml/2006/wordprocessingDrawing" xmlns:w10="urn:schemas-microsoft-com:office:word" xmlns:w="http://schemas.openxmlformats.org/wordprocessingml/2006/main" xmlns:w14="http://schemas.microsoft.com/office/word/2010/wordml" xmlns:w15="http://schemas.microsoft.com/office/word/2012/wordml" xmlns:w16cex="http://schemas.microsoft.com/office/word/2018/wordml/cex" xmlns:w16cid="http://schemas.microsoft.com/office/word/2016/wordml/cid" xmlns:w16="http://schemas.microsoft.com/office/word/2018/wordml" xmlns:w16du="http://schemas.microsoft.com/office/word/2023/wordml/word16du" xmlns:w16sdtdh="http://schemas.microsoft.com/office/word/2020/wordml/sdtdatahash" xmlns:w16se="http://schemas.microsoft.com/office/word/2015/wordml/symex" xmlns:wpg="http://schemas.microsoft.com/office/word/2010/wordprocessingGroup" xmlns:wpi="http://schemas.microsoft.com/office/word/2010/wordprocessingInk" xmlns:wne="http://schemas.microsoft.com/office/word/2006/wordml" xmlns:wps="http://schemas.microsoft.com/office/word/2010/wordprocessingShape" xmlns:a="http://schemas.openxmlformats.org/drawingml/2006/main" xmlns:pic="http://schemas.openxmlformats.org/drawingml/2006/picture" mc:Ignorable="w14 w15 w16se w16cid w16 w16cex w16sdtdh w16du wp14">
   <w:body>
     <w:p>
       <w:pPr>
@@ -385,7 +385,7 @@
     <w:p>
       <w:pPr>
         <w:rPr>
-          <w:rFonts w:ascii="Roboto" w:eastAsia="Roboto" w:hAnsi="Roboto" w:cs="Roboto"/>
+          <w:rFonts w:ascii="Roboto" w:hAnsi="Roboto" w:eastAsia="Roboto" w:cs="Roboto"/>
           <w:b/>
           <w:color w:val="202124"/>
           <w:sz w:val="20"/>
@@ -395,7 +395,7 @@
       </w:pPr>
       <w:r>
         <w:rPr>
-          <w:rFonts w:ascii="Roboto" w:eastAsia="Roboto" w:hAnsi="Roboto" w:cs="Roboto"/>
+          <w:rFonts w:ascii="Roboto" w:hAnsi="Roboto" w:eastAsia="Roboto" w:cs="Roboto"/>
           <w:b/>
           <w:color w:val="202124"/>
           <w:sz w:val="20"/>
@@ -407,7 +407,7 @@
       <w:proofErr w:type="gramStart"/>
       <w:r>
         <w:rPr>
-          <w:rFonts w:ascii="Roboto" w:eastAsia="Roboto" w:hAnsi="Roboto" w:cs="Roboto"/>
+          <w:rFonts w:ascii="Roboto" w:hAnsi="Roboto" w:eastAsia="Roboto" w:cs="Roboto"/>
           <w:b/>
           <w:color w:val="202124"/>
           <w:sz w:val="20"/>
@@ -419,7 +419,7 @@
       <w:proofErr w:type="gramEnd"/>
       <w:r>
         <w:rPr>
-          <w:rFonts w:ascii="Roboto" w:eastAsia="Roboto" w:hAnsi="Roboto" w:cs="Roboto"/>
+          <w:rFonts w:ascii="Roboto" w:hAnsi="Roboto" w:eastAsia="Roboto" w:cs="Roboto"/>
           <w:b/>
           <w:color w:val="202124"/>
           <w:sz w:val="20"/>
@@ -432,7 +432,7 @@
     <w:p>
       <w:pPr>
         <w:rPr>
-          <w:rFonts w:ascii="Roboto" w:eastAsia="Roboto" w:hAnsi="Roboto" w:cs="Roboto"/>
+          <w:rFonts w:ascii="Roboto" w:hAnsi="Roboto" w:eastAsia="Roboto" w:cs="Roboto"/>
           <w:b/>
           <w:color w:val="202124"/>
           <w:sz w:val="20"/>
@@ -449,7 +449,7 @@
       </w:pPr>
       <w:r>
         <w:rPr>
-          <w:rFonts w:ascii="Roboto" w:eastAsia="Roboto" w:hAnsi="Roboto" w:cs="Roboto"/>
+          <w:rFonts w:ascii="Roboto" w:hAnsi="Roboto" w:eastAsia="Roboto" w:cs="Roboto"/>
           <w:b/>
           <w:color w:val="202124"/>
           <w:sz w:val="20"/>
@@ -659,7 +659,6 @@
           <w:b/>
           <w:highlight w:val="white"/>
         </w:rPr>
-        <w:lastRenderedPageBreak/>
         <w:t>Task</w:t>
       </w:r>
     </w:p>
@@ -832,16 +831,7 @@
           <w:szCs w:val="23"/>
           <w:highlight w:val="white"/>
         </w:rPr>
-        <w:t xml:space="preserve">What are you trying to do? Articulate your objectives using </w:t>
-      </w:r>
-      <w:r>
-        <w:rPr>
-          <w:color w:val="333333"/>
-          <w:sz w:val="23"/>
-          <w:szCs w:val="23"/>
-          <w:highlight w:val="white"/>
-        </w:rPr>
-        <w:t>absolutely no jargon.</w:t>
+        <w:t>What are you trying to do? Articulate your objectives using absolutely no jargon.</w:t>
       </w:r>
     </w:p>
     <w:p>
@@ -1303,16 +1293,7 @@
           <w:szCs w:val="23"/>
           <w:highlight w:val="white"/>
         </w:rPr>
-        <w:t xml:space="preserve">We aim to develop a web application that can identify and flag fraudulent transactions in bank accounts. Our goal is to create a user-friendly and efficient system that </w:t>
-      </w:r>
-      <w:r>
-        <w:rPr>
-          <w:color w:val="333333"/>
-          <w:sz w:val="23"/>
-          <w:szCs w:val="23"/>
-          <w:highlight w:val="white"/>
-        </w:rPr>
-        <w:t>helps financial institutions and individuals quickly detect and respond to suspicious activities without requiring extensive technical knowledge.</w:t>
+        <w:t>We aim to develop a web application that can identify and flag fraudulent transactions in bank accounts. Our goal is to create a user-friendly and efficient system that helps financial institutions and individuals quickly detect and respond to suspicious activities without requiring extensive technical knowledge.</w:t>
       </w:r>
     </w:p>
     <w:p>
@@ -1368,16 +1349,7 @@
           <w:szCs w:val="23"/>
           <w:highlight w:val="white"/>
         </w:rPr>
-        <w:t xml:space="preserve">Currently, fraud detection in </w:t>
-      </w:r>
-      <w:r>
-        <w:rPr>
-          <w:color w:val="333333"/>
-          <w:sz w:val="23"/>
-          <w:szCs w:val="23"/>
-          <w:highlight w:val="white"/>
-        </w:rPr>
-        <w:t>banking relies heavily on rule-based systems and manual review by fraud analysts. These methods have several limitations:</w:t>
+        <w:t>Currently, fraud detection in banking relies heavily on rule-based systems and manual review by fraud analysts. These methods have several limitations:</w:t>
       </w:r>
     </w:p>
     <w:p>
@@ -1741,7 +1713,6 @@
           <w:szCs w:val="23"/>
           <w:highlight w:val="white"/>
         </w:rPr>
-        <w:lastRenderedPageBreak/>
         <w:t>- Society: Reducing financial fraud contributes to a safer and more secure financial ecosystem.</w:t>
       </w:r>
     </w:p>
@@ -1936,16 +1907,7 @@
           <w:szCs w:val="23"/>
           <w:highlight w:val="white"/>
         </w:rPr>
-        <w:t xml:space="preserve">- </w:t>
-      </w:r>
-      <w:r>
-        <w:rPr>
-          <w:color w:val="333333"/>
-          <w:sz w:val="23"/>
-          <w:szCs w:val="23"/>
-          <w:highlight w:val="white"/>
-        </w:rPr>
-        <w:t>Competitive Advantage: Banks implementing our system can gain a competitive edge.</w:t>
+        <w:t>- Competitive Advantage: Banks implementing our system can gain a competitive edge.</w:t>
       </w:r>
     </w:p>
     <w:p>
@@ -2098,16 +2060,7 @@
           <w:szCs w:val="23"/>
           <w:highlight w:val="white"/>
         </w:rPr>
-        <w:t xml:space="preserve">The project timeline will be finalized after a detailed analysis, but we </w:t>
-      </w:r>
-      <w:r>
-        <w:rPr>
-          <w:color w:val="FF0000"/>
-          <w:sz w:val="23"/>
-          <w:szCs w:val="23"/>
-          <w:highlight w:val="white"/>
-        </w:rPr>
-        <w:t>estimate that it will take approximately 12-18 months for development, testing, and deployment.</w:t>
+        <w:t>The project timeline will be finalized after a detailed analysis, but we estimate that it will take approximately 12-18 months for development, testing, and deployment.</w:t>
       </w:r>
     </w:p>
     <w:p>
@@ -2686,7 +2639,6 @@
                 <w:szCs w:val="16"/>
                 <w:highlight w:val="white"/>
               </w:rPr>
-              <w:lastRenderedPageBreak/>
               <w:t>Proposal</w:t>
             </w:r>
           </w:p>
@@ -4191,16 +4143,7 @@
                 <w:szCs w:val="16"/>
                 <w:highlight w:val="white"/>
               </w:rPr>
-              <w:t xml:space="preserve">Emir &amp; </w:t>
-            </w:r>
-            <w:r>
-              <w:rPr>
-                <w:color w:val="333333"/>
-                <w:sz w:val="16"/>
-                <w:szCs w:val="16"/>
-                <w:highlight w:val="white"/>
-              </w:rPr>
-              <w:t>Piyush</w:t>
+              <w:t>Emir &amp; Piyush</w:t>
             </w:r>
           </w:p>
         </w:tc>
@@ -4915,17 +4858,7 @@
                 <w:szCs w:val="16"/>
                 <w:highlight w:val="white"/>
               </w:rPr>
-              <w:t xml:space="preserve">Yvan Lucas, </w:t>
-            </w:r>
-            <w:r>
-              <w:rPr>
-                <w:b/>
-                <w:color w:val="333333"/>
-                <w:sz w:val="16"/>
-                <w:szCs w:val="16"/>
-                <w:highlight w:val="white"/>
-              </w:rPr>
-              <w:t xml:space="preserve">Johannes </w:t>
+              <w:t xml:space="preserve">Yvan Lucas, Johannes </w:t>
             </w:r>
             <w:proofErr w:type="spellStart"/>
             <w:r>
@@ -5564,17 +5497,7 @@
                 <w:szCs w:val="16"/>
                 <w:highlight w:val="white"/>
               </w:rPr>
-              <w:t xml:space="preserve">Financial Fraud: A Review of Anomaly </w:t>
-            </w:r>
-            <w:r>
-              <w:rPr>
-                <w:b/>
-                <w:color w:val="333333"/>
-                <w:sz w:val="16"/>
-                <w:szCs w:val="16"/>
-                <w:highlight w:val="white"/>
-              </w:rPr>
-              <w:t>Detection Techniques and Recent Advances</w:t>
+              <w:t>Financial Fraud: A Review of Anomaly Detection Techniques and Recent Advances</w:t>
             </w:r>
           </w:p>
         </w:tc>
@@ -6165,7 +6088,6 @@
                 <w:highlight w:val="green"/>
                 <w:u w:val="single"/>
               </w:rPr>
-              <w:lastRenderedPageBreak/>
               <w:t>7</w:t>
             </w:r>
           </w:p>
@@ -6722,17 +6644,7 @@
                 <w:szCs w:val="16"/>
                 <w:highlight w:val="white"/>
               </w:rPr>
-              <w:t xml:space="preserve">A framework for </w:t>
-            </w:r>
-            <w:r>
-              <w:rPr>
-                <w:b/>
-                <w:color w:val="333333"/>
-                <w:sz w:val="16"/>
-                <w:szCs w:val="16"/>
-                <w:highlight w:val="white"/>
-              </w:rPr>
-              <w:t>detecting credit card fraud with cost-sensitive meta-learning ensemble approach</w:t>
+              <w:t>A framework for detecting credit card fraud with cost-sensitive meta-learning ensemble approach</w:t>
             </w:r>
           </w:p>
         </w:tc>
@@ -7481,17 +7393,7 @@
                 <w:szCs w:val="16"/>
                 <w:highlight w:val="white"/>
               </w:rPr>
-              <w:t xml:space="preserve">Credit Card Fraud Detection using Machine Learning: A Systematic </w:t>
-            </w:r>
-            <w:r>
-              <w:rPr>
-                <w:b/>
-                <w:color w:val="333333"/>
-                <w:sz w:val="16"/>
-                <w:szCs w:val="16"/>
-                <w:highlight w:val="white"/>
-              </w:rPr>
-              <w:t>Literature Review</w:t>
+              <w:t>Credit Card Fraud Detection using Machine Learning: A Systematic Literature Review</w:t>
             </w:r>
           </w:p>
         </w:tc>
@@ -8480,7 +8382,6 @@
                 <w:szCs w:val="16"/>
                 <w:highlight w:val="white"/>
               </w:rPr>
-              <w:lastRenderedPageBreak/>
               <w:t>Paper</w:t>
             </w:r>
           </w:p>
@@ -8646,16 +8547,7 @@
                 <w:szCs w:val="16"/>
                 <w:highlight w:val="white"/>
               </w:rPr>
-              <w:t xml:space="preserve">A Survey of Credit Card Fraud </w:t>
-            </w:r>
-            <w:r>
-              <w:rPr>
-                <w:color w:val="333333"/>
-                <w:sz w:val="16"/>
-                <w:szCs w:val="16"/>
-                <w:highlight w:val="white"/>
-              </w:rPr>
-              <w:t>Detection Techniques: Data and Technique Oriented Perspective</w:t>
+              <w:t>A Survey of Credit Card Fraud Detection Techniques: Data and Technique Oriented Perspective</w:t>
             </w:r>
           </w:p>
         </w:tc>
@@ -8793,16 +8685,7 @@
                 <w:szCs w:val="16"/>
                 <w:highlight w:val="white"/>
               </w:rPr>
-              <w:t xml:space="preserve">Deep </w:t>
-            </w:r>
-            <w:r>
-              <w:rPr>
-                <w:color w:val="333333"/>
-                <w:sz w:val="16"/>
-                <w:szCs w:val="16"/>
-                <w:highlight w:val="white"/>
-              </w:rPr>
-              <w:t>Learning/ Deep Anomaly Detection (CNN+RNN+LSTM)</w:t>
+              <w:t>Deep Learning/ Deep Anomaly Detection (CNN+RNN+LSTM)</w:t>
             </w:r>
           </w:p>
         </w:tc>
@@ -8972,16 +8855,7 @@
                 <w:szCs w:val="16"/>
                 <w:highlight w:val="white"/>
               </w:rPr>
-              <w:t xml:space="preserve">Survey on Anomaly Detection using </w:t>
-            </w:r>
-            <w:r>
-              <w:rPr>
-                <w:color w:val="333333"/>
-                <w:sz w:val="16"/>
-                <w:szCs w:val="16"/>
-                <w:highlight w:val="white"/>
-              </w:rPr>
-              <w:t>Data Mining Techniques</w:t>
+              <w:t>Survey on Anomaly Detection using Data Mining Techniques</w:t>
             </w:r>
           </w:p>
         </w:tc>
@@ -9079,16 +8953,7 @@
                 <w:szCs w:val="16"/>
                 <w:highlight w:val="white"/>
               </w:rPr>
-              <w:t xml:space="preserve">Isolation </w:t>
-            </w:r>
-            <w:r>
-              <w:rPr>
-                <w:color w:val="333333"/>
-                <w:sz w:val="16"/>
-                <w:szCs w:val="16"/>
-                <w:highlight w:val="white"/>
-              </w:rPr>
-              <w:t>Forest</w:t>
+              <w:t>Isolation Forest</w:t>
             </w:r>
           </w:p>
         </w:tc>
@@ -9124,7 +8989,6 @@
                 <w:szCs w:val="16"/>
                 <w:highlight w:val="white"/>
               </w:rPr>
-              <w:lastRenderedPageBreak/>
               <w:t>A Survey of Outlier Detection Methodologies</w:t>
             </w:r>
           </w:p>
@@ -9223,16 +9087,7 @@
                 <w:szCs w:val="16"/>
                 <w:highlight w:val="white"/>
               </w:rPr>
-              <w:t xml:space="preserve">Cost Sensitive Meta Lavel </w:t>
-            </w:r>
-            <w:r>
-              <w:rPr>
-                <w:color w:val="333333"/>
-                <w:sz w:val="16"/>
-                <w:szCs w:val="16"/>
-                <w:highlight w:val="white"/>
-              </w:rPr>
-              <w:t xml:space="preserve">Learning Algorithm (K-Nearest </w:t>
+              <w:t xml:space="preserve">Cost Sensitive Meta Lavel Learning Algorithm (K-Nearest </w:t>
             </w:r>
             <w:proofErr w:type="spellStart"/>
             <w:r>
@@ -9404,16 +9259,7 @@
                 <w:szCs w:val="16"/>
                 <w:highlight w:val="white"/>
               </w:rPr>
-              <w:t xml:space="preserve">Credit Card Fraud Detection using </w:t>
-            </w:r>
-            <w:r>
-              <w:rPr>
-                <w:color w:val="333333"/>
-                <w:sz w:val="16"/>
-                <w:szCs w:val="16"/>
-                <w:highlight w:val="white"/>
-              </w:rPr>
-              <w:t>Machine Learning: A Systematic Literature Review</w:t>
+              <w:t>Credit Card Fraud Detection using Machine Learning: A Systematic Literature Review</w:t>
             </w:r>
           </w:p>
         </w:tc>
@@ -9640,16 +9486,7 @@
                 <w:szCs w:val="16"/>
                 <w:highlight w:val="white"/>
               </w:rPr>
-              <w:t xml:space="preserve">Data </w:t>
-            </w:r>
-            <w:r>
-              <w:rPr>
-                <w:color w:val="333333"/>
-                <w:sz w:val="16"/>
-                <w:szCs w:val="16"/>
-                <w:highlight w:val="white"/>
-              </w:rPr>
-              <w:t>Analysis and Visualization</w:t>
+              <w:t>Data Analysis and Visualization</w:t>
             </w:r>
           </w:p>
           <w:p>
@@ -9689,7 +9526,6 @@
                 <w:szCs w:val="16"/>
                 <w:highlight w:val="white"/>
               </w:rPr>
-              <w:lastRenderedPageBreak/>
               <w:t>Building Back end</w:t>
             </w:r>
           </w:p>
@@ -9960,7 +9796,6 @@
           <w:sz w:val="28"/>
           <w:szCs w:val="28"/>
         </w:rPr>
-        <w:lastRenderedPageBreak/>
         <w:t>EDA Page</w:t>
       </w:r>
     </w:p>
@@ -10229,7 +10064,6 @@
           <w:sz w:val="28"/>
           <w:szCs w:val="28"/>
         </w:rPr>
-        <w:lastRenderedPageBreak/>
         <w:drawing>
           <wp:inline distT="114300" distB="114300" distL="114300" distR="114300" wp14:anchorId="27BE5FDE" wp14:editId="27BE5FDF">
             <wp:extent cx="2276475" cy="2924175"/>
@@ -10316,12 +10150,12 @@
       <w:tblPr>
         <w:tblW w:w="9360" w:type="dxa"/>
         <w:tblBorders>
-          <w:top w:val="single" w:sz="8" w:space="0" w:color="000000"/>
-          <w:left w:val="single" w:sz="8" w:space="0" w:color="000000"/>
-          <w:bottom w:val="single" w:sz="8" w:space="0" w:color="000000"/>
-          <w:right w:val="single" w:sz="8" w:space="0" w:color="000000"/>
-          <w:insideH w:val="single" w:sz="8" w:space="0" w:color="000000"/>
-          <w:insideV w:val="single" w:sz="8" w:space="0" w:color="000000"/>
+          <w:top w:val="single" w:color="000000" w:sz="8" w:space="0"/>
+          <w:left w:val="single" w:color="000000" w:sz="8" w:space="0"/>
+          <w:bottom w:val="single" w:color="000000" w:sz="8" w:space="0"/>
+          <w:right w:val="single" w:color="000000" w:sz="8" w:space="0"/>
+          <w:insideH w:val="single" w:color="000000" w:sz="8" w:space="0"/>
+          <w:insideV w:val="single" w:color="000000" w:sz="8" w:space="0"/>
         </w:tblBorders>
         <w:tblLayout w:type="fixed"/>
         <w:tblCellMar>
@@ -10531,13 +10365,7 @@
         <w:rPr>
           <w:b/>
         </w:rPr>
-        <w:t xml:space="preserve">Model </w:t>
-      </w:r>
-      <w:r>
-        <w:rPr>
-          <w:b/>
-        </w:rPr>
-        <w:t>Metrics (Viz)</w:t>
+        <w:t>Model Metrics (Viz)</w:t>
       </w:r>
     </w:p>
     <w:p>
@@ -10551,12 +10379,12 @@
       <w:tblPr>
         <w:tblW w:w="9360" w:type="dxa"/>
         <w:tblBorders>
-          <w:top w:val="single" w:sz="8" w:space="0" w:color="000000"/>
-          <w:left w:val="single" w:sz="8" w:space="0" w:color="000000"/>
-          <w:bottom w:val="single" w:sz="8" w:space="0" w:color="000000"/>
-          <w:right w:val="single" w:sz="8" w:space="0" w:color="000000"/>
-          <w:insideH w:val="single" w:sz="8" w:space="0" w:color="000000"/>
-          <w:insideV w:val="single" w:sz="8" w:space="0" w:color="000000"/>
+          <w:top w:val="single" w:color="000000" w:sz="8" w:space="0"/>
+          <w:left w:val="single" w:color="000000" w:sz="8" w:space="0"/>
+          <w:bottom w:val="single" w:color="000000" w:sz="8" w:space="0"/>
+          <w:right w:val="single" w:color="000000" w:sz="8" w:space="0"/>
+          <w:insideH w:val="single" w:color="000000" w:sz="8" w:space="0"/>
+          <w:insideV w:val="single" w:color="000000" w:sz="8" w:space="0"/>
         </w:tblBorders>
         <w:tblLayout w:type="fixed"/>
         <w:tblCellMar>
@@ -11226,10 +11054,7 @@
     <w:p/>
     <w:p>
       <w:r>
-        <w:t xml:space="preserve">Inferencing Visualization (Research) - </w:t>
-      </w:r>
-      <w:r>
-        <w:t>Fraud/Not Fraud ; Confidence (</w:t>
+        <w:t>Inferencing Visualization (Research) - Fraud/Not Fraud ; Confidence (</w:t>
       </w:r>
       <w:proofErr w:type="spellStart"/>
       <w:r>
@@ -11662,9 +11487,9 @@
         <w:tblLook w:val="04A0" w:firstRow="1" w:lastRow="0" w:firstColumn="1" w:lastColumn="0" w:noHBand="0" w:noVBand="1"/>
       </w:tblPr>
       <w:tblGrid>
-        <w:gridCol w:w="3000"/>
-        <w:gridCol w:w="3697"/>
-        <w:gridCol w:w="2653"/>
+        <w:gridCol w:w="3027"/>
+        <w:gridCol w:w="3730"/>
+        <w:gridCol w:w="2593"/>
       </w:tblGrid>
       <w:tr>
         <w:tc>
@@ -12466,7 +12291,6 @@
           <w:szCs w:val="23"/>
           <w:u w:val="single"/>
         </w:rPr>
-        <w:lastRenderedPageBreak/>
         <w:drawing>
           <wp:inline distT="0" distB="0" distL="0" distR="0" wp14:anchorId="7CE40F38" wp14:editId="7018227B">
             <wp:extent cx="5223353" cy="4842204"/>
@@ -12539,7 +12363,6 @@
           <w:szCs w:val="23"/>
           <w:u w:val="single"/>
         </w:rPr>
-        <w:lastRenderedPageBreak/>
         <w:drawing>
           <wp:inline distT="0" distB="0" distL="0" distR="0" wp14:anchorId="6917EA73" wp14:editId="105254D8">
             <wp:extent cx="5943600" cy="5813425"/>
@@ -12594,12 +12417,12 @@
       <w:tblPr>
         <w:tblW w:w="5000" w:type="pct"/>
         <w:tblBorders>
-          <w:top w:val="single" w:sz="4" w:space="0" w:color="auto"/>
-          <w:left w:val="single" w:sz="4" w:space="0" w:color="auto"/>
-          <w:bottom w:val="single" w:sz="4" w:space="0" w:color="auto"/>
-          <w:right w:val="single" w:sz="4" w:space="0" w:color="auto"/>
-          <w:insideH w:val="single" w:sz="4" w:space="0" w:color="auto"/>
-          <w:insideV w:val="single" w:sz="4" w:space="0" w:color="auto"/>
+          <w:top w:val="single" w:color="auto" w:sz="4" w:space="0"/>
+          <w:left w:val="single" w:color="auto" w:sz="4" w:space="0"/>
+          <w:bottom w:val="single" w:color="auto" w:sz="4" w:space="0"/>
+          <w:right w:val="single" w:color="auto" w:sz="4" w:space="0"/>
+          <w:insideH w:val="single" w:color="auto" w:sz="4" w:space="0"/>
+          <w:insideV w:val="single" w:color="auto" w:sz="4" w:space="0"/>
         </w:tblBorders>
         <w:tblLook w:val="04A0" w:firstRow="1" w:lastRow="0" w:firstColumn="1" w:lastColumn="0" w:noHBand="0" w:noVBand="1"/>
       </w:tblPr>
@@ -12630,7 +12453,7 @@
             <w:pPr>
               <w:spacing w:line="240" w:lineRule="auto"/>
               <w:rPr>
-                <w:rFonts w:ascii="Calibri" w:eastAsia="Times New Roman" w:hAnsi="Calibri" w:cs="Calibri"/>
+                <w:rFonts w:ascii="Calibri" w:hAnsi="Calibri" w:eastAsia="Times New Roman" w:cs="Calibri"/>
                 <w:color w:val="000000"/>
                 <w:lang w:val="en-US"/>
               </w:rPr>
@@ -12638,7 +12461,7 @@
             <w:proofErr w:type="spellStart"/>
             <w:r>
               <w:rPr>
-                <w:rFonts w:ascii="Calibri" w:eastAsia="Times New Roman" w:hAnsi="Calibri" w:cs="Calibri"/>
+                <w:rFonts w:ascii="Calibri" w:hAnsi="Calibri" w:eastAsia="Times New Roman" w:cs="Calibri"/>
                 <w:color w:val="000000"/>
                 <w:lang w:val="en-US"/>
               </w:rPr>
@@ -12659,14 +12482,14 @@
             <w:pPr>
               <w:spacing w:line="240" w:lineRule="auto"/>
               <w:rPr>
-                <w:rFonts w:ascii="Calibri" w:eastAsia="Times New Roman" w:hAnsi="Calibri" w:cs="Calibri"/>
-                <w:color w:val="000000"/>
-                <w:lang w:val="en-US"/>
-              </w:rPr>
-            </w:pPr>
-            <w:r>
-              <w:rPr>
-                <w:rFonts w:ascii="Calibri" w:eastAsia="Times New Roman" w:hAnsi="Calibri" w:cs="Calibri"/>
+                <w:rFonts w:ascii="Calibri" w:hAnsi="Calibri" w:eastAsia="Times New Roman" w:cs="Calibri"/>
+                <w:color w:val="000000"/>
+                <w:lang w:val="en-US"/>
+              </w:rPr>
+            </w:pPr>
+            <w:r>
+              <w:rPr>
+                <w:rFonts w:ascii="Calibri" w:hAnsi="Calibri" w:eastAsia="Times New Roman" w:cs="Calibri"/>
                 <w:color w:val="000000"/>
                 <w:lang w:val="en-US"/>
               </w:rPr>
@@ -12686,7 +12509,7 @@
             <w:pPr>
               <w:spacing w:line="240" w:lineRule="auto"/>
               <w:rPr>
-                <w:rFonts w:ascii="Calibri" w:eastAsia="Times New Roman" w:hAnsi="Calibri" w:cs="Calibri"/>
+                <w:rFonts w:ascii="Calibri" w:hAnsi="Calibri" w:eastAsia="Times New Roman" w:cs="Calibri"/>
                 <w:color w:val="000000"/>
                 <w:lang w:val="en-US"/>
               </w:rPr>
@@ -12694,7 +12517,7 @@
             <w:proofErr w:type="spellStart"/>
             <w:r>
               <w:rPr>
-                <w:rFonts w:ascii="Calibri" w:eastAsia="Times New Roman" w:hAnsi="Calibri" w:cs="Calibri"/>
+                <w:rFonts w:ascii="Calibri" w:hAnsi="Calibri" w:eastAsia="Times New Roman" w:cs="Calibri"/>
                 <w:color w:val="000000"/>
                 <w:lang w:val="en-US"/>
               </w:rPr>
@@ -12715,14 +12538,14 @@
             <w:pPr>
               <w:spacing w:line="240" w:lineRule="auto"/>
               <w:rPr>
-                <w:rFonts w:ascii="Calibri" w:eastAsia="Times New Roman" w:hAnsi="Calibri" w:cs="Calibri"/>
-                <w:color w:val="000000"/>
-                <w:lang w:val="en-US"/>
-              </w:rPr>
-            </w:pPr>
-            <w:r>
-              <w:rPr>
-                <w:rFonts w:ascii="Calibri" w:eastAsia="Times New Roman" w:hAnsi="Calibri" w:cs="Calibri"/>
+                <w:rFonts w:ascii="Calibri" w:hAnsi="Calibri" w:eastAsia="Times New Roman" w:cs="Calibri"/>
+                <w:color w:val="000000"/>
+                <w:lang w:val="en-US"/>
+              </w:rPr>
+            </w:pPr>
+            <w:r>
+              <w:rPr>
+                <w:rFonts w:ascii="Calibri" w:hAnsi="Calibri" w:eastAsia="Times New Roman" w:cs="Calibri"/>
                 <w:color w:val="000000"/>
                 <w:lang w:val="en-US"/>
               </w:rPr>
@@ -12742,14 +12565,14 @@
             <w:pPr>
               <w:spacing w:line="240" w:lineRule="auto"/>
               <w:rPr>
-                <w:rFonts w:ascii="Calibri" w:eastAsia="Times New Roman" w:hAnsi="Calibri" w:cs="Calibri"/>
-                <w:color w:val="000000"/>
-                <w:lang w:val="en-US"/>
-              </w:rPr>
-            </w:pPr>
-            <w:r>
-              <w:rPr>
-                <w:rFonts w:ascii="Calibri" w:eastAsia="Times New Roman" w:hAnsi="Calibri" w:cs="Calibri"/>
+                <w:rFonts w:ascii="Calibri" w:hAnsi="Calibri" w:eastAsia="Times New Roman" w:cs="Calibri"/>
+                <w:color w:val="000000"/>
+                <w:lang w:val="en-US"/>
+              </w:rPr>
+            </w:pPr>
+            <w:r>
+              <w:rPr>
+                <w:rFonts w:ascii="Calibri" w:hAnsi="Calibri" w:eastAsia="Times New Roman" w:cs="Calibri"/>
                 <w:color w:val="000000"/>
                 <w:lang w:val="en-US"/>
               </w:rPr>
@@ -12769,14 +12592,14 @@
             <w:pPr>
               <w:spacing w:line="240" w:lineRule="auto"/>
               <w:rPr>
-                <w:rFonts w:ascii="Calibri" w:eastAsia="Times New Roman" w:hAnsi="Calibri" w:cs="Calibri"/>
-                <w:color w:val="000000"/>
-                <w:lang w:val="en-US"/>
-              </w:rPr>
-            </w:pPr>
-            <w:r>
-              <w:rPr>
-                <w:rFonts w:ascii="Calibri" w:eastAsia="Times New Roman" w:hAnsi="Calibri" w:cs="Calibri"/>
+                <w:rFonts w:ascii="Calibri" w:hAnsi="Calibri" w:eastAsia="Times New Roman" w:cs="Calibri"/>
+                <w:color w:val="000000"/>
+                <w:lang w:val="en-US"/>
+              </w:rPr>
+            </w:pPr>
+            <w:r>
+              <w:rPr>
+                <w:rFonts w:ascii="Calibri" w:hAnsi="Calibri" w:eastAsia="Times New Roman" w:cs="Calibri"/>
                 <w:color w:val="000000"/>
                 <w:lang w:val="en-US"/>
               </w:rPr>
@@ -12796,14 +12619,14 @@
             <w:pPr>
               <w:spacing w:line="240" w:lineRule="auto"/>
               <w:rPr>
-                <w:rFonts w:ascii="Calibri" w:eastAsia="Times New Roman" w:hAnsi="Calibri" w:cs="Calibri"/>
-                <w:color w:val="000000"/>
-                <w:lang w:val="en-US"/>
-              </w:rPr>
-            </w:pPr>
-            <w:r>
-              <w:rPr>
-                <w:rFonts w:ascii="Calibri" w:eastAsia="Times New Roman" w:hAnsi="Calibri" w:cs="Calibri"/>
+                <w:rFonts w:ascii="Calibri" w:hAnsi="Calibri" w:eastAsia="Times New Roman" w:cs="Calibri"/>
+                <w:color w:val="000000"/>
+                <w:lang w:val="en-US"/>
+              </w:rPr>
+            </w:pPr>
+            <w:r>
+              <w:rPr>
+                <w:rFonts w:ascii="Calibri" w:hAnsi="Calibri" w:eastAsia="Times New Roman" w:cs="Calibri"/>
                 <w:color w:val="000000"/>
                 <w:lang w:val="en-US"/>
               </w:rPr>
@@ -12823,7 +12646,7 @@
             <w:pPr>
               <w:spacing w:line="240" w:lineRule="auto"/>
               <w:rPr>
-                <w:rFonts w:ascii="Calibri" w:eastAsia="Times New Roman" w:hAnsi="Calibri" w:cs="Calibri"/>
+                <w:rFonts w:ascii="Calibri" w:hAnsi="Calibri" w:eastAsia="Times New Roman" w:cs="Calibri"/>
                 <w:color w:val="000000"/>
                 <w:lang w:val="en-US"/>
               </w:rPr>
@@ -12831,7 +12654,7 @@
             <w:proofErr w:type="spellStart"/>
             <w:r>
               <w:rPr>
-                <w:rFonts w:ascii="Calibri" w:eastAsia="Times New Roman" w:hAnsi="Calibri" w:cs="Calibri"/>
+                <w:rFonts w:ascii="Calibri" w:hAnsi="Calibri" w:eastAsia="Times New Roman" w:cs="Calibri"/>
                 <w:color w:val="000000"/>
                 <w:lang w:val="en-US"/>
               </w:rPr>
@@ -12852,7 +12675,7 @@
             <w:pPr>
               <w:spacing w:line="240" w:lineRule="auto"/>
               <w:rPr>
-                <w:rFonts w:ascii="Calibri" w:eastAsia="Times New Roman" w:hAnsi="Calibri" w:cs="Calibri"/>
+                <w:rFonts w:ascii="Calibri" w:hAnsi="Calibri" w:eastAsia="Times New Roman" w:cs="Calibri"/>
                 <w:color w:val="000000"/>
                 <w:lang w:val="en-US"/>
               </w:rPr>
@@ -12860,7 +12683,7 @@
             <w:proofErr w:type="spellStart"/>
             <w:r>
               <w:rPr>
-                <w:rFonts w:ascii="Calibri" w:eastAsia="Times New Roman" w:hAnsi="Calibri" w:cs="Calibri"/>
+                <w:rFonts w:ascii="Calibri" w:hAnsi="Calibri" w:eastAsia="Times New Roman" w:cs="Calibri"/>
                 <w:color w:val="000000"/>
                 <w:lang w:val="en-US"/>
               </w:rPr>
@@ -12887,14 +12710,14 @@
               <w:spacing w:line="240" w:lineRule="auto"/>
               <w:jc w:val="right"/>
               <w:rPr>
-                <w:rFonts w:ascii="Calibri" w:eastAsia="Times New Roman" w:hAnsi="Calibri" w:cs="Calibri"/>
-                <w:color w:val="000000"/>
-                <w:lang w:val="en-US"/>
-              </w:rPr>
-            </w:pPr>
-            <w:r>
-              <w:rPr>
-                <w:rFonts w:ascii="Calibri" w:eastAsia="Times New Roman" w:hAnsi="Calibri" w:cs="Calibri"/>
+                <w:rFonts w:ascii="Calibri" w:hAnsi="Calibri" w:eastAsia="Times New Roman" w:cs="Calibri"/>
+                <w:color w:val="000000"/>
+                <w:lang w:val="en-US"/>
+              </w:rPr>
+            </w:pPr>
+            <w:r>
+              <w:rPr>
+                <w:rFonts w:ascii="Calibri" w:hAnsi="Calibri" w:eastAsia="Times New Roman" w:cs="Calibri"/>
                 <w:color w:val="000000"/>
                 <w:lang w:val="en-US"/>
               </w:rPr>
@@ -12914,7 +12737,7 @@
             <w:pPr>
               <w:spacing w:line="240" w:lineRule="auto"/>
               <w:rPr>
-                <w:rFonts w:ascii="Calibri" w:eastAsia="Times New Roman" w:hAnsi="Calibri" w:cs="Calibri"/>
+                <w:rFonts w:ascii="Calibri" w:hAnsi="Calibri" w:eastAsia="Times New Roman" w:cs="Calibri"/>
                 <w:color w:val="000000"/>
                 <w:lang w:val="en-US"/>
               </w:rPr>
@@ -12922,7 +12745,7 @@
             <w:proofErr w:type="spellStart"/>
             <w:r>
               <w:rPr>
-                <w:rFonts w:ascii="Calibri" w:eastAsia="Times New Roman" w:hAnsi="Calibri" w:cs="Calibri"/>
+                <w:rFonts w:ascii="Calibri" w:hAnsi="Calibri" w:eastAsia="Times New Roman" w:cs="Calibri"/>
                 <w:color w:val="000000"/>
                 <w:lang w:val="en-US"/>
               </w:rPr>
@@ -12942,14 +12765,14 @@
             <w:pPr>
               <w:spacing w:line="240" w:lineRule="auto"/>
               <w:rPr>
-                <w:rFonts w:ascii="Calibri" w:eastAsia="Times New Roman" w:hAnsi="Calibri" w:cs="Calibri"/>
-                <w:color w:val="000000"/>
-                <w:lang w:val="en-US"/>
-              </w:rPr>
-            </w:pPr>
-            <w:r>
-              <w:rPr>
-                <w:rFonts w:ascii="Calibri" w:eastAsia="Times New Roman" w:hAnsi="Calibri" w:cs="Calibri"/>
+                <w:rFonts w:ascii="Calibri" w:hAnsi="Calibri" w:eastAsia="Times New Roman" w:cs="Calibri"/>
+                <w:color w:val="000000"/>
+                <w:lang w:val="en-US"/>
+              </w:rPr>
+            </w:pPr>
+            <w:r>
+              <w:rPr>
+                <w:rFonts w:ascii="Calibri" w:hAnsi="Calibri" w:eastAsia="Times New Roman" w:cs="Calibri"/>
                 <w:color w:val="000000"/>
                 <w:lang w:val="en-US"/>
               </w:rPr>
@@ -12958,7 +12781,7 @@
             <w:proofErr w:type="gramStart"/>
             <w:r>
               <w:rPr>
-                <w:rFonts w:ascii="Calibri" w:eastAsia="Times New Roman" w:hAnsi="Calibri" w:cs="Calibri"/>
+                <w:rFonts w:ascii="Calibri" w:hAnsi="Calibri" w:eastAsia="Times New Roman" w:cs="Calibri"/>
                 <w:color w:val="000000"/>
                 <w:lang w:val="en-US"/>
               </w:rPr>
@@ -12967,7 +12790,7 @@
             <w:proofErr w:type="gramEnd"/>
             <w:r>
               <w:rPr>
-                <w:rFonts w:ascii="Calibri" w:eastAsia="Times New Roman" w:hAnsi="Calibri" w:cs="Calibri"/>
+                <w:rFonts w:ascii="Calibri" w:hAnsi="Calibri" w:eastAsia="Times New Roman" w:cs="Calibri"/>
                 <w:color w:val="000000"/>
                 <w:lang w:val="en-US"/>
               </w:rPr>
@@ -12975,11 +12798,18 @@
             </w:r>
             <w:r>
               <w:rPr>
-                <w:rFonts w:ascii="Calibri" w:eastAsia="Times New Roman" w:hAnsi="Calibri" w:cs="Calibri"/>
+                <w:rFonts w:ascii="Calibri" w:hAnsi="Calibri" w:eastAsia="Times New Roman" w:cs="Calibri"/>
                 <w:color w:val="000000"/>
                 <w:lang w:val="en-US"/>
               </w:rPr>
               <w:br/>
+            </w:r>
+            <w:r>
+              <w:rPr>
+                <w:rFonts w:ascii="Calibri" w:hAnsi="Calibri" w:eastAsia="Times New Roman" w:cs="Calibri"/>
+                <w:color w:val="000000"/>
+                <w:lang w:val="en-US"/>
+              </w:rPr>
               <w:t xml:space="preserve"> [ 2865 10471]]</w:t>
             </w:r>
           </w:p>
@@ -12997,14 +12827,14 @@
               <w:spacing w:line="240" w:lineRule="auto"/>
               <w:jc w:val="right"/>
               <w:rPr>
-                <w:rFonts w:ascii="Calibri" w:eastAsia="Times New Roman" w:hAnsi="Calibri" w:cs="Calibri"/>
-                <w:color w:val="000000"/>
-                <w:lang w:val="en-US"/>
-              </w:rPr>
-            </w:pPr>
-            <w:r>
-              <w:rPr>
-                <w:rFonts w:ascii="Calibri" w:eastAsia="Times New Roman" w:hAnsi="Calibri" w:cs="Calibri"/>
+                <w:rFonts w:ascii="Calibri" w:hAnsi="Calibri" w:eastAsia="Times New Roman" w:cs="Calibri"/>
+                <w:color w:val="000000"/>
+                <w:lang w:val="en-US"/>
+              </w:rPr>
+            </w:pPr>
+            <w:r>
+              <w:rPr>
+                <w:rFonts w:ascii="Calibri" w:hAnsi="Calibri" w:eastAsia="Times New Roman" w:cs="Calibri"/>
                 <w:color w:val="000000"/>
                 <w:lang w:val="en-US"/>
               </w:rPr>
@@ -13025,14 +12855,14 @@
               <w:spacing w:line="240" w:lineRule="auto"/>
               <w:jc w:val="right"/>
               <w:rPr>
-                <w:rFonts w:ascii="Calibri" w:eastAsia="Times New Roman" w:hAnsi="Calibri" w:cs="Calibri"/>
-                <w:color w:val="000000"/>
-                <w:lang w:val="en-US"/>
-              </w:rPr>
-            </w:pPr>
-            <w:r>
-              <w:rPr>
-                <w:rFonts w:ascii="Calibri" w:eastAsia="Times New Roman" w:hAnsi="Calibri" w:cs="Calibri"/>
+                <w:rFonts w:ascii="Calibri" w:hAnsi="Calibri" w:eastAsia="Times New Roman" w:cs="Calibri"/>
+                <w:color w:val="000000"/>
+                <w:lang w:val="en-US"/>
+              </w:rPr>
+            </w:pPr>
+            <w:r>
+              <w:rPr>
+                <w:rFonts w:ascii="Calibri" w:hAnsi="Calibri" w:eastAsia="Times New Roman" w:cs="Calibri"/>
                 <w:color w:val="000000"/>
                 <w:lang w:val="en-US"/>
               </w:rPr>
@@ -13053,14 +12883,14 @@
               <w:spacing w:line="240" w:lineRule="auto"/>
               <w:jc w:val="right"/>
               <w:rPr>
-                <w:rFonts w:ascii="Calibri" w:eastAsia="Times New Roman" w:hAnsi="Calibri" w:cs="Calibri"/>
-                <w:color w:val="000000"/>
-                <w:lang w:val="en-US"/>
-              </w:rPr>
-            </w:pPr>
-            <w:r>
-              <w:rPr>
-                <w:rFonts w:ascii="Calibri" w:eastAsia="Times New Roman" w:hAnsi="Calibri" w:cs="Calibri"/>
+                <w:rFonts w:ascii="Calibri" w:hAnsi="Calibri" w:eastAsia="Times New Roman" w:cs="Calibri"/>
+                <w:color w:val="000000"/>
+                <w:lang w:val="en-US"/>
+              </w:rPr>
+            </w:pPr>
+            <w:r>
+              <w:rPr>
+                <w:rFonts w:ascii="Calibri" w:hAnsi="Calibri" w:eastAsia="Times New Roman" w:cs="Calibri"/>
                 <w:color w:val="000000"/>
                 <w:lang w:val="en-US"/>
               </w:rPr>
@@ -13081,14 +12911,14 @@
               <w:spacing w:line="240" w:lineRule="auto"/>
               <w:jc w:val="right"/>
               <w:rPr>
-                <w:rFonts w:ascii="Calibri" w:eastAsia="Times New Roman" w:hAnsi="Calibri" w:cs="Calibri"/>
-                <w:color w:val="000000"/>
-                <w:lang w:val="en-US"/>
-              </w:rPr>
-            </w:pPr>
-            <w:r>
-              <w:rPr>
-                <w:rFonts w:ascii="Calibri" w:eastAsia="Times New Roman" w:hAnsi="Calibri" w:cs="Calibri"/>
+                <w:rFonts w:ascii="Calibri" w:hAnsi="Calibri" w:eastAsia="Times New Roman" w:cs="Calibri"/>
+                <w:color w:val="000000"/>
+                <w:lang w:val="en-US"/>
+              </w:rPr>
+            </w:pPr>
+            <w:r>
+              <w:rPr>
+                <w:rFonts w:ascii="Calibri" w:hAnsi="Calibri" w:eastAsia="Times New Roman" w:cs="Calibri"/>
                 <w:color w:val="000000"/>
                 <w:lang w:val="en-US"/>
               </w:rPr>
@@ -13109,14 +12939,14 @@
               <w:spacing w:line="240" w:lineRule="auto"/>
               <w:jc w:val="right"/>
               <w:rPr>
-                <w:rFonts w:ascii="Calibri" w:eastAsia="Times New Roman" w:hAnsi="Calibri" w:cs="Calibri"/>
-                <w:color w:val="000000"/>
-                <w:lang w:val="en-US"/>
-              </w:rPr>
-            </w:pPr>
-            <w:r>
-              <w:rPr>
-                <w:rFonts w:ascii="Calibri" w:eastAsia="Times New Roman" w:hAnsi="Calibri" w:cs="Calibri"/>
+                <w:rFonts w:ascii="Calibri" w:hAnsi="Calibri" w:eastAsia="Times New Roman" w:cs="Calibri"/>
+                <w:color w:val="000000"/>
+                <w:lang w:val="en-US"/>
+              </w:rPr>
+            </w:pPr>
+            <w:r>
+              <w:rPr>
+                <w:rFonts w:ascii="Calibri" w:hAnsi="Calibri" w:eastAsia="Times New Roman" w:cs="Calibri"/>
                 <w:color w:val="000000"/>
                 <w:lang w:val="en-US"/>
               </w:rPr>
@@ -13137,14 +12967,14 @@
               <w:spacing w:line="240" w:lineRule="auto"/>
               <w:jc w:val="right"/>
               <w:rPr>
-                <w:rFonts w:ascii="Calibri" w:eastAsia="Times New Roman" w:hAnsi="Calibri" w:cs="Calibri"/>
-                <w:color w:val="000000"/>
-                <w:lang w:val="en-US"/>
-              </w:rPr>
-            </w:pPr>
-            <w:r>
-              <w:rPr>
-                <w:rFonts w:ascii="Calibri" w:eastAsia="Times New Roman" w:hAnsi="Calibri" w:cs="Calibri"/>
+                <w:rFonts w:ascii="Calibri" w:hAnsi="Calibri" w:eastAsia="Times New Roman" w:cs="Calibri"/>
+                <w:color w:val="000000"/>
+                <w:lang w:val="en-US"/>
+              </w:rPr>
+            </w:pPr>
+            <w:r>
+              <w:rPr>
+                <w:rFonts w:ascii="Calibri" w:hAnsi="Calibri" w:eastAsia="Times New Roman" w:cs="Calibri"/>
                 <w:color w:val="000000"/>
                 <w:lang w:val="en-US"/>
               </w:rPr>
@@ -13170,14 +13000,14 @@
               <w:spacing w:line="240" w:lineRule="auto"/>
               <w:jc w:val="right"/>
               <w:rPr>
-                <w:rFonts w:ascii="Calibri" w:eastAsia="Times New Roman" w:hAnsi="Calibri" w:cs="Calibri"/>
-                <w:color w:val="000000"/>
-                <w:lang w:val="en-US"/>
-              </w:rPr>
-            </w:pPr>
-            <w:r>
-              <w:rPr>
-                <w:rFonts w:ascii="Calibri" w:eastAsia="Times New Roman" w:hAnsi="Calibri" w:cs="Calibri"/>
+                <w:rFonts w:ascii="Calibri" w:hAnsi="Calibri" w:eastAsia="Times New Roman" w:cs="Calibri"/>
+                <w:color w:val="000000"/>
+                <w:lang w:val="en-US"/>
+              </w:rPr>
+            </w:pPr>
+            <w:r>
+              <w:rPr>
+                <w:rFonts w:ascii="Calibri" w:hAnsi="Calibri" w:eastAsia="Times New Roman" w:cs="Calibri"/>
                 <w:color w:val="000000"/>
                 <w:lang w:val="en-US"/>
               </w:rPr>
@@ -13197,7 +13027,7 @@
             <w:pPr>
               <w:spacing w:line="240" w:lineRule="auto"/>
               <w:rPr>
-                <w:rFonts w:ascii="Calibri" w:eastAsia="Times New Roman" w:hAnsi="Calibri" w:cs="Calibri"/>
+                <w:rFonts w:ascii="Calibri" w:hAnsi="Calibri" w:eastAsia="Times New Roman" w:cs="Calibri"/>
                 <w:color w:val="000000"/>
                 <w:lang w:val="en-US"/>
               </w:rPr>
@@ -13205,7 +13035,7 @@
             <w:proofErr w:type="spellStart"/>
             <w:r>
               <w:rPr>
-                <w:rFonts w:ascii="Calibri" w:eastAsia="Times New Roman" w:hAnsi="Calibri" w:cs="Calibri"/>
+                <w:rFonts w:ascii="Calibri" w:hAnsi="Calibri" w:eastAsia="Times New Roman" w:cs="Calibri"/>
                 <w:color w:val="000000"/>
                 <w:lang w:val="en-US"/>
               </w:rPr>
@@ -13225,14 +13055,14 @@
             <w:pPr>
               <w:spacing w:line="240" w:lineRule="auto"/>
               <w:rPr>
-                <w:rFonts w:ascii="Calibri" w:eastAsia="Times New Roman" w:hAnsi="Calibri" w:cs="Calibri"/>
-                <w:color w:val="000000"/>
-                <w:lang w:val="en-US"/>
-              </w:rPr>
-            </w:pPr>
-            <w:r>
-              <w:rPr>
-                <w:rFonts w:ascii="Calibri" w:eastAsia="Times New Roman" w:hAnsi="Calibri" w:cs="Calibri"/>
+                <w:rFonts w:ascii="Calibri" w:hAnsi="Calibri" w:eastAsia="Times New Roman" w:cs="Calibri"/>
+                <w:color w:val="000000"/>
+                <w:lang w:val="en-US"/>
+              </w:rPr>
+            </w:pPr>
+            <w:r>
+              <w:rPr>
+                <w:rFonts w:ascii="Calibri" w:hAnsi="Calibri" w:eastAsia="Times New Roman" w:cs="Calibri"/>
                 <w:color w:val="000000"/>
                 <w:lang w:val="en-US"/>
               </w:rPr>
@@ -13241,7 +13071,7 @@
             <w:proofErr w:type="gramStart"/>
             <w:r>
               <w:rPr>
-                <w:rFonts w:ascii="Calibri" w:eastAsia="Times New Roman" w:hAnsi="Calibri" w:cs="Calibri"/>
+                <w:rFonts w:ascii="Calibri" w:hAnsi="Calibri" w:eastAsia="Times New Roman" w:cs="Calibri"/>
                 <w:color w:val="000000"/>
                 <w:lang w:val="en-US"/>
               </w:rPr>
@@ -13250,7 +13080,7 @@
             <w:proofErr w:type="gramEnd"/>
             <w:r>
               <w:rPr>
-                <w:rFonts w:ascii="Calibri" w:eastAsia="Times New Roman" w:hAnsi="Calibri" w:cs="Calibri"/>
+                <w:rFonts w:ascii="Calibri" w:hAnsi="Calibri" w:eastAsia="Times New Roman" w:cs="Calibri"/>
                 <w:color w:val="000000"/>
                 <w:lang w:val="en-US"/>
               </w:rPr>
@@ -13258,11 +13088,18 @@
             </w:r>
             <w:r>
               <w:rPr>
-                <w:rFonts w:ascii="Calibri" w:eastAsia="Times New Roman" w:hAnsi="Calibri" w:cs="Calibri"/>
+                <w:rFonts w:ascii="Calibri" w:hAnsi="Calibri" w:eastAsia="Times New Roman" w:cs="Calibri"/>
                 <w:color w:val="000000"/>
                 <w:lang w:val="en-US"/>
               </w:rPr>
               <w:br/>
+            </w:r>
+            <w:r>
+              <w:rPr>
+                <w:rFonts w:ascii="Calibri" w:hAnsi="Calibri" w:eastAsia="Times New Roman" w:cs="Calibri"/>
+                <w:color w:val="000000"/>
+                <w:lang w:val="en-US"/>
+              </w:rPr>
               <w:t xml:space="preserve"> [ 2981 10355]]</w:t>
             </w:r>
           </w:p>
@@ -13280,14 +13117,14 @@
               <w:spacing w:line="240" w:lineRule="auto"/>
               <w:jc w:val="right"/>
               <w:rPr>
-                <w:rFonts w:ascii="Calibri" w:eastAsia="Times New Roman" w:hAnsi="Calibri" w:cs="Calibri"/>
-                <w:color w:val="000000"/>
-                <w:lang w:val="en-US"/>
-              </w:rPr>
-            </w:pPr>
-            <w:r>
-              <w:rPr>
-                <w:rFonts w:ascii="Calibri" w:eastAsia="Times New Roman" w:hAnsi="Calibri" w:cs="Calibri"/>
+                <w:rFonts w:ascii="Calibri" w:hAnsi="Calibri" w:eastAsia="Times New Roman" w:cs="Calibri"/>
+                <w:color w:val="000000"/>
+                <w:lang w:val="en-US"/>
+              </w:rPr>
+            </w:pPr>
+            <w:r>
+              <w:rPr>
+                <w:rFonts w:ascii="Calibri" w:hAnsi="Calibri" w:eastAsia="Times New Roman" w:cs="Calibri"/>
                 <w:color w:val="000000"/>
                 <w:lang w:val="en-US"/>
               </w:rPr>
@@ -13308,14 +13145,14 @@
               <w:spacing w:line="240" w:lineRule="auto"/>
               <w:jc w:val="right"/>
               <w:rPr>
-                <w:rFonts w:ascii="Calibri" w:eastAsia="Times New Roman" w:hAnsi="Calibri" w:cs="Calibri"/>
-                <w:color w:val="000000"/>
-                <w:lang w:val="en-US"/>
-              </w:rPr>
-            </w:pPr>
-            <w:r>
-              <w:rPr>
-                <w:rFonts w:ascii="Calibri" w:eastAsia="Times New Roman" w:hAnsi="Calibri" w:cs="Calibri"/>
+                <w:rFonts w:ascii="Calibri" w:hAnsi="Calibri" w:eastAsia="Times New Roman" w:cs="Calibri"/>
+                <w:color w:val="000000"/>
+                <w:lang w:val="en-US"/>
+              </w:rPr>
+            </w:pPr>
+            <w:r>
+              <w:rPr>
+                <w:rFonts w:ascii="Calibri" w:hAnsi="Calibri" w:eastAsia="Times New Roman" w:cs="Calibri"/>
                 <w:color w:val="000000"/>
                 <w:lang w:val="en-US"/>
               </w:rPr>
@@ -13336,14 +13173,14 @@
               <w:spacing w:line="240" w:lineRule="auto"/>
               <w:jc w:val="right"/>
               <w:rPr>
-                <w:rFonts w:ascii="Calibri" w:eastAsia="Times New Roman" w:hAnsi="Calibri" w:cs="Calibri"/>
-                <w:color w:val="000000"/>
-                <w:lang w:val="en-US"/>
-              </w:rPr>
-            </w:pPr>
-            <w:r>
-              <w:rPr>
-                <w:rFonts w:ascii="Calibri" w:eastAsia="Times New Roman" w:hAnsi="Calibri" w:cs="Calibri"/>
+                <w:rFonts w:ascii="Calibri" w:hAnsi="Calibri" w:eastAsia="Times New Roman" w:cs="Calibri"/>
+                <w:color w:val="000000"/>
+                <w:lang w:val="en-US"/>
+              </w:rPr>
+            </w:pPr>
+            <w:r>
+              <w:rPr>
+                <w:rFonts w:ascii="Calibri" w:hAnsi="Calibri" w:eastAsia="Times New Roman" w:cs="Calibri"/>
                 <w:color w:val="000000"/>
                 <w:lang w:val="en-US"/>
               </w:rPr>
@@ -13364,14 +13201,14 @@
               <w:spacing w:line="240" w:lineRule="auto"/>
               <w:jc w:val="right"/>
               <w:rPr>
-                <w:rFonts w:ascii="Calibri" w:eastAsia="Times New Roman" w:hAnsi="Calibri" w:cs="Calibri"/>
-                <w:color w:val="000000"/>
-                <w:lang w:val="en-US"/>
-              </w:rPr>
-            </w:pPr>
-            <w:r>
-              <w:rPr>
-                <w:rFonts w:ascii="Calibri" w:eastAsia="Times New Roman" w:hAnsi="Calibri" w:cs="Calibri"/>
+                <w:rFonts w:ascii="Calibri" w:hAnsi="Calibri" w:eastAsia="Times New Roman" w:cs="Calibri"/>
+                <w:color w:val="000000"/>
+                <w:lang w:val="en-US"/>
+              </w:rPr>
+            </w:pPr>
+            <w:r>
+              <w:rPr>
+                <w:rFonts w:ascii="Calibri" w:hAnsi="Calibri" w:eastAsia="Times New Roman" w:cs="Calibri"/>
                 <w:color w:val="000000"/>
                 <w:lang w:val="en-US"/>
               </w:rPr>
@@ -13392,14 +13229,14 @@
               <w:spacing w:line="240" w:lineRule="auto"/>
               <w:jc w:val="right"/>
               <w:rPr>
-                <w:rFonts w:ascii="Calibri" w:eastAsia="Times New Roman" w:hAnsi="Calibri" w:cs="Calibri"/>
-                <w:color w:val="000000"/>
-                <w:lang w:val="en-US"/>
-              </w:rPr>
-            </w:pPr>
-            <w:r>
-              <w:rPr>
-                <w:rFonts w:ascii="Calibri" w:eastAsia="Times New Roman" w:hAnsi="Calibri" w:cs="Calibri"/>
+                <w:rFonts w:ascii="Calibri" w:hAnsi="Calibri" w:eastAsia="Times New Roman" w:cs="Calibri"/>
+                <w:color w:val="000000"/>
+                <w:lang w:val="en-US"/>
+              </w:rPr>
+            </w:pPr>
+            <w:r>
+              <w:rPr>
+                <w:rFonts w:ascii="Calibri" w:hAnsi="Calibri" w:eastAsia="Times New Roman" w:cs="Calibri"/>
                 <w:color w:val="000000"/>
                 <w:lang w:val="en-US"/>
               </w:rPr>
@@ -13420,14 +13257,14 @@
               <w:spacing w:line="240" w:lineRule="auto"/>
               <w:jc w:val="right"/>
               <w:rPr>
-                <w:rFonts w:ascii="Calibri" w:eastAsia="Times New Roman" w:hAnsi="Calibri" w:cs="Calibri"/>
-                <w:color w:val="000000"/>
-                <w:lang w:val="en-US"/>
-              </w:rPr>
-            </w:pPr>
-            <w:r>
-              <w:rPr>
-                <w:rFonts w:ascii="Calibri" w:eastAsia="Times New Roman" w:hAnsi="Calibri" w:cs="Calibri"/>
+                <w:rFonts w:ascii="Calibri" w:hAnsi="Calibri" w:eastAsia="Times New Roman" w:cs="Calibri"/>
+                <w:color w:val="000000"/>
+                <w:lang w:val="en-US"/>
+              </w:rPr>
+            </w:pPr>
+            <w:r>
+              <w:rPr>
+                <w:rFonts w:ascii="Calibri" w:hAnsi="Calibri" w:eastAsia="Times New Roman" w:cs="Calibri"/>
                 <w:color w:val="000000"/>
                 <w:lang w:val="en-US"/>
               </w:rPr>
@@ -13453,14 +13290,14 @@
               <w:spacing w:line="240" w:lineRule="auto"/>
               <w:jc w:val="right"/>
               <w:rPr>
-                <w:rFonts w:ascii="Calibri" w:eastAsia="Times New Roman" w:hAnsi="Calibri" w:cs="Calibri"/>
-                <w:color w:val="000000"/>
-                <w:lang w:val="en-US"/>
-              </w:rPr>
-            </w:pPr>
-            <w:r>
-              <w:rPr>
-                <w:rFonts w:ascii="Calibri" w:eastAsia="Times New Roman" w:hAnsi="Calibri" w:cs="Calibri"/>
+                <w:rFonts w:ascii="Calibri" w:hAnsi="Calibri" w:eastAsia="Times New Roman" w:cs="Calibri"/>
+                <w:color w:val="000000"/>
+                <w:lang w:val="en-US"/>
+              </w:rPr>
+            </w:pPr>
+            <w:r>
+              <w:rPr>
+                <w:rFonts w:ascii="Calibri" w:hAnsi="Calibri" w:eastAsia="Times New Roman" w:cs="Calibri"/>
                 <w:color w:val="000000"/>
                 <w:lang w:val="en-US"/>
               </w:rPr>
@@ -13480,7 +13317,7 @@
             <w:pPr>
               <w:spacing w:line="240" w:lineRule="auto"/>
               <w:rPr>
-                <w:rFonts w:ascii="Calibri" w:eastAsia="Times New Roman" w:hAnsi="Calibri" w:cs="Calibri"/>
+                <w:rFonts w:ascii="Calibri" w:hAnsi="Calibri" w:eastAsia="Times New Roman" w:cs="Calibri"/>
                 <w:color w:val="000000"/>
                 <w:lang w:val="en-US"/>
               </w:rPr>
@@ -13488,7 +13325,7 @@
             <w:proofErr w:type="spellStart"/>
             <w:r>
               <w:rPr>
-                <w:rFonts w:ascii="Calibri" w:eastAsia="Times New Roman" w:hAnsi="Calibri" w:cs="Calibri"/>
+                <w:rFonts w:ascii="Calibri" w:hAnsi="Calibri" w:eastAsia="Times New Roman" w:cs="Calibri"/>
                 <w:color w:val="000000"/>
                 <w:lang w:val="en-US"/>
               </w:rPr>
@@ -13508,14 +13345,14 @@
             <w:pPr>
               <w:spacing w:line="240" w:lineRule="auto"/>
               <w:rPr>
-                <w:rFonts w:ascii="Calibri" w:eastAsia="Times New Roman" w:hAnsi="Calibri" w:cs="Calibri"/>
-                <w:color w:val="000000"/>
-                <w:lang w:val="en-US"/>
-              </w:rPr>
-            </w:pPr>
-            <w:r>
-              <w:rPr>
-                <w:rFonts w:ascii="Calibri" w:eastAsia="Times New Roman" w:hAnsi="Calibri" w:cs="Calibri"/>
+                <w:rFonts w:ascii="Calibri" w:hAnsi="Calibri" w:eastAsia="Times New Roman" w:cs="Calibri"/>
+                <w:color w:val="000000"/>
+                <w:lang w:val="en-US"/>
+              </w:rPr>
+            </w:pPr>
+            <w:r>
+              <w:rPr>
+                <w:rFonts w:ascii="Calibri" w:hAnsi="Calibri" w:eastAsia="Times New Roman" w:cs="Calibri"/>
                 <w:color w:val="000000"/>
                 <w:lang w:val="en-US"/>
               </w:rPr>
@@ -13524,7 +13361,7 @@
             <w:proofErr w:type="gramStart"/>
             <w:r>
               <w:rPr>
-                <w:rFonts w:ascii="Calibri" w:eastAsia="Times New Roman" w:hAnsi="Calibri" w:cs="Calibri"/>
+                <w:rFonts w:ascii="Calibri" w:hAnsi="Calibri" w:eastAsia="Times New Roman" w:cs="Calibri"/>
                 <w:color w:val="000000"/>
                 <w:lang w:val="en-US"/>
               </w:rPr>
@@ -13533,7 +13370,7 @@
             <w:proofErr w:type="gramEnd"/>
             <w:r>
               <w:rPr>
-                <w:rFonts w:ascii="Calibri" w:eastAsia="Times New Roman" w:hAnsi="Calibri" w:cs="Calibri"/>
+                <w:rFonts w:ascii="Calibri" w:hAnsi="Calibri" w:eastAsia="Times New Roman" w:cs="Calibri"/>
                 <w:color w:val="000000"/>
                 <w:lang w:val="en-US"/>
               </w:rPr>
@@ -13541,7 +13378,7 @@
             </w:r>
             <w:r>
               <w:rPr>
-                <w:rFonts w:ascii="Calibri" w:eastAsia="Times New Roman" w:hAnsi="Calibri" w:cs="Calibri"/>
+                <w:rFonts w:ascii="Calibri" w:hAnsi="Calibri" w:eastAsia="Times New Roman" w:cs="Calibri"/>
                 <w:color w:val="000000"/>
                 <w:lang w:val="en-US"/>
               </w:rPr>
@@ -13549,11 +13386,10 @@
             </w:r>
             <w:r>
               <w:rPr>
-                <w:rFonts w:ascii="Calibri" w:eastAsia="Times New Roman" w:hAnsi="Calibri" w:cs="Calibri"/>
-                <w:color w:val="000000"/>
-                <w:lang w:val="en-US"/>
-              </w:rPr>
-              <w:lastRenderedPageBreak/>
+                <w:rFonts w:ascii="Calibri" w:hAnsi="Calibri" w:eastAsia="Times New Roman" w:cs="Calibri"/>
+                <w:color w:val="000000"/>
+                <w:lang w:val="en-US"/>
+              </w:rPr>
               <w:t xml:space="preserve"> [ 2894 10442]]</w:t>
             </w:r>
           </w:p>
@@ -13571,18 +13407,17 @@
               <w:spacing w:line="240" w:lineRule="auto"/>
               <w:jc w:val="right"/>
               <w:rPr>
-                <w:rFonts w:ascii="Calibri" w:eastAsia="Times New Roman" w:hAnsi="Calibri" w:cs="Calibri"/>
-                <w:color w:val="000000"/>
-                <w:lang w:val="en-US"/>
-              </w:rPr>
-            </w:pPr>
-            <w:r>
-              <w:rPr>
-                <w:rFonts w:ascii="Calibri" w:eastAsia="Times New Roman" w:hAnsi="Calibri" w:cs="Calibri"/>
-                <w:color w:val="000000"/>
-                <w:lang w:val="en-US"/>
-              </w:rPr>
-              <w:lastRenderedPageBreak/>
+                <w:rFonts w:ascii="Calibri" w:hAnsi="Calibri" w:eastAsia="Times New Roman" w:cs="Calibri"/>
+                <w:color w:val="000000"/>
+                <w:lang w:val="en-US"/>
+              </w:rPr>
+            </w:pPr>
+            <w:r>
+              <w:rPr>
+                <w:rFonts w:ascii="Calibri" w:hAnsi="Calibri" w:eastAsia="Times New Roman" w:cs="Calibri"/>
+                <w:color w:val="000000"/>
+                <w:lang w:val="en-US"/>
+              </w:rPr>
               <w:t>0.781</w:t>
             </w:r>
           </w:p>
@@ -13600,14 +13435,14 @@
               <w:spacing w:line="240" w:lineRule="auto"/>
               <w:jc w:val="right"/>
               <w:rPr>
-                <w:rFonts w:ascii="Calibri" w:eastAsia="Times New Roman" w:hAnsi="Calibri" w:cs="Calibri"/>
-                <w:color w:val="000000"/>
-                <w:lang w:val="en-US"/>
-              </w:rPr>
-            </w:pPr>
-            <w:r>
-              <w:rPr>
-                <w:rFonts w:ascii="Calibri" w:eastAsia="Times New Roman" w:hAnsi="Calibri" w:cs="Calibri"/>
+                <w:rFonts w:ascii="Calibri" w:hAnsi="Calibri" w:eastAsia="Times New Roman" w:cs="Calibri"/>
+                <w:color w:val="000000"/>
+                <w:lang w:val="en-US"/>
+              </w:rPr>
+            </w:pPr>
+            <w:r>
+              <w:rPr>
+                <w:rFonts w:ascii="Calibri" w:hAnsi="Calibri" w:eastAsia="Times New Roman" w:cs="Calibri"/>
                 <w:color w:val="000000"/>
                 <w:lang w:val="en-US"/>
               </w:rPr>
@@ -13628,14 +13463,14 @@
               <w:spacing w:line="240" w:lineRule="auto"/>
               <w:jc w:val="right"/>
               <w:rPr>
-                <w:rFonts w:ascii="Calibri" w:eastAsia="Times New Roman" w:hAnsi="Calibri" w:cs="Calibri"/>
-                <w:color w:val="000000"/>
-                <w:lang w:val="en-US"/>
-              </w:rPr>
-            </w:pPr>
-            <w:r>
-              <w:rPr>
-                <w:rFonts w:ascii="Calibri" w:eastAsia="Times New Roman" w:hAnsi="Calibri" w:cs="Calibri"/>
+                <w:rFonts w:ascii="Calibri" w:hAnsi="Calibri" w:eastAsia="Times New Roman" w:cs="Calibri"/>
+                <w:color w:val="000000"/>
+                <w:lang w:val="en-US"/>
+              </w:rPr>
+            </w:pPr>
+            <w:r>
+              <w:rPr>
+                <w:rFonts w:ascii="Calibri" w:hAnsi="Calibri" w:eastAsia="Times New Roman" w:cs="Calibri"/>
                 <w:color w:val="000000"/>
                 <w:lang w:val="en-US"/>
               </w:rPr>
@@ -13656,14 +13491,14 @@
               <w:spacing w:line="240" w:lineRule="auto"/>
               <w:jc w:val="right"/>
               <w:rPr>
-                <w:rFonts w:ascii="Calibri" w:eastAsia="Times New Roman" w:hAnsi="Calibri" w:cs="Calibri"/>
-                <w:color w:val="000000"/>
-                <w:lang w:val="en-US"/>
-              </w:rPr>
-            </w:pPr>
-            <w:r>
-              <w:rPr>
-                <w:rFonts w:ascii="Calibri" w:eastAsia="Times New Roman" w:hAnsi="Calibri" w:cs="Calibri"/>
+                <w:rFonts w:ascii="Calibri" w:hAnsi="Calibri" w:eastAsia="Times New Roman" w:cs="Calibri"/>
+                <w:color w:val="000000"/>
+                <w:lang w:val="en-US"/>
+              </w:rPr>
+            </w:pPr>
+            <w:r>
+              <w:rPr>
+                <w:rFonts w:ascii="Calibri" w:hAnsi="Calibri" w:eastAsia="Times New Roman" w:cs="Calibri"/>
                 <w:color w:val="000000"/>
                 <w:lang w:val="en-US"/>
               </w:rPr>
@@ -13684,14 +13519,14 @@
               <w:spacing w:line="240" w:lineRule="auto"/>
               <w:jc w:val="right"/>
               <w:rPr>
-                <w:rFonts w:ascii="Calibri" w:eastAsia="Times New Roman" w:hAnsi="Calibri" w:cs="Calibri"/>
-                <w:color w:val="000000"/>
-                <w:lang w:val="en-US"/>
-              </w:rPr>
-            </w:pPr>
-            <w:r>
-              <w:rPr>
-                <w:rFonts w:ascii="Calibri" w:eastAsia="Times New Roman" w:hAnsi="Calibri" w:cs="Calibri"/>
+                <w:rFonts w:ascii="Calibri" w:hAnsi="Calibri" w:eastAsia="Times New Roman" w:cs="Calibri"/>
+                <w:color w:val="000000"/>
+                <w:lang w:val="en-US"/>
+              </w:rPr>
+            </w:pPr>
+            <w:r>
+              <w:rPr>
+                <w:rFonts w:ascii="Calibri" w:hAnsi="Calibri" w:eastAsia="Times New Roman" w:cs="Calibri"/>
                 <w:color w:val="000000"/>
                 <w:lang w:val="en-US"/>
               </w:rPr>
@@ -13712,14 +13547,14 @@
               <w:spacing w:line="240" w:lineRule="auto"/>
               <w:jc w:val="right"/>
               <w:rPr>
-                <w:rFonts w:ascii="Calibri" w:eastAsia="Times New Roman" w:hAnsi="Calibri" w:cs="Calibri"/>
-                <w:color w:val="000000"/>
-                <w:lang w:val="en-US"/>
-              </w:rPr>
-            </w:pPr>
-            <w:r>
-              <w:rPr>
-                <w:rFonts w:ascii="Calibri" w:eastAsia="Times New Roman" w:hAnsi="Calibri" w:cs="Calibri"/>
+                <w:rFonts w:ascii="Calibri" w:hAnsi="Calibri" w:eastAsia="Times New Roman" w:cs="Calibri"/>
+                <w:color w:val="000000"/>
+                <w:lang w:val="en-US"/>
+              </w:rPr>
+            </w:pPr>
+            <w:r>
+              <w:rPr>
+                <w:rFonts w:ascii="Calibri" w:hAnsi="Calibri" w:eastAsia="Times New Roman" w:cs="Calibri"/>
                 <w:color w:val="000000"/>
                 <w:lang w:val="en-US"/>
               </w:rPr>
@@ -13745,14 +13580,14 @@
               <w:spacing w:line="240" w:lineRule="auto"/>
               <w:jc w:val="right"/>
               <w:rPr>
-                <w:rFonts w:ascii="Calibri" w:eastAsia="Times New Roman" w:hAnsi="Calibri" w:cs="Calibri"/>
-                <w:color w:val="000000"/>
-                <w:lang w:val="en-US"/>
-              </w:rPr>
-            </w:pPr>
-            <w:r>
-              <w:rPr>
-                <w:rFonts w:ascii="Calibri" w:eastAsia="Times New Roman" w:hAnsi="Calibri" w:cs="Calibri"/>
+                <w:rFonts w:ascii="Calibri" w:hAnsi="Calibri" w:eastAsia="Times New Roman" w:cs="Calibri"/>
+                <w:color w:val="000000"/>
+                <w:lang w:val="en-US"/>
+              </w:rPr>
+            </w:pPr>
+            <w:r>
+              <w:rPr>
+                <w:rFonts w:ascii="Calibri" w:hAnsi="Calibri" w:eastAsia="Times New Roman" w:cs="Calibri"/>
                 <w:color w:val="000000"/>
                 <w:lang w:val="en-US"/>
               </w:rPr>
@@ -13772,7 +13607,7 @@
             <w:pPr>
               <w:spacing w:line="240" w:lineRule="auto"/>
               <w:rPr>
-                <w:rFonts w:ascii="Calibri" w:eastAsia="Times New Roman" w:hAnsi="Calibri" w:cs="Calibri"/>
+                <w:rFonts w:ascii="Calibri" w:hAnsi="Calibri" w:eastAsia="Times New Roman" w:cs="Calibri"/>
                 <w:color w:val="000000"/>
                 <w:lang w:val="en-US"/>
               </w:rPr>
@@ -13780,7 +13615,7 @@
             <w:proofErr w:type="spellStart"/>
             <w:r>
               <w:rPr>
-                <w:rFonts w:ascii="Calibri" w:eastAsia="Times New Roman" w:hAnsi="Calibri" w:cs="Calibri"/>
+                <w:rFonts w:ascii="Calibri" w:hAnsi="Calibri" w:eastAsia="Times New Roman" w:cs="Calibri"/>
                 <w:color w:val="000000"/>
                 <w:lang w:val="en-US"/>
               </w:rPr>
@@ -13800,14 +13635,14 @@
             <w:pPr>
               <w:spacing w:line="240" w:lineRule="auto"/>
               <w:rPr>
-                <w:rFonts w:ascii="Calibri" w:eastAsia="Times New Roman" w:hAnsi="Calibri" w:cs="Calibri"/>
-                <w:color w:val="000000"/>
-                <w:lang w:val="en-US"/>
-              </w:rPr>
-            </w:pPr>
-            <w:r>
-              <w:rPr>
-                <w:rFonts w:ascii="Calibri" w:eastAsia="Times New Roman" w:hAnsi="Calibri" w:cs="Calibri"/>
+                <w:rFonts w:ascii="Calibri" w:hAnsi="Calibri" w:eastAsia="Times New Roman" w:cs="Calibri"/>
+                <w:color w:val="000000"/>
+                <w:lang w:val="en-US"/>
+              </w:rPr>
+            </w:pPr>
+            <w:r>
+              <w:rPr>
+                <w:rFonts w:ascii="Calibri" w:hAnsi="Calibri" w:eastAsia="Times New Roman" w:cs="Calibri"/>
                 <w:color w:val="000000"/>
                 <w:lang w:val="en-US"/>
               </w:rPr>
@@ -13816,7 +13651,7 @@
             <w:proofErr w:type="gramStart"/>
             <w:r>
               <w:rPr>
-                <w:rFonts w:ascii="Calibri" w:eastAsia="Times New Roman" w:hAnsi="Calibri" w:cs="Calibri"/>
+                <w:rFonts w:ascii="Calibri" w:hAnsi="Calibri" w:eastAsia="Times New Roman" w:cs="Calibri"/>
                 <w:color w:val="000000"/>
                 <w:lang w:val="en-US"/>
               </w:rPr>
@@ -13825,7 +13660,7 @@
             <w:proofErr w:type="gramEnd"/>
             <w:r>
               <w:rPr>
-                <w:rFonts w:ascii="Calibri" w:eastAsia="Times New Roman" w:hAnsi="Calibri" w:cs="Calibri"/>
+                <w:rFonts w:ascii="Calibri" w:hAnsi="Calibri" w:eastAsia="Times New Roman" w:cs="Calibri"/>
                 <w:color w:val="000000"/>
                 <w:lang w:val="en-US"/>
               </w:rPr>
@@ -13833,11 +13668,18 @@
             </w:r>
             <w:r>
               <w:rPr>
-                <w:rFonts w:ascii="Calibri" w:eastAsia="Times New Roman" w:hAnsi="Calibri" w:cs="Calibri"/>
+                <w:rFonts w:ascii="Calibri" w:hAnsi="Calibri" w:eastAsia="Times New Roman" w:cs="Calibri"/>
                 <w:color w:val="000000"/>
                 <w:lang w:val="en-US"/>
               </w:rPr>
               <w:br/>
+            </w:r>
+            <w:r>
+              <w:rPr>
+                <w:rFonts w:ascii="Calibri" w:hAnsi="Calibri" w:eastAsia="Times New Roman" w:cs="Calibri"/>
+                <w:color w:val="000000"/>
+                <w:lang w:val="en-US"/>
+              </w:rPr>
               <w:t xml:space="preserve"> [ 2887 10449]]</w:t>
             </w:r>
           </w:p>
@@ -13855,14 +13697,14 @@
               <w:spacing w:line="240" w:lineRule="auto"/>
               <w:jc w:val="right"/>
               <w:rPr>
-                <w:rFonts w:ascii="Calibri" w:eastAsia="Times New Roman" w:hAnsi="Calibri" w:cs="Calibri"/>
-                <w:color w:val="000000"/>
-                <w:lang w:val="en-US"/>
-              </w:rPr>
-            </w:pPr>
-            <w:r>
-              <w:rPr>
-                <w:rFonts w:ascii="Calibri" w:eastAsia="Times New Roman" w:hAnsi="Calibri" w:cs="Calibri"/>
+                <w:rFonts w:ascii="Calibri" w:hAnsi="Calibri" w:eastAsia="Times New Roman" w:cs="Calibri"/>
+                <w:color w:val="000000"/>
+                <w:lang w:val="en-US"/>
+              </w:rPr>
+            </w:pPr>
+            <w:r>
+              <w:rPr>
+                <w:rFonts w:ascii="Calibri" w:hAnsi="Calibri" w:eastAsia="Times New Roman" w:cs="Calibri"/>
                 <w:color w:val="000000"/>
                 <w:lang w:val="en-US"/>
               </w:rPr>
@@ -13883,14 +13725,14 @@
               <w:spacing w:line="240" w:lineRule="auto"/>
               <w:jc w:val="right"/>
               <w:rPr>
-                <w:rFonts w:ascii="Calibri" w:eastAsia="Times New Roman" w:hAnsi="Calibri" w:cs="Calibri"/>
-                <w:color w:val="000000"/>
-                <w:lang w:val="en-US"/>
-              </w:rPr>
-            </w:pPr>
-            <w:r>
-              <w:rPr>
-                <w:rFonts w:ascii="Calibri" w:eastAsia="Times New Roman" w:hAnsi="Calibri" w:cs="Calibri"/>
+                <w:rFonts w:ascii="Calibri" w:hAnsi="Calibri" w:eastAsia="Times New Roman" w:cs="Calibri"/>
+                <w:color w:val="000000"/>
+                <w:lang w:val="en-US"/>
+              </w:rPr>
+            </w:pPr>
+            <w:r>
+              <w:rPr>
+                <w:rFonts w:ascii="Calibri" w:hAnsi="Calibri" w:eastAsia="Times New Roman" w:cs="Calibri"/>
                 <w:color w:val="000000"/>
                 <w:lang w:val="en-US"/>
               </w:rPr>
@@ -13911,14 +13753,14 @@
               <w:spacing w:line="240" w:lineRule="auto"/>
               <w:jc w:val="right"/>
               <w:rPr>
-                <w:rFonts w:ascii="Calibri" w:eastAsia="Times New Roman" w:hAnsi="Calibri" w:cs="Calibri"/>
-                <w:color w:val="000000"/>
-                <w:lang w:val="en-US"/>
-              </w:rPr>
-            </w:pPr>
-            <w:r>
-              <w:rPr>
-                <w:rFonts w:ascii="Calibri" w:eastAsia="Times New Roman" w:hAnsi="Calibri" w:cs="Calibri"/>
+                <w:rFonts w:ascii="Calibri" w:hAnsi="Calibri" w:eastAsia="Times New Roman" w:cs="Calibri"/>
+                <w:color w:val="000000"/>
+                <w:lang w:val="en-US"/>
+              </w:rPr>
+            </w:pPr>
+            <w:r>
+              <w:rPr>
+                <w:rFonts w:ascii="Calibri" w:hAnsi="Calibri" w:eastAsia="Times New Roman" w:cs="Calibri"/>
                 <w:color w:val="000000"/>
                 <w:lang w:val="en-US"/>
               </w:rPr>
@@ -13939,14 +13781,14 @@
               <w:spacing w:line="240" w:lineRule="auto"/>
               <w:jc w:val="right"/>
               <w:rPr>
-                <w:rFonts w:ascii="Calibri" w:eastAsia="Times New Roman" w:hAnsi="Calibri" w:cs="Calibri"/>
-                <w:color w:val="000000"/>
-                <w:lang w:val="en-US"/>
-              </w:rPr>
-            </w:pPr>
-            <w:r>
-              <w:rPr>
-                <w:rFonts w:ascii="Calibri" w:eastAsia="Times New Roman" w:hAnsi="Calibri" w:cs="Calibri"/>
+                <w:rFonts w:ascii="Calibri" w:hAnsi="Calibri" w:eastAsia="Times New Roman" w:cs="Calibri"/>
+                <w:color w:val="000000"/>
+                <w:lang w:val="en-US"/>
+              </w:rPr>
+            </w:pPr>
+            <w:r>
+              <w:rPr>
+                <w:rFonts w:ascii="Calibri" w:hAnsi="Calibri" w:eastAsia="Times New Roman" w:cs="Calibri"/>
                 <w:color w:val="000000"/>
                 <w:lang w:val="en-US"/>
               </w:rPr>
@@ -13967,14 +13809,14 @@
               <w:spacing w:line="240" w:lineRule="auto"/>
               <w:jc w:val="right"/>
               <w:rPr>
-                <w:rFonts w:ascii="Calibri" w:eastAsia="Times New Roman" w:hAnsi="Calibri" w:cs="Calibri"/>
-                <w:color w:val="000000"/>
-                <w:lang w:val="en-US"/>
-              </w:rPr>
-            </w:pPr>
-            <w:r>
-              <w:rPr>
-                <w:rFonts w:ascii="Calibri" w:eastAsia="Times New Roman" w:hAnsi="Calibri" w:cs="Calibri"/>
+                <w:rFonts w:ascii="Calibri" w:hAnsi="Calibri" w:eastAsia="Times New Roman" w:cs="Calibri"/>
+                <w:color w:val="000000"/>
+                <w:lang w:val="en-US"/>
+              </w:rPr>
+            </w:pPr>
+            <w:r>
+              <w:rPr>
+                <w:rFonts w:ascii="Calibri" w:hAnsi="Calibri" w:eastAsia="Times New Roman" w:cs="Calibri"/>
                 <w:color w:val="000000"/>
                 <w:lang w:val="en-US"/>
               </w:rPr>
@@ -13995,14 +13837,14 @@
               <w:spacing w:line="240" w:lineRule="auto"/>
               <w:jc w:val="right"/>
               <w:rPr>
-                <w:rFonts w:ascii="Calibri" w:eastAsia="Times New Roman" w:hAnsi="Calibri" w:cs="Calibri"/>
-                <w:color w:val="000000"/>
-                <w:lang w:val="en-US"/>
-              </w:rPr>
-            </w:pPr>
-            <w:r>
-              <w:rPr>
-                <w:rFonts w:ascii="Calibri" w:eastAsia="Times New Roman" w:hAnsi="Calibri" w:cs="Calibri"/>
+                <w:rFonts w:ascii="Calibri" w:hAnsi="Calibri" w:eastAsia="Times New Roman" w:cs="Calibri"/>
+                <w:color w:val="000000"/>
+                <w:lang w:val="en-US"/>
+              </w:rPr>
+            </w:pPr>
+            <w:r>
+              <w:rPr>
+                <w:rFonts w:ascii="Calibri" w:hAnsi="Calibri" w:eastAsia="Times New Roman" w:cs="Calibri"/>
                 <w:color w:val="000000"/>
                 <w:lang w:val="en-US"/>
               </w:rPr>
@@ -14028,14 +13870,14 @@
               <w:spacing w:line="240" w:lineRule="auto"/>
               <w:jc w:val="right"/>
               <w:rPr>
-                <w:rFonts w:ascii="Calibri" w:eastAsia="Times New Roman" w:hAnsi="Calibri" w:cs="Calibri"/>
-                <w:color w:val="000000"/>
-                <w:lang w:val="en-US"/>
-              </w:rPr>
-            </w:pPr>
-            <w:r>
-              <w:rPr>
-                <w:rFonts w:ascii="Calibri" w:eastAsia="Times New Roman" w:hAnsi="Calibri" w:cs="Calibri"/>
+                <w:rFonts w:ascii="Calibri" w:hAnsi="Calibri" w:eastAsia="Times New Roman" w:cs="Calibri"/>
+                <w:color w:val="000000"/>
+                <w:lang w:val="en-US"/>
+              </w:rPr>
+            </w:pPr>
+            <w:r>
+              <w:rPr>
+                <w:rFonts w:ascii="Calibri" w:hAnsi="Calibri" w:eastAsia="Times New Roman" w:cs="Calibri"/>
                 <w:color w:val="000000"/>
                 <w:lang w:val="en-US"/>
               </w:rPr>
@@ -14055,7 +13897,7 @@
             <w:pPr>
               <w:spacing w:line="240" w:lineRule="auto"/>
               <w:rPr>
-                <w:rFonts w:ascii="Calibri" w:eastAsia="Times New Roman" w:hAnsi="Calibri" w:cs="Calibri"/>
+                <w:rFonts w:ascii="Calibri" w:hAnsi="Calibri" w:eastAsia="Times New Roman" w:cs="Calibri"/>
                 <w:color w:val="000000"/>
                 <w:lang w:val="en-US"/>
               </w:rPr>
@@ -14063,7 +13905,7 @@
             <w:proofErr w:type="spellStart"/>
             <w:r>
               <w:rPr>
-                <w:rFonts w:ascii="Calibri" w:eastAsia="Times New Roman" w:hAnsi="Calibri" w:cs="Calibri"/>
+                <w:rFonts w:ascii="Calibri" w:hAnsi="Calibri" w:eastAsia="Times New Roman" w:cs="Calibri"/>
                 <w:color w:val="000000"/>
                 <w:lang w:val="en-US"/>
               </w:rPr>
@@ -14083,14 +13925,14 @@
             <w:pPr>
               <w:spacing w:line="240" w:lineRule="auto"/>
               <w:rPr>
-                <w:rFonts w:ascii="Calibri" w:eastAsia="Times New Roman" w:hAnsi="Calibri" w:cs="Calibri"/>
-                <w:color w:val="000000"/>
-                <w:lang w:val="en-US"/>
-              </w:rPr>
-            </w:pPr>
-            <w:r>
-              <w:rPr>
-                <w:rFonts w:ascii="Calibri" w:eastAsia="Times New Roman" w:hAnsi="Calibri" w:cs="Calibri"/>
+                <w:rFonts w:ascii="Calibri" w:hAnsi="Calibri" w:eastAsia="Times New Roman" w:cs="Calibri"/>
+                <w:color w:val="000000"/>
+                <w:lang w:val="en-US"/>
+              </w:rPr>
+            </w:pPr>
+            <w:r>
+              <w:rPr>
+                <w:rFonts w:ascii="Calibri" w:hAnsi="Calibri" w:eastAsia="Times New Roman" w:cs="Calibri"/>
                 <w:color w:val="000000"/>
                 <w:lang w:val="en-US"/>
               </w:rPr>
@@ -14099,7 +13941,7 @@
             <w:proofErr w:type="gramStart"/>
             <w:r>
               <w:rPr>
-                <w:rFonts w:ascii="Calibri" w:eastAsia="Times New Roman" w:hAnsi="Calibri" w:cs="Calibri"/>
+                <w:rFonts w:ascii="Calibri" w:hAnsi="Calibri" w:eastAsia="Times New Roman" w:cs="Calibri"/>
                 <w:color w:val="000000"/>
                 <w:lang w:val="en-US"/>
               </w:rPr>
@@ -14108,7 +13950,7 @@
             <w:proofErr w:type="gramEnd"/>
             <w:r>
               <w:rPr>
-                <w:rFonts w:ascii="Calibri" w:eastAsia="Times New Roman" w:hAnsi="Calibri" w:cs="Calibri"/>
+                <w:rFonts w:ascii="Calibri" w:hAnsi="Calibri" w:eastAsia="Times New Roman" w:cs="Calibri"/>
                 <w:color w:val="000000"/>
                 <w:lang w:val="en-US"/>
               </w:rPr>
@@ -14116,11 +13958,18 @@
             </w:r>
             <w:r>
               <w:rPr>
-                <w:rFonts w:ascii="Calibri" w:eastAsia="Times New Roman" w:hAnsi="Calibri" w:cs="Calibri"/>
+                <w:rFonts w:ascii="Calibri" w:hAnsi="Calibri" w:eastAsia="Times New Roman" w:cs="Calibri"/>
                 <w:color w:val="000000"/>
                 <w:lang w:val="en-US"/>
               </w:rPr>
               <w:br/>
+            </w:r>
+            <w:r>
+              <w:rPr>
+                <w:rFonts w:ascii="Calibri" w:hAnsi="Calibri" w:eastAsia="Times New Roman" w:cs="Calibri"/>
+                <w:color w:val="000000"/>
+                <w:lang w:val="en-US"/>
+              </w:rPr>
               <w:t xml:space="preserve"> [ 2882 10454]]</w:t>
             </w:r>
           </w:p>
@@ -14138,14 +13987,14 @@
               <w:spacing w:line="240" w:lineRule="auto"/>
               <w:jc w:val="right"/>
               <w:rPr>
-                <w:rFonts w:ascii="Calibri" w:eastAsia="Times New Roman" w:hAnsi="Calibri" w:cs="Calibri"/>
-                <w:color w:val="000000"/>
-                <w:lang w:val="en-US"/>
-              </w:rPr>
-            </w:pPr>
-            <w:r>
-              <w:rPr>
-                <w:rFonts w:ascii="Calibri" w:eastAsia="Times New Roman" w:hAnsi="Calibri" w:cs="Calibri"/>
+                <w:rFonts w:ascii="Calibri" w:hAnsi="Calibri" w:eastAsia="Times New Roman" w:cs="Calibri"/>
+                <w:color w:val="000000"/>
+                <w:lang w:val="en-US"/>
+              </w:rPr>
+            </w:pPr>
+            <w:r>
+              <w:rPr>
+                <w:rFonts w:ascii="Calibri" w:hAnsi="Calibri" w:eastAsia="Times New Roman" w:cs="Calibri"/>
                 <w:color w:val="000000"/>
                 <w:lang w:val="en-US"/>
               </w:rPr>
@@ -14166,14 +14015,14 @@
               <w:spacing w:line="240" w:lineRule="auto"/>
               <w:jc w:val="right"/>
               <w:rPr>
-                <w:rFonts w:ascii="Calibri" w:eastAsia="Times New Roman" w:hAnsi="Calibri" w:cs="Calibri"/>
-                <w:color w:val="000000"/>
-                <w:lang w:val="en-US"/>
-              </w:rPr>
-            </w:pPr>
-            <w:r>
-              <w:rPr>
-                <w:rFonts w:ascii="Calibri" w:eastAsia="Times New Roman" w:hAnsi="Calibri" w:cs="Calibri"/>
+                <w:rFonts w:ascii="Calibri" w:hAnsi="Calibri" w:eastAsia="Times New Roman" w:cs="Calibri"/>
+                <w:color w:val="000000"/>
+                <w:lang w:val="en-US"/>
+              </w:rPr>
+            </w:pPr>
+            <w:r>
+              <w:rPr>
+                <w:rFonts w:ascii="Calibri" w:hAnsi="Calibri" w:eastAsia="Times New Roman" w:cs="Calibri"/>
                 <w:color w:val="000000"/>
                 <w:lang w:val="en-US"/>
               </w:rPr>
@@ -14194,14 +14043,14 @@
               <w:spacing w:line="240" w:lineRule="auto"/>
               <w:jc w:val="right"/>
               <w:rPr>
-                <w:rFonts w:ascii="Calibri" w:eastAsia="Times New Roman" w:hAnsi="Calibri" w:cs="Calibri"/>
-                <w:color w:val="000000"/>
-                <w:lang w:val="en-US"/>
-              </w:rPr>
-            </w:pPr>
-            <w:r>
-              <w:rPr>
-                <w:rFonts w:ascii="Calibri" w:eastAsia="Times New Roman" w:hAnsi="Calibri" w:cs="Calibri"/>
+                <w:rFonts w:ascii="Calibri" w:hAnsi="Calibri" w:eastAsia="Times New Roman" w:cs="Calibri"/>
+                <w:color w:val="000000"/>
+                <w:lang w:val="en-US"/>
+              </w:rPr>
+            </w:pPr>
+            <w:r>
+              <w:rPr>
+                <w:rFonts w:ascii="Calibri" w:hAnsi="Calibri" w:eastAsia="Times New Roman" w:cs="Calibri"/>
                 <w:color w:val="000000"/>
                 <w:lang w:val="en-US"/>
               </w:rPr>
@@ -14222,14 +14071,14 @@
               <w:spacing w:line="240" w:lineRule="auto"/>
               <w:jc w:val="right"/>
               <w:rPr>
-                <w:rFonts w:ascii="Calibri" w:eastAsia="Times New Roman" w:hAnsi="Calibri" w:cs="Calibri"/>
-                <w:color w:val="000000"/>
-                <w:lang w:val="en-US"/>
-              </w:rPr>
-            </w:pPr>
-            <w:r>
-              <w:rPr>
-                <w:rFonts w:ascii="Calibri" w:eastAsia="Times New Roman" w:hAnsi="Calibri" w:cs="Calibri"/>
+                <w:rFonts w:ascii="Calibri" w:hAnsi="Calibri" w:eastAsia="Times New Roman" w:cs="Calibri"/>
+                <w:color w:val="000000"/>
+                <w:lang w:val="en-US"/>
+              </w:rPr>
+            </w:pPr>
+            <w:r>
+              <w:rPr>
+                <w:rFonts w:ascii="Calibri" w:hAnsi="Calibri" w:eastAsia="Times New Roman" w:cs="Calibri"/>
                 <w:color w:val="000000"/>
                 <w:lang w:val="en-US"/>
               </w:rPr>
@@ -14250,14 +14099,14 @@
               <w:spacing w:line="240" w:lineRule="auto"/>
               <w:jc w:val="right"/>
               <w:rPr>
-                <w:rFonts w:ascii="Calibri" w:eastAsia="Times New Roman" w:hAnsi="Calibri" w:cs="Calibri"/>
-                <w:color w:val="000000"/>
-                <w:lang w:val="en-US"/>
-              </w:rPr>
-            </w:pPr>
-            <w:r>
-              <w:rPr>
-                <w:rFonts w:ascii="Calibri" w:eastAsia="Times New Roman" w:hAnsi="Calibri" w:cs="Calibri"/>
+                <w:rFonts w:ascii="Calibri" w:hAnsi="Calibri" w:eastAsia="Times New Roman" w:cs="Calibri"/>
+                <w:color w:val="000000"/>
+                <w:lang w:val="en-US"/>
+              </w:rPr>
+            </w:pPr>
+            <w:r>
+              <w:rPr>
+                <w:rFonts w:ascii="Calibri" w:hAnsi="Calibri" w:eastAsia="Times New Roman" w:cs="Calibri"/>
                 <w:color w:val="000000"/>
                 <w:lang w:val="en-US"/>
               </w:rPr>
@@ -14278,14 +14127,14 @@
               <w:spacing w:line="240" w:lineRule="auto"/>
               <w:jc w:val="right"/>
               <w:rPr>
-                <w:rFonts w:ascii="Calibri" w:eastAsia="Times New Roman" w:hAnsi="Calibri" w:cs="Calibri"/>
-                <w:color w:val="000000"/>
-                <w:lang w:val="en-US"/>
-              </w:rPr>
-            </w:pPr>
-            <w:r>
-              <w:rPr>
-                <w:rFonts w:ascii="Calibri" w:eastAsia="Times New Roman" w:hAnsi="Calibri" w:cs="Calibri"/>
+                <w:rFonts w:ascii="Calibri" w:hAnsi="Calibri" w:eastAsia="Times New Roman" w:cs="Calibri"/>
+                <w:color w:val="000000"/>
+                <w:lang w:val="en-US"/>
+              </w:rPr>
+            </w:pPr>
+            <w:r>
+              <w:rPr>
+                <w:rFonts w:ascii="Calibri" w:hAnsi="Calibri" w:eastAsia="Times New Roman" w:cs="Calibri"/>
                 <w:color w:val="000000"/>
                 <w:lang w:val="en-US"/>
               </w:rPr>
@@ -14311,14 +14160,14 @@
               <w:spacing w:line="240" w:lineRule="auto"/>
               <w:jc w:val="right"/>
               <w:rPr>
-                <w:rFonts w:ascii="Calibri" w:eastAsia="Times New Roman" w:hAnsi="Calibri" w:cs="Calibri"/>
-                <w:color w:val="000000"/>
-                <w:lang w:val="en-US"/>
-              </w:rPr>
-            </w:pPr>
-            <w:r>
-              <w:rPr>
-                <w:rFonts w:ascii="Calibri" w:eastAsia="Times New Roman" w:hAnsi="Calibri" w:cs="Calibri"/>
+                <w:rFonts w:ascii="Calibri" w:hAnsi="Calibri" w:eastAsia="Times New Roman" w:cs="Calibri"/>
+                <w:color w:val="000000"/>
+                <w:lang w:val="en-US"/>
+              </w:rPr>
+            </w:pPr>
+            <w:r>
+              <w:rPr>
+                <w:rFonts w:ascii="Calibri" w:hAnsi="Calibri" w:eastAsia="Times New Roman" w:cs="Calibri"/>
                 <w:color w:val="000000"/>
                 <w:lang w:val="en-US"/>
               </w:rPr>
@@ -14338,7 +14187,7 @@
             <w:pPr>
               <w:spacing w:line="240" w:lineRule="auto"/>
               <w:rPr>
-                <w:rFonts w:ascii="Calibri" w:eastAsia="Times New Roman" w:hAnsi="Calibri" w:cs="Calibri"/>
+                <w:rFonts w:ascii="Calibri" w:hAnsi="Calibri" w:eastAsia="Times New Roman" w:cs="Calibri"/>
                 <w:color w:val="000000"/>
                 <w:lang w:val="en-US"/>
               </w:rPr>
@@ -14346,7 +14195,7 @@
             <w:proofErr w:type="spellStart"/>
             <w:r>
               <w:rPr>
-                <w:rFonts w:ascii="Calibri" w:eastAsia="Times New Roman" w:hAnsi="Calibri" w:cs="Calibri"/>
+                <w:rFonts w:ascii="Calibri" w:hAnsi="Calibri" w:eastAsia="Times New Roman" w:cs="Calibri"/>
                 <w:color w:val="000000"/>
                 <w:lang w:val="en-US"/>
               </w:rPr>
@@ -14366,14 +14215,14 @@
             <w:pPr>
               <w:spacing w:line="240" w:lineRule="auto"/>
               <w:rPr>
-                <w:rFonts w:ascii="Calibri" w:eastAsia="Times New Roman" w:hAnsi="Calibri" w:cs="Calibri"/>
-                <w:color w:val="000000"/>
-                <w:lang w:val="en-US"/>
-              </w:rPr>
-            </w:pPr>
-            <w:r>
-              <w:rPr>
-                <w:rFonts w:ascii="Calibri" w:eastAsia="Times New Roman" w:hAnsi="Calibri" w:cs="Calibri"/>
+                <w:rFonts w:ascii="Calibri" w:hAnsi="Calibri" w:eastAsia="Times New Roman" w:cs="Calibri"/>
+                <w:color w:val="000000"/>
+                <w:lang w:val="en-US"/>
+              </w:rPr>
+            </w:pPr>
+            <w:r>
+              <w:rPr>
+                <w:rFonts w:ascii="Calibri" w:hAnsi="Calibri" w:eastAsia="Times New Roman" w:cs="Calibri"/>
                 <w:color w:val="000000"/>
                 <w:lang w:val="en-US"/>
               </w:rPr>
@@ -14382,7 +14231,7 @@
             <w:proofErr w:type="gramStart"/>
             <w:r>
               <w:rPr>
-                <w:rFonts w:ascii="Calibri" w:eastAsia="Times New Roman" w:hAnsi="Calibri" w:cs="Calibri"/>
+                <w:rFonts w:ascii="Calibri" w:hAnsi="Calibri" w:eastAsia="Times New Roman" w:cs="Calibri"/>
                 <w:color w:val="000000"/>
                 <w:lang w:val="en-US"/>
               </w:rPr>
@@ -14391,7 +14240,7 @@
             <w:proofErr w:type="gramEnd"/>
             <w:r>
               <w:rPr>
-                <w:rFonts w:ascii="Calibri" w:eastAsia="Times New Roman" w:hAnsi="Calibri" w:cs="Calibri"/>
+                <w:rFonts w:ascii="Calibri" w:hAnsi="Calibri" w:eastAsia="Times New Roman" w:cs="Calibri"/>
                 <w:color w:val="000000"/>
                 <w:lang w:val="en-US"/>
               </w:rPr>
@@ -14399,11 +14248,18 @@
             </w:r>
             <w:r>
               <w:rPr>
-                <w:rFonts w:ascii="Calibri" w:eastAsia="Times New Roman" w:hAnsi="Calibri" w:cs="Calibri"/>
+                <w:rFonts w:ascii="Calibri" w:hAnsi="Calibri" w:eastAsia="Times New Roman" w:cs="Calibri"/>
                 <w:color w:val="000000"/>
                 <w:lang w:val="en-US"/>
               </w:rPr>
               <w:br/>
+            </w:r>
+            <w:r>
+              <w:rPr>
+                <w:rFonts w:ascii="Calibri" w:hAnsi="Calibri" w:eastAsia="Times New Roman" w:cs="Calibri"/>
+                <w:color w:val="000000"/>
+                <w:lang w:val="en-US"/>
+              </w:rPr>
               <w:t xml:space="preserve"> [ 4604  8528]]</w:t>
             </w:r>
           </w:p>
@@ -14421,14 +14277,14 @@
               <w:spacing w:line="240" w:lineRule="auto"/>
               <w:jc w:val="right"/>
               <w:rPr>
-                <w:rFonts w:ascii="Calibri" w:eastAsia="Times New Roman" w:hAnsi="Calibri" w:cs="Calibri"/>
-                <w:color w:val="000000"/>
-                <w:lang w:val="en-US"/>
-              </w:rPr>
-            </w:pPr>
-            <w:r>
-              <w:rPr>
-                <w:rFonts w:ascii="Calibri" w:eastAsia="Times New Roman" w:hAnsi="Calibri" w:cs="Calibri"/>
+                <w:rFonts w:ascii="Calibri" w:hAnsi="Calibri" w:eastAsia="Times New Roman" w:cs="Calibri"/>
+                <w:color w:val="000000"/>
+                <w:lang w:val="en-US"/>
+              </w:rPr>
+            </w:pPr>
+            <w:r>
+              <w:rPr>
+                <w:rFonts w:ascii="Calibri" w:hAnsi="Calibri" w:eastAsia="Times New Roman" w:cs="Calibri"/>
                 <w:color w:val="000000"/>
                 <w:lang w:val="en-US"/>
               </w:rPr>
@@ -14449,14 +14305,14 @@
               <w:spacing w:line="240" w:lineRule="auto"/>
               <w:jc w:val="right"/>
               <w:rPr>
-                <w:rFonts w:ascii="Calibri" w:eastAsia="Times New Roman" w:hAnsi="Calibri" w:cs="Calibri"/>
-                <w:color w:val="000000"/>
-                <w:lang w:val="en-US"/>
-              </w:rPr>
-            </w:pPr>
-            <w:r>
-              <w:rPr>
-                <w:rFonts w:ascii="Calibri" w:eastAsia="Times New Roman" w:hAnsi="Calibri" w:cs="Calibri"/>
+                <w:rFonts w:ascii="Calibri" w:hAnsi="Calibri" w:eastAsia="Times New Roman" w:cs="Calibri"/>
+                <w:color w:val="000000"/>
+                <w:lang w:val="en-US"/>
+              </w:rPr>
+            </w:pPr>
+            <w:r>
+              <w:rPr>
+                <w:rFonts w:ascii="Calibri" w:hAnsi="Calibri" w:eastAsia="Times New Roman" w:cs="Calibri"/>
                 <w:color w:val="000000"/>
                 <w:lang w:val="en-US"/>
               </w:rPr>
@@ -14477,14 +14333,14 @@
               <w:spacing w:line="240" w:lineRule="auto"/>
               <w:jc w:val="right"/>
               <w:rPr>
-                <w:rFonts w:ascii="Calibri" w:eastAsia="Times New Roman" w:hAnsi="Calibri" w:cs="Calibri"/>
-                <w:color w:val="000000"/>
-                <w:lang w:val="en-US"/>
-              </w:rPr>
-            </w:pPr>
-            <w:r>
-              <w:rPr>
-                <w:rFonts w:ascii="Calibri" w:eastAsia="Times New Roman" w:hAnsi="Calibri" w:cs="Calibri"/>
+                <w:rFonts w:ascii="Calibri" w:hAnsi="Calibri" w:eastAsia="Times New Roman" w:cs="Calibri"/>
+                <w:color w:val="000000"/>
+                <w:lang w:val="en-US"/>
+              </w:rPr>
+            </w:pPr>
+            <w:r>
+              <w:rPr>
+                <w:rFonts w:ascii="Calibri" w:hAnsi="Calibri" w:eastAsia="Times New Roman" w:cs="Calibri"/>
                 <w:color w:val="000000"/>
                 <w:lang w:val="en-US"/>
               </w:rPr>
@@ -14505,14 +14361,14 @@
               <w:spacing w:line="240" w:lineRule="auto"/>
               <w:jc w:val="right"/>
               <w:rPr>
-                <w:rFonts w:ascii="Calibri" w:eastAsia="Times New Roman" w:hAnsi="Calibri" w:cs="Calibri"/>
-                <w:color w:val="000000"/>
-                <w:lang w:val="en-US"/>
-              </w:rPr>
-            </w:pPr>
-            <w:r>
-              <w:rPr>
-                <w:rFonts w:ascii="Calibri" w:eastAsia="Times New Roman" w:hAnsi="Calibri" w:cs="Calibri"/>
+                <w:rFonts w:ascii="Calibri" w:hAnsi="Calibri" w:eastAsia="Times New Roman" w:cs="Calibri"/>
+                <w:color w:val="000000"/>
+                <w:lang w:val="en-US"/>
+              </w:rPr>
+            </w:pPr>
+            <w:r>
+              <w:rPr>
+                <w:rFonts w:ascii="Calibri" w:hAnsi="Calibri" w:eastAsia="Times New Roman" w:cs="Calibri"/>
                 <w:color w:val="000000"/>
                 <w:lang w:val="en-US"/>
               </w:rPr>
@@ -14533,14 +14389,14 @@
               <w:spacing w:line="240" w:lineRule="auto"/>
               <w:jc w:val="right"/>
               <w:rPr>
-                <w:rFonts w:ascii="Calibri" w:eastAsia="Times New Roman" w:hAnsi="Calibri" w:cs="Calibri"/>
-                <w:color w:val="000000"/>
-                <w:lang w:val="en-US"/>
-              </w:rPr>
-            </w:pPr>
-            <w:r>
-              <w:rPr>
-                <w:rFonts w:ascii="Calibri" w:eastAsia="Times New Roman" w:hAnsi="Calibri" w:cs="Calibri"/>
+                <w:rFonts w:ascii="Calibri" w:hAnsi="Calibri" w:eastAsia="Times New Roman" w:cs="Calibri"/>
+                <w:color w:val="000000"/>
+                <w:lang w:val="en-US"/>
+              </w:rPr>
+            </w:pPr>
+            <w:r>
+              <w:rPr>
+                <w:rFonts w:ascii="Calibri" w:hAnsi="Calibri" w:eastAsia="Times New Roman" w:cs="Calibri"/>
                 <w:color w:val="000000"/>
                 <w:lang w:val="en-US"/>
               </w:rPr>
@@ -14561,14 +14417,14 @@
               <w:spacing w:line="240" w:lineRule="auto"/>
               <w:jc w:val="right"/>
               <w:rPr>
-                <w:rFonts w:ascii="Calibri" w:eastAsia="Times New Roman" w:hAnsi="Calibri" w:cs="Calibri"/>
-                <w:color w:val="000000"/>
-                <w:lang w:val="en-US"/>
-              </w:rPr>
-            </w:pPr>
-            <w:r>
-              <w:rPr>
-                <w:rFonts w:ascii="Calibri" w:eastAsia="Times New Roman" w:hAnsi="Calibri" w:cs="Calibri"/>
+                <w:rFonts w:ascii="Calibri" w:hAnsi="Calibri" w:eastAsia="Times New Roman" w:cs="Calibri"/>
+                <w:color w:val="000000"/>
+                <w:lang w:val="en-US"/>
+              </w:rPr>
+            </w:pPr>
+            <w:r>
+              <w:rPr>
+                <w:rFonts w:ascii="Calibri" w:hAnsi="Calibri" w:eastAsia="Times New Roman" w:cs="Calibri"/>
                 <w:color w:val="000000"/>
                 <w:lang w:val="en-US"/>
               </w:rPr>
@@ -14594,14 +14450,14 @@
               <w:spacing w:line="240" w:lineRule="auto"/>
               <w:jc w:val="right"/>
               <w:rPr>
-                <w:rFonts w:ascii="Calibri" w:eastAsia="Times New Roman" w:hAnsi="Calibri" w:cs="Calibri"/>
-                <w:color w:val="000000"/>
-                <w:lang w:val="en-US"/>
-              </w:rPr>
-            </w:pPr>
-            <w:r>
-              <w:rPr>
-                <w:rFonts w:ascii="Calibri" w:eastAsia="Times New Roman" w:hAnsi="Calibri" w:cs="Calibri"/>
+                <w:rFonts w:ascii="Calibri" w:hAnsi="Calibri" w:eastAsia="Times New Roman" w:cs="Calibri"/>
+                <w:color w:val="000000"/>
+                <w:lang w:val="en-US"/>
+              </w:rPr>
+            </w:pPr>
+            <w:r>
+              <w:rPr>
+                <w:rFonts w:ascii="Calibri" w:hAnsi="Calibri" w:eastAsia="Times New Roman" w:cs="Calibri"/>
                 <w:color w:val="000000"/>
                 <w:lang w:val="en-US"/>
               </w:rPr>
@@ -14621,7 +14477,7 @@
             <w:pPr>
               <w:spacing w:line="240" w:lineRule="auto"/>
               <w:rPr>
-                <w:rFonts w:ascii="Calibri" w:eastAsia="Times New Roman" w:hAnsi="Calibri" w:cs="Calibri"/>
+                <w:rFonts w:ascii="Calibri" w:hAnsi="Calibri" w:eastAsia="Times New Roman" w:cs="Calibri"/>
                 <w:color w:val="000000"/>
                 <w:lang w:val="en-US"/>
               </w:rPr>
@@ -14629,7 +14485,7 @@
             <w:proofErr w:type="spellStart"/>
             <w:r>
               <w:rPr>
-                <w:rFonts w:ascii="Calibri" w:eastAsia="Times New Roman" w:hAnsi="Calibri" w:cs="Calibri"/>
+                <w:rFonts w:ascii="Calibri" w:hAnsi="Calibri" w:eastAsia="Times New Roman" w:cs="Calibri"/>
                 <w:color w:val="000000"/>
                 <w:lang w:val="en-US"/>
               </w:rPr>
@@ -14649,14 +14505,14 @@
             <w:pPr>
               <w:spacing w:line="240" w:lineRule="auto"/>
               <w:rPr>
-                <w:rFonts w:ascii="Calibri" w:eastAsia="Times New Roman" w:hAnsi="Calibri" w:cs="Calibri"/>
-                <w:color w:val="000000"/>
-                <w:lang w:val="en-US"/>
-              </w:rPr>
-            </w:pPr>
-            <w:r>
-              <w:rPr>
-                <w:rFonts w:ascii="Calibri" w:eastAsia="Times New Roman" w:hAnsi="Calibri" w:cs="Calibri"/>
+                <w:rFonts w:ascii="Calibri" w:hAnsi="Calibri" w:eastAsia="Times New Roman" w:cs="Calibri"/>
+                <w:color w:val="000000"/>
+                <w:lang w:val="en-US"/>
+              </w:rPr>
+            </w:pPr>
+            <w:r>
+              <w:rPr>
+                <w:rFonts w:ascii="Calibri" w:hAnsi="Calibri" w:eastAsia="Times New Roman" w:cs="Calibri"/>
                 <w:color w:val="000000"/>
                 <w:lang w:val="en-US"/>
               </w:rPr>
@@ -14665,7 +14521,7 @@
             <w:proofErr w:type="gramStart"/>
             <w:r>
               <w:rPr>
-                <w:rFonts w:ascii="Calibri" w:eastAsia="Times New Roman" w:hAnsi="Calibri" w:cs="Calibri"/>
+                <w:rFonts w:ascii="Calibri" w:hAnsi="Calibri" w:eastAsia="Times New Roman" w:cs="Calibri"/>
                 <w:color w:val="000000"/>
                 <w:lang w:val="en-US"/>
               </w:rPr>
@@ -14674,7 +14530,7 @@
             <w:proofErr w:type="gramEnd"/>
             <w:r>
               <w:rPr>
-                <w:rFonts w:ascii="Calibri" w:eastAsia="Times New Roman" w:hAnsi="Calibri" w:cs="Calibri"/>
+                <w:rFonts w:ascii="Calibri" w:hAnsi="Calibri" w:eastAsia="Times New Roman" w:cs="Calibri"/>
                 <w:color w:val="000000"/>
                 <w:lang w:val="en-US"/>
               </w:rPr>
@@ -14682,11 +14538,18 @@
             </w:r>
             <w:r>
               <w:rPr>
-                <w:rFonts w:ascii="Calibri" w:eastAsia="Times New Roman" w:hAnsi="Calibri" w:cs="Calibri"/>
+                <w:rFonts w:ascii="Calibri" w:hAnsi="Calibri" w:eastAsia="Times New Roman" w:cs="Calibri"/>
                 <w:color w:val="000000"/>
                 <w:lang w:val="en-US"/>
               </w:rPr>
               <w:br/>
+            </w:r>
+            <w:r>
+              <w:rPr>
+                <w:rFonts w:ascii="Calibri" w:hAnsi="Calibri" w:eastAsia="Times New Roman" w:cs="Calibri"/>
+                <w:color w:val="000000"/>
+                <w:lang w:val="en-US"/>
+              </w:rPr>
               <w:t xml:space="preserve"> [ 4968  8164]]</w:t>
             </w:r>
           </w:p>
@@ -14704,14 +14567,14 @@
               <w:spacing w:line="240" w:lineRule="auto"/>
               <w:jc w:val="right"/>
               <w:rPr>
-                <w:rFonts w:ascii="Calibri" w:eastAsia="Times New Roman" w:hAnsi="Calibri" w:cs="Calibri"/>
-                <w:color w:val="000000"/>
-                <w:lang w:val="en-US"/>
-              </w:rPr>
-            </w:pPr>
-            <w:r>
-              <w:rPr>
-                <w:rFonts w:ascii="Calibri" w:eastAsia="Times New Roman" w:hAnsi="Calibri" w:cs="Calibri"/>
+                <w:rFonts w:ascii="Calibri" w:hAnsi="Calibri" w:eastAsia="Times New Roman" w:cs="Calibri"/>
+                <w:color w:val="000000"/>
+                <w:lang w:val="en-US"/>
+              </w:rPr>
+            </w:pPr>
+            <w:r>
+              <w:rPr>
+                <w:rFonts w:ascii="Calibri" w:hAnsi="Calibri" w:eastAsia="Times New Roman" w:cs="Calibri"/>
                 <w:color w:val="000000"/>
                 <w:lang w:val="en-US"/>
               </w:rPr>
@@ -14732,14 +14595,14 @@
               <w:spacing w:line="240" w:lineRule="auto"/>
               <w:jc w:val="right"/>
               <w:rPr>
-                <w:rFonts w:ascii="Calibri" w:eastAsia="Times New Roman" w:hAnsi="Calibri" w:cs="Calibri"/>
-                <w:color w:val="000000"/>
-                <w:lang w:val="en-US"/>
-              </w:rPr>
-            </w:pPr>
-            <w:r>
-              <w:rPr>
-                <w:rFonts w:ascii="Calibri" w:eastAsia="Times New Roman" w:hAnsi="Calibri" w:cs="Calibri"/>
+                <w:rFonts w:ascii="Calibri" w:hAnsi="Calibri" w:eastAsia="Times New Roman" w:cs="Calibri"/>
+                <w:color w:val="000000"/>
+                <w:lang w:val="en-US"/>
+              </w:rPr>
+            </w:pPr>
+            <w:r>
+              <w:rPr>
+                <w:rFonts w:ascii="Calibri" w:hAnsi="Calibri" w:eastAsia="Times New Roman" w:cs="Calibri"/>
                 <w:color w:val="000000"/>
                 <w:lang w:val="en-US"/>
               </w:rPr>
@@ -14760,14 +14623,14 @@
               <w:spacing w:line="240" w:lineRule="auto"/>
               <w:jc w:val="right"/>
               <w:rPr>
-                <w:rFonts w:ascii="Calibri" w:eastAsia="Times New Roman" w:hAnsi="Calibri" w:cs="Calibri"/>
-                <w:color w:val="000000"/>
-                <w:lang w:val="en-US"/>
-              </w:rPr>
-            </w:pPr>
-            <w:r>
-              <w:rPr>
-                <w:rFonts w:ascii="Calibri" w:eastAsia="Times New Roman" w:hAnsi="Calibri" w:cs="Calibri"/>
+                <w:rFonts w:ascii="Calibri" w:hAnsi="Calibri" w:eastAsia="Times New Roman" w:cs="Calibri"/>
+                <w:color w:val="000000"/>
+                <w:lang w:val="en-US"/>
+              </w:rPr>
+            </w:pPr>
+            <w:r>
+              <w:rPr>
+                <w:rFonts w:ascii="Calibri" w:hAnsi="Calibri" w:eastAsia="Times New Roman" w:cs="Calibri"/>
                 <w:color w:val="000000"/>
                 <w:lang w:val="en-US"/>
               </w:rPr>
@@ -14788,14 +14651,14 @@
               <w:spacing w:line="240" w:lineRule="auto"/>
               <w:jc w:val="right"/>
               <w:rPr>
-                <w:rFonts w:ascii="Calibri" w:eastAsia="Times New Roman" w:hAnsi="Calibri" w:cs="Calibri"/>
-                <w:color w:val="000000"/>
-                <w:lang w:val="en-US"/>
-              </w:rPr>
-            </w:pPr>
-            <w:r>
-              <w:rPr>
-                <w:rFonts w:ascii="Calibri" w:eastAsia="Times New Roman" w:hAnsi="Calibri" w:cs="Calibri"/>
+                <w:rFonts w:ascii="Calibri" w:hAnsi="Calibri" w:eastAsia="Times New Roman" w:cs="Calibri"/>
+                <w:color w:val="000000"/>
+                <w:lang w:val="en-US"/>
+              </w:rPr>
+            </w:pPr>
+            <w:r>
+              <w:rPr>
+                <w:rFonts w:ascii="Calibri" w:hAnsi="Calibri" w:eastAsia="Times New Roman" w:cs="Calibri"/>
                 <w:color w:val="000000"/>
                 <w:lang w:val="en-US"/>
               </w:rPr>
@@ -14816,14 +14679,14 @@
               <w:spacing w:line="240" w:lineRule="auto"/>
               <w:jc w:val="right"/>
               <w:rPr>
-                <w:rFonts w:ascii="Calibri" w:eastAsia="Times New Roman" w:hAnsi="Calibri" w:cs="Calibri"/>
-                <w:color w:val="000000"/>
-                <w:lang w:val="en-US"/>
-              </w:rPr>
-            </w:pPr>
-            <w:r>
-              <w:rPr>
-                <w:rFonts w:ascii="Calibri" w:eastAsia="Times New Roman" w:hAnsi="Calibri" w:cs="Calibri"/>
+                <w:rFonts w:ascii="Calibri" w:hAnsi="Calibri" w:eastAsia="Times New Roman" w:cs="Calibri"/>
+                <w:color w:val="000000"/>
+                <w:lang w:val="en-US"/>
+              </w:rPr>
+            </w:pPr>
+            <w:r>
+              <w:rPr>
+                <w:rFonts w:ascii="Calibri" w:hAnsi="Calibri" w:eastAsia="Times New Roman" w:cs="Calibri"/>
                 <w:color w:val="000000"/>
                 <w:lang w:val="en-US"/>
               </w:rPr>
@@ -14844,14 +14707,14 @@
               <w:spacing w:line="240" w:lineRule="auto"/>
               <w:jc w:val="right"/>
               <w:rPr>
-                <w:rFonts w:ascii="Calibri" w:eastAsia="Times New Roman" w:hAnsi="Calibri" w:cs="Calibri"/>
-                <w:color w:val="000000"/>
-                <w:lang w:val="en-US"/>
-              </w:rPr>
-            </w:pPr>
-            <w:r>
-              <w:rPr>
-                <w:rFonts w:ascii="Calibri" w:eastAsia="Times New Roman" w:hAnsi="Calibri" w:cs="Calibri"/>
+                <w:rFonts w:ascii="Calibri" w:hAnsi="Calibri" w:eastAsia="Times New Roman" w:cs="Calibri"/>
+                <w:color w:val="000000"/>
+                <w:lang w:val="en-US"/>
+              </w:rPr>
+            </w:pPr>
+            <w:r>
+              <w:rPr>
+                <w:rFonts w:ascii="Calibri" w:hAnsi="Calibri" w:eastAsia="Times New Roman" w:cs="Calibri"/>
                 <w:color w:val="000000"/>
                 <w:lang w:val="en-US"/>
               </w:rPr>
@@ -14877,14 +14740,14 @@
               <w:spacing w:line="240" w:lineRule="auto"/>
               <w:jc w:val="right"/>
               <w:rPr>
-                <w:rFonts w:ascii="Calibri" w:eastAsia="Times New Roman" w:hAnsi="Calibri" w:cs="Calibri"/>
-                <w:color w:val="000000"/>
-                <w:lang w:val="en-US"/>
-              </w:rPr>
-            </w:pPr>
-            <w:r>
-              <w:rPr>
-                <w:rFonts w:ascii="Calibri" w:eastAsia="Times New Roman" w:hAnsi="Calibri" w:cs="Calibri"/>
+                <w:rFonts w:ascii="Calibri" w:hAnsi="Calibri" w:eastAsia="Times New Roman" w:cs="Calibri"/>
+                <w:color w:val="000000"/>
+                <w:lang w:val="en-US"/>
+              </w:rPr>
+            </w:pPr>
+            <w:r>
+              <w:rPr>
+                <w:rFonts w:ascii="Calibri" w:hAnsi="Calibri" w:eastAsia="Times New Roman" w:cs="Calibri"/>
                 <w:color w:val="000000"/>
                 <w:lang w:val="en-US"/>
               </w:rPr>
@@ -14904,7 +14767,7 @@
             <w:pPr>
               <w:spacing w:line="240" w:lineRule="auto"/>
               <w:rPr>
-                <w:rFonts w:ascii="Calibri" w:eastAsia="Times New Roman" w:hAnsi="Calibri" w:cs="Calibri"/>
+                <w:rFonts w:ascii="Calibri" w:hAnsi="Calibri" w:eastAsia="Times New Roman" w:cs="Calibri"/>
                 <w:color w:val="000000"/>
                 <w:lang w:val="en-US"/>
               </w:rPr>
@@ -14912,7 +14775,7 @@
             <w:proofErr w:type="spellStart"/>
             <w:r>
               <w:rPr>
-                <w:rFonts w:ascii="Calibri" w:eastAsia="Times New Roman" w:hAnsi="Calibri" w:cs="Calibri"/>
+                <w:rFonts w:ascii="Calibri" w:hAnsi="Calibri" w:eastAsia="Times New Roman" w:cs="Calibri"/>
                 <w:color w:val="000000"/>
                 <w:lang w:val="en-US"/>
               </w:rPr>
@@ -14932,14 +14795,14 @@
             <w:pPr>
               <w:spacing w:line="240" w:lineRule="auto"/>
               <w:rPr>
-                <w:rFonts w:ascii="Calibri" w:eastAsia="Times New Roman" w:hAnsi="Calibri" w:cs="Calibri"/>
-                <w:color w:val="000000"/>
-                <w:lang w:val="en-US"/>
-              </w:rPr>
-            </w:pPr>
-            <w:r>
-              <w:rPr>
-                <w:rFonts w:ascii="Calibri" w:eastAsia="Times New Roman" w:hAnsi="Calibri" w:cs="Calibri"/>
+                <w:rFonts w:ascii="Calibri" w:hAnsi="Calibri" w:eastAsia="Times New Roman" w:cs="Calibri"/>
+                <w:color w:val="000000"/>
+                <w:lang w:val="en-US"/>
+              </w:rPr>
+            </w:pPr>
+            <w:r>
+              <w:rPr>
+                <w:rFonts w:ascii="Calibri" w:hAnsi="Calibri" w:eastAsia="Times New Roman" w:cs="Calibri"/>
                 <w:color w:val="000000"/>
                 <w:lang w:val="en-US"/>
               </w:rPr>
@@ -14948,7 +14811,7 @@
             <w:proofErr w:type="gramStart"/>
             <w:r>
               <w:rPr>
-                <w:rFonts w:ascii="Calibri" w:eastAsia="Times New Roman" w:hAnsi="Calibri" w:cs="Calibri"/>
+                <w:rFonts w:ascii="Calibri" w:hAnsi="Calibri" w:eastAsia="Times New Roman" w:cs="Calibri"/>
                 <w:color w:val="000000"/>
                 <w:lang w:val="en-US"/>
               </w:rPr>
@@ -14957,7 +14820,7 @@
             <w:proofErr w:type="gramEnd"/>
             <w:r>
               <w:rPr>
-                <w:rFonts w:ascii="Calibri" w:eastAsia="Times New Roman" w:hAnsi="Calibri" w:cs="Calibri"/>
+                <w:rFonts w:ascii="Calibri" w:hAnsi="Calibri" w:eastAsia="Times New Roman" w:cs="Calibri"/>
                 <w:color w:val="000000"/>
                 <w:lang w:val="en-US"/>
               </w:rPr>
@@ -14965,11 +14828,18 @@
             </w:r>
             <w:r>
               <w:rPr>
-                <w:rFonts w:ascii="Calibri" w:eastAsia="Times New Roman" w:hAnsi="Calibri" w:cs="Calibri"/>
+                <w:rFonts w:ascii="Calibri" w:hAnsi="Calibri" w:eastAsia="Times New Roman" w:cs="Calibri"/>
                 <w:color w:val="000000"/>
                 <w:lang w:val="en-US"/>
               </w:rPr>
               <w:br/>
+            </w:r>
+            <w:r>
+              <w:rPr>
+                <w:rFonts w:ascii="Calibri" w:hAnsi="Calibri" w:eastAsia="Times New Roman" w:cs="Calibri"/>
+                <w:color w:val="000000"/>
+                <w:lang w:val="en-US"/>
+              </w:rPr>
               <w:t xml:space="preserve"> [ 5083  8049]]</w:t>
             </w:r>
           </w:p>
@@ -14987,14 +14857,14 @@
               <w:spacing w:line="240" w:lineRule="auto"/>
               <w:jc w:val="right"/>
               <w:rPr>
-                <w:rFonts w:ascii="Calibri" w:eastAsia="Times New Roman" w:hAnsi="Calibri" w:cs="Calibri"/>
-                <w:color w:val="000000"/>
-                <w:lang w:val="en-US"/>
-              </w:rPr>
-            </w:pPr>
-            <w:r>
-              <w:rPr>
-                <w:rFonts w:ascii="Calibri" w:eastAsia="Times New Roman" w:hAnsi="Calibri" w:cs="Calibri"/>
+                <w:rFonts w:ascii="Calibri" w:hAnsi="Calibri" w:eastAsia="Times New Roman" w:cs="Calibri"/>
+                <w:color w:val="000000"/>
+                <w:lang w:val="en-US"/>
+              </w:rPr>
+            </w:pPr>
+            <w:r>
+              <w:rPr>
+                <w:rFonts w:ascii="Calibri" w:hAnsi="Calibri" w:eastAsia="Times New Roman" w:cs="Calibri"/>
                 <w:color w:val="000000"/>
                 <w:lang w:val="en-US"/>
               </w:rPr>
@@ -15015,14 +14885,14 @@
               <w:spacing w:line="240" w:lineRule="auto"/>
               <w:jc w:val="right"/>
               <w:rPr>
-                <w:rFonts w:ascii="Calibri" w:eastAsia="Times New Roman" w:hAnsi="Calibri" w:cs="Calibri"/>
-                <w:color w:val="000000"/>
-                <w:lang w:val="en-US"/>
-              </w:rPr>
-            </w:pPr>
-            <w:r>
-              <w:rPr>
-                <w:rFonts w:ascii="Calibri" w:eastAsia="Times New Roman" w:hAnsi="Calibri" w:cs="Calibri"/>
+                <w:rFonts w:ascii="Calibri" w:hAnsi="Calibri" w:eastAsia="Times New Roman" w:cs="Calibri"/>
+                <w:color w:val="000000"/>
+                <w:lang w:val="en-US"/>
+              </w:rPr>
+            </w:pPr>
+            <w:r>
+              <w:rPr>
+                <w:rFonts w:ascii="Calibri" w:hAnsi="Calibri" w:eastAsia="Times New Roman" w:cs="Calibri"/>
                 <w:color w:val="000000"/>
                 <w:lang w:val="en-US"/>
               </w:rPr>
@@ -15043,14 +14913,14 @@
               <w:spacing w:line="240" w:lineRule="auto"/>
               <w:jc w:val="right"/>
               <w:rPr>
-                <w:rFonts w:ascii="Calibri" w:eastAsia="Times New Roman" w:hAnsi="Calibri" w:cs="Calibri"/>
-                <w:color w:val="000000"/>
-                <w:lang w:val="en-US"/>
-              </w:rPr>
-            </w:pPr>
-            <w:r>
-              <w:rPr>
-                <w:rFonts w:ascii="Calibri" w:eastAsia="Times New Roman" w:hAnsi="Calibri" w:cs="Calibri"/>
+                <w:rFonts w:ascii="Calibri" w:hAnsi="Calibri" w:eastAsia="Times New Roman" w:cs="Calibri"/>
+                <w:color w:val="000000"/>
+                <w:lang w:val="en-US"/>
+              </w:rPr>
+            </w:pPr>
+            <w:r>
+              <w:rPr>
+                <w:rFonts w:ascii="Calibri" w:hAnsi="Calibri" w:eastAsia="Times New Roman" w:cs="Calibri"/>
                 <w:color w:val="000000"/>
                 <w:lang w:val="en-US"/>
               </w:rPr>
@@ -15071,14 +14941,14 @@
               <w:spacing w:line="240" w:lineRule="auto"/>
               <w:jc w:val="right"/>
               <w:rPr>
-                <w:rFonts w:ascii="Calibri" w:eastAsia="Times New Roman" w:hAnsi="Calibri" w:cs="Calibri"/>
-                <w:color w:val="000000"/>
-                <w:lang w:val="en-US"/>
-              </w:rPr>
-            </w:pPr>
-            <w:r>
-              <w:rPr>
-                <w:rFonts w:ascii="Calibri" w:eastAsia="Times New Roman" w:hAnsi="Calibri" w:cs="Calibri"/>
+                <w:rFonts w:ascii="Calibri" w:hAnsi="Calibri" w:eastAsia="Times New Roman" w:cs="Calibri"/>
+                <w:color w:val="000000"/>
+                <w:lang w:val="en-US"/>
+              </w:rPr>
+            </w:pPr>
+            <w:r>
+              <w:rPr>
+                <w:rFonts w:ascii="Calibri" w:hAnsi="Calibri" w:eastAsia="Times New Roman" w:cs="Calibri"/>
                 <w:color w:val="000000"/>
                 <w:lang w:val="en-US"/>
               </w:rPr>
@@ -15099,14 +14969,14 @@
               <w:spacing w:line="240" w:lineRule="auto"/>
               <w:jc w:val="right"/>
               <w:rPr>
-                <w:rFonts w:ascii="Calibri" w:eastAsia="Times New Roman" w:hAnsi="Calibri" w:cs="Calibri"/>
-                <w:color w:val="000000"/>
-                <w:lang w:val="en-US"/>
-              </w:rPr>
-            </w:pPr>
-            <w:r>
-              <w:rPr>
-                <w:rFonts w:ascii="Calibri" w:eastAsia="Times New Roman" w:hAnsi="Calibri" w:cs="Calibri"/>
+                <w:rFonts w:ascii="Calibri" w:hAnsi="Calibri" w:eastAsia="Times New Roman" w:cs="Calibri"/>
+                <w:color w:val="000000"/>
+                <w:lang w:val="en-US"/>
+              </w:rPr>
+            </w:pPr>
+            <w:r>
+              <w:rPr>
+                <w:rFonts w:ascii="Calibri" w:hAnsi="Calibri" w:eastAsia="Times New Roman" w:cs="Calibri"/>
                 <w:color w:val="000000"/>
                 <w:lang w:val="en-US"/>
               </w:rPr>
@@ -15127,14 +14997,14 @@
               <w:spacing w:line="240" w:lineRule="auto"/>
               <w:jc w:val="right"/>
               <w:rPr>
-                <w:rFonts w:ascii="Calibri" w:eastAsia="Times New Roman" w:hAnsi="Calibri" w:cs="Calibri"/>
-                <w:color w:val="000000"/>
-                <w:lang w:val="en-US"/>
-              </w:rPr>
-            </w:pPr>
-            <w:r>
-              <w:rPr>
-                <w:rFonts w:ascii="Calibri" w:eastAsia="Times New Roman" w:hAnsi="Calibri" w:cs="Calibri"/>
+                <w:rFonts w:ascii="Calibri" w:hAnsi="Calibri" w:eastAsia="Times New Roman" w:cs="Calibri"/>
+                <w:color w:val="000000"/>
+                <w:lang w:val="en-US"/>
+              </w:rPr>
+            </w:pPr>
+            <w:r>
+              <w:rPr>
+                <w:rFonts w:ascii="Calibri" w:hAnsi="Calibri" w:eastAsia="Times New Roman" w:cs="Calibri"/>
                 <w:color w:val="000000"/>
                 <w:lang w:val="en-US"/>
               </w:rPr>
@@ -15160,14 +15030,14 @@
               <w:spacing w:line="240" w:lineRule="auto"/>
               <w:jc w:val="right"/>
               <w:rPr>
-                <w:rFonts w:ascii="Calibri" w:eastAsia="Times New Roman" w:hAnsi="Calibri" w:cs="Calibri"/>
-                <w:color w:val="000000"/>
-                <w:lang w:val="en-US"/>
-              </w:rPr>
-            </w:pPr>
-            <w:r>
-              <w:rPr>
-                <w:rFonts w:ascii="Calibri" w:eastAsia="Times New Roman" w:hAnsi="Calibri" w:cs="Calibri"/>
+                <w:rFonts w:ascii="Calibri" w:hAnsi="Calibri" w:eastAsia="Times New Roman" w:cs="Calibri"/>
+                <w:color w:val="000000"/>
+                <w:lang w:val="en-US"/>
+              </w:rPr>
+            </w:pPr>
+            <w:r>
+              <w:rPr>
+                <w:rFonts w:ascii="Calibri" w:hAnsi="Calibri" w:eastAsia="Times New Roman" w:cs="Calibri"/>
                 <w:color w:val="000000"/>
                 <w:lang w:val="en-US"/>
               </w:rPr>
@@ -15187,7 +15057,7 @@
             <w:pPr>
               <w:spacing w:line="240" w:lineRule="auto"/>
               <w:rPr>
-                <w:rFonts w:ascii="Calibri" w:eastAsia="Times New Roman" w:hAnsi="Calibri" w:cs="Calibri"/>
+                <w:rFonts w:ascii="Calibri" w:hAnsi="Calibri" w:eastAsia="Times New Roman" w:cs="Calibri"/>
                 <w:color w:val="000000"/>
                 <w:lang w:val="en-US"/>
               </w:rPr>
@@ -15195,7 +15065,7 @@
             <w:proofErr w:type="spellStart"/>
             <w:r>
               <w:rPr>
-                <w:rFonts w:ascii="Calibri" w:eastAsia="Times New Roman" w:hAnsi="Calibri" w:cs="Calibri"/>
+                <w:rFonts w:ascii="Calibri" w:hAnsi="Calibri" w:eastAsia="Times New Roman" w:cs="Calibri"/>
                 <w:color w:val="000000"/>
                 <w:lang w:val="en-US"/>
               </w:rPr>
@@ -15215,14 +15085,14 @@
             <w:pPr>
               <w:spacing w:line="240" w:lineRule="auto"/>
               <w:rPr>
-                <w:rFonts w:ascii="Calibri" w:eastAsia="Times New Roman" w:hAnsi="Calibri" w:cs="Calibri"/>
-                <w:color w:val="000000"/>
-                <w:lang w:val="en-US"/>
-              </w:rPr>
-            </w:pPr>
-            <w:r>
-              <w:rPr>
-                <w:rFonts w:ascii="Calibri" w:eastAsia="Times New Roman" w:hAnsi="Calibri" w:cs="Calibri"/>
+                <w:rFonts w:ascii="Calibri" w:hAnsi="Calibri" w:eastAsia="Times New Roman" w:cs="Calibri"/>
+                <w:color w:val="000000"/>
+                <w:lang w:val="en-US"/>
+              </w:rPr>
+            </w:pPr>
+            <w:r>
+              <w:rPr>
+                <w:rFonts w:ascii="Calibri" w:hAnsi="Calibri" w:eastAsia="Times New Roman" w:cs="Calibri"/>
                 <w:color w:val="000000"/>
                 <w:lang w:val="en-US"/>
               </w:rPr>
@@ -15231,7 +15101,7 @@
             <w:proofErr w:type="gramStart"/>
             <w:r>
               <w:rPr>
-                <w:rFonts w:ascii="Calibri" w:eastAsia="Times New Roman" w:hAnsi="Calibri" w:cs="Calibri"/>
+                <w:rFonts w:ascii="Calibri" w:hAnsi="Calibri" w:eastAsia="Times New Roman" w:cs="Calibri"/>
                 <w:color w:val="000000"/>
                 <w:lang w:val="en-US"/>
               </w:rPr>
@@ -15240,7 +15110,7 @@
             <w:proofErr w:type="gramEnd"/>
             <w:r>
               <w:rPr>
-                <w:rFonts w:ascii="Calibri" w:eastAsia="Times New Roman" w:hAnsi="Calibri" w:cs="Calibri"/>
+                <w:rFonts w:ascii="Calibri" w:hAnsi="Calibri" w:eastAsia="Times New Roman" w:cs="Calibri"/>
                 <w:color w:val="000000"/>
                 <w:lang w:val="en-US"/>
               </w:rPr>
@@ -15248,11 +15118,18 @@
             </w:r>
             <w:r>
               <w:rPr>
-                <w:rFonts w:ascii="Calibri" w:eastAsia="Times New Roman" w:hAnsi="Calibri" w:cs="Calibri"/>
+                <w:rFonts w:ascii="Calibri" w:hAnsi="Calibri" w:eastAsia="Times New Roman" w:cs="Calibri"/>
                 <w:color w:val="000000"/>
                 <w:lang w:val="en-US"/>
               </w:rPr>
               <w:br/>
+            </w:r>
+            <w:r>
+              <w:rPr>
+                <w:rFonts w:ascii="Calibri" w:hAnsi="Calibri" w:eastAsia="Times New Roman" w:cs="Calibri"/>
+                <w:color w:val="000000"/>
+                <w:lang w:val="en-US"/>
+              </w:rPr>
               <w:t xml:space="preserve"> [ 4778  8354]]</w:t>
             </w:r>
           </w:p>
@@ -15270,14 +15147,14 @@
               <w:spacing w:line="240" w:lineRule="auto"/>
               <w:jc w:val="right"/>
               <w:rPr>
-                <w:rFonts w:ascii="Calibri" w:eastAsia="Times New Roman" w:hAnsi="Calibri" w:cs="Calibri"/>
-                <w:color w:val="000000"/>
-                <w:lang w:val="en-US"/>
-              </w:rPr>
-            </w:pPr>
-            <w:r>
-              <w:rPr>
-                <w:rFonts w:ascii="Calibri" w:eastAsia="Times New Roman" w:hAnsi="Calibri" w:cs="Calibri"/>
+                <w:rFonts w:ascii="Calibri" w:hAnsi="Calibri" w:eastAsia="Times New Roman" w:cs="Calibri"/>
+                <w:color w:val="000000"/>
+                <w:lang w:val="en-US"/>
+              </w:rPr>
+            </w:pPr>
+            <w:r>
+              <w:rPr>
+                <w:rFonts w:ascii="Calibri" w:hAnsi="Calibri" w:eastAsia="Times New Roman" w:cs="Calibri"/>
                 <w:color w:val="000000"/>
                 <w:lang w:val="en-US"/>
               </w:rPr>
@@ -15298,14 +15175,14 @@
               <w:spacing w:line="240" w:lineRule="auto"/>
               <w:jc w:val="right"/>
               <w:rPr>
-                <w:rFonts w:ascii="Calibri" w:eastAsia="Times New Roman" w:hAnsi="Calibri" w:cs="Calibri"/>
-                <w:color w:val="000000"/>
-                <w:lang w:val="en-US"/>
-              </w:rPr>
-            </w:pPr>
-            <w:r>
-              <w:rPr>
-                <w:rFonts w:ascii="Calibri" w:eastAsia="Times New Roman" w:hAnsi="Calibri" w:cs="Calibri"/>
+                <w:rFonts w:ascii="Calibri" w:hAnsi="Calibri" w:eastAsia="Times New Roman" w:cs="Calibri"/>
+                <w:color w:val="000000"/>
+                <w:lang w:val="en-US"/>
+              </w:rPr>
+            </w:pPr>
+            <w:r>
+              <w:rPr>
+                <w:rFonts w:ascii="Calibri" w:hAnsi="Calibri" w:eastAsia="Times New Roman" w:cs="Calibri"/>
                 <w:color w:val="000000"/>
                 <w:lang w:val="en-US"/>
               </w:rPr>
@@ -15326,14 +15203,14 @@
               <w:spacing w:line="240" w:lineRule="auto"/>
               <w:jc w:val="right"/>
               <w:rPr>
-                <w:rFonts w:ascii="Calibri" w:eastAsia="Times New Roman" w:hAnsi="Calibri" w:cs="Calibri"/>
-                <w:color w:val="000000"/>
-                <w:lang w:val="en-US"/>
-              </w:rPr>
-            </w:pPr>
-            <w:r>
-              <w:rPr>
-                <w:rFonts w:ascii="Calibri" w:eastAsia="Times New Roman" w:hAnsi="Calibri" w:cs="Calibri"/>
+                <w:rFonts w:ascii="Calibri" w:hAnsi="Calibri" w:eastAsia="Times New Roman" w:cs="Calibri"/>
+                <w:color w:val="000000"/>
+                <w:lang w:val="en-US"/>
+              </w:rPr>
+            </w:pPr>
+            <w:r>
+              <w:rPr>
+                <w:rFonts w:ascii="Calibri" w:hAnsi="Calibri" w:eastAsia="Times New Roman" w:cs="Calibri"/>
                 <w:color w:val="000000"/>
                 <w:lang w:val="en-US"/>
               </w:rPr>
@@ -15354,14 +15231,14 @@
               <w:spacing w:line="240" w:lineRule="auto"/>
               <w:jc w:val="right"/>
               <w:rPr>
-                <w:rFonts w:ascii="Calibri" w:eastAsia="Times New Roman" w:hAnsi="Calibri" w:cs="Calibri"/>
-                <w:color w:val="000000"/>
-                <w:lang w:val="en-US"/>
-              </w:rPr>
-            </w:pPr>
-            <w:r>
-              <w:rPr>
-                <w:rFonts w:ascii="Calibri" w:eastAsia="Times New Roman" w:hAnsi="Calibri" w:cs="Calibri"/>
+                <w:rFonts w:ascii="Calibri" w:hAnsi="Calibri" w:eastAsia="Times New Roman" w:cs="Calibri"/>
+                <w:color w:val="000000"/>
+                <w:lang w:val="en-US"/>
+              </w:rPr>
+            </w:pPr>
+            <w:r>
+              <w:rPr>
+                <w:rFonts w:ascii="Calibri" w:hAnsi="Calibri" w:eastAsia="Times New Roman" w:cs="Calibri"/>
                 <w:color w:val="000000"/>
                 <w:lang w:val="en-US"/>
               </w:rPr>
@@ -15382,14 +15259,14 @@
               <w:spacing w:line="240" w:lineRule="auto"/>
               <w:jc w:val="right"/>
               <w:rPr>
-                <w:rFonts w:ascii="Calibri" w:eastAsia="Times New Roman" w:hAnsi="Calibri" w:cs="Calibri"/>
-                <w:color w:val="000000"/>
-                <w:lang w:val="en-US"/>
-              </w:rPr>
-            </w:pPr>
-            <w:r>
-              <w:rPr>
-                <w:rFonts w:ascii="Calibri" w:eastAsia="Times New Roman" w:hAnsi="Calibri" w:cs="Calibri"/>
+                <w:rFonts w:ascii="Calibri" w:hAnsi="Calibri" w:eastAsia="Times New Roman" w:cs="Calibri"/>
+                <w:color w:val="000000"/>
+                <w:lang w:val="en-US"/>
+              </w:rPr>
+            </w:pPr>
+            <w:r>
+              <w:rPr>
+                <w:rFonts w:ascii="Calibri" w:hAnsi="Calibri" w:eastAsia="Times New Roman" w:cs="Calibri"/>
                 <w:color w:val="000000"/>
                 <w:lang w:val="en-US"/>
               </w:rPr>
@@ -15410,14 +15287,14 @@
               <w:spacing w:line="240" w:lineRule="auto"/>
               <w:jc w:val="right"/>
               <w:rPr>
-                <w:rFonts w:ascii="Calibri" w:eastAsia="Times New Roman" w:hAnsi="Calibri" w:cs="Calibri"/>
-                <w:color w:val="000000"/>
-                <w:lang w:val="en-US"/>
-              </w:rPr>
-            </w:pPr>
-            <w:r>
-              <w:rPr>
-                <w:rFonts w:ascii="Calibri" w:eastAsia="Times New Roman" w:hAnsi="Calibri" w:cs="Calibri"/>
+                <w:rFonts w:ascii="Calibri" w:hAnsi="Calibri" w:eastAsia="Times New Roman" w:cs="Calibri"/>
+                <w:color w:val="000000"/>
+                <w:lang w:val="en-US"/>
+              </w:rPr>
+            </w:pPr>
+            <w:r>
+              <w:rPr>
+                <w:rFonts w:ascii="Calibri" w:hAnsi="Calibri" w:eastAsia="Times New Roman" w:cs="Calibri"/>
                 <w:color w:val="000000"/>
                 <w:lang w:val="en-US"/>
               </w:rPr>
@@ -15443,14 +15320,14 @@
               <w:spacing w:line="240" w:lineRule="auto"/>
               <w:jc w:val="right"/>
               <w:rPr>
-                <w:rFonts w:ascii="Calibri" w:eastAsia="Times New Roman" w:hAnsi="Calibri" w:cs="Calibri"/>
-                <w:color w:val="000000"/>
-                <w:lang w:val="en-US"/>
-              </w:rPr>
-            </w:pPr>
-            <w:r>
-              <w:rPr>
-                <w:rFonts w:ascii="Calibri" w:eastAsia="Times New Roman" w:hAnsi="Calibri" w:cs="Calibri"/>
+                <w:rFonts w:ascii="Calibri" w:hAnsi="Calibri" w:eastAsia="Times New Roman" w:cs="Calibri"/>
+                <w:color w:val="000000"/>
+                <w:lang w:val="en-US"/>
+              </w:rPr>
+            </w:pPr>
+            <w:r>
+              <w:rPr>
+                <w:rFonts w:ascii="Calibri" w:hAnsi="Calibri" w:eastAsia="Times New Roman" w:cs="Calibri"/>
                 <w:color w:val="000000"/>
                 <w:lang w:val="en-US"/>
               </w:rPr>
@@ -15470,7 +15347,7 @@
             <w:pPr>
               <w:spacing w:line="240" w:lineRule="auto"/>
               <w:rPr>
-                <w:rFonts w:ascii="Calibri" w:eastAsia="Times New Roman" w:hAnsi="Calibri" w:cs="Calibri"/>
+                <w:rFonts w:ascii="Calibri" w:hAnsi="Calibri" w:eastAsia="Times New Roman" w:cs="Calibri"/>
                 <w:color w:val="000000"/>
                 <w:lang w:val="en-US"/>
               </w:rPr>
@@ -15478,7 +15355,7 @@
             <w:proofErr w:type="spellStart"/>
             <w:r>
               <w:rPr>
-                <w:rFonts w:ascii="Calibri" w:eastAsia="Times New Roman" w:hAnsi="Calibri" w:cs="Calibri"/>
+                <w:rFonts w:ascii="Calibri" w:hAnsi="Calibri" w:eastAsia="Times New Roman" w:cs="Calibri"/>
                 <w:color w:val="000000"/>
                 <w:lang w:val="en-US"/>
               </w:rPr>
@@ -15498,14 +15375,14 @@
             <w:pPr>
               <w:spacing w:line="240" w:lineRule="auto"/>
               <w:rPr>
-                <w:rFonts w:ascii="Calibri" w:eastAsia="Times New Roman" w:hAnsi="Calibri" w:cs="Calibri"/>
-                <w:color w:val="000000"/>
-                <w:lang w:val="en-US"/>
-              </w:rPr>
-            </w:pPr>
-            <w:r>
-              <w:rPr>
-                <w:rFonts w:ascii="Calibri" w:eastAsia="Times New Roman" w:hAnsi="Calibri" w:cs="Calibri"/>
+                <w:rFonts w:ascii="Calibri" w:hAnsi="Calibri" w:eastAsia="Times New Roman" w:cs="Calibri"/>
+                <w:color w:val="000000"/>
+                <w:lang w:val="en-US"/>
+              </w:rPr>
+            </w:pPr>
+            <w:r>
+              <w:rPr>
+                <w:rFonts w:ascii="Calibri" w:hAnsi="Calibri" w:eastAsia="Times New Roman" w:cs="Calibri"/>
                 <w:color w:val="000000"/>
                 <w:lang w:val="en-US"/>
               </w:rPr>
@@ -15514,7 +15391,7 @@
             <w:proofErr w:type="gramStart"/>
             <w:r>
               <w:rPr>
-                <w:rFonts w:ascii="Calibri" w:eastAsia="Times New Roman" w:hAnsi="Calibri" w:cs="Calibri"/>
+                <w:rFonts w:ascii="Calibri" w:hAnsi="Calibri" w:eastAsia="Times New Roman" w:cs="Calibri"/>
                 <w:color w:val="000000"/>
                 <w:lang w:val="en-US"/>
               </w:rPr>
@@ -15523,7 +15400,7 @@
             <w:proofErr w:type="gramEnd"/>
             <w:r>
               <w:rPr>
-                <w:rFonts w:ascii="Calibri" w:eastAsia="Times New Roman" w:hAnsi="Calibri" w:cs="Calibri"/>
+                <w:rFonts w:ascii="Calibri" w:hAnsi="Calibri" w:eastAsia="Times New Roman" w:cs="Calibri"/>
                 <w:color w:val="000000"/>
                 <w:lang w:val="en-US"/>
               </w:rPr>
@@ -15531,11 +15408,18 @@
             </w:r>
             <w:r>
               <w:rPr>
-                <w:rFonts w:ascii="Calibri" w:eastAsia="Times New Roman" w:hAnsi="Calibri" w:cs="Calibri"/>
+                <w:rFonts w:ascii="Calibri" w:hAnsi="Calibri" w:eastAsia="Times New Roman" w:cs="Calibri"/>
                 <w:color w:val="000000"/>
                 <w:lang w:val="en-US"/>
               </w:rPr>
               <w:br/>
+            </w:r>
+            <w:r>
+              <w:rPr>
+                <w:rFonts w:ascii="Calibri" w:hAnsi="Calibri" w:eastAsia="Times New Roman" w:cs="Calibri"/>
+                <w:color w:val="000000"/>
+                <w:lang w:val="en-US"/>
+              </w:rPr>
               <w:t xml:space="preserve"> [ 4771  8361]]</w:t>
             </w:r>
           </w:p>
@@ -15553,14 +15437,14 @@
               <w:spacing w:line="240" w:lineRule="auto"/>
               <w:jc w:val="right"/>
               <w:rPr>
-                <w:rFonts w:ascii="Calibri" w:eastAsia="Times New Roman" w:hAnsi="Calibri" w:cs="Calibri"/>
-                <w:color w:val="000000"/>
-                <w:lang w:val="en-US"/>
-              </w:rPr>
-            </w:pPr>
-            <w:r>
-              <w:rPr>
-                <w:rFonts w:ascii="Calibri" w:eastAsia="Times New Roman" w:hAnsi="Calibri" w:cs="Calibri"/>
+                <w:rFonts w:ascii="Calibri" w:hAnsi="Calibri" w:eastAsia="Times New Roman" w:cs="Calibri"/>
+                <w:color w:val="000000"/>
+                <w:lang w:val="en-US"/>
+              </w:rPr>
+            </w:pPr>
+            <w:r>
+              <w:rPr>
+                <w:rFonts w:ascii="Calibri" w:hAnsi="Calibri" w:eastAsia="Times New Roman" w:cs="Calibri"/>
                 <w:color w:val="000000"/>
                 <w:lang w:val="en-US"/>
               </w:rPr>
@@ -15581,14 +15465,14 @@
               <w:spacing w:line="240" w:lineRule="auto"/>
               <w:jc w:val="right"/>
               <w:rPr>
-                <w:rFonts w:ascii="Calibri" w:eastAsia="Times New Roman" w:hAnsi="Calibri" w:cs="Calibri"/>
-                <w:color w:val="000000"/>
-                <w:lang w:val="en-US"/>
-              </w:rPr>
-            </w:pPr>
-            <w:r>
-              <w:rPr>
-                <w:rFonts w:ascii="Calibri" w:eastAsia="Times New Roman" w:hAnsi="Calibri" w:cs="Calibri"/>
+                <w:rFonts w:ascii="Calibri" w:hAnsi="Calibri" w:eastAsia="Times New Roman" w:cs="Calibri"/>
+                <w:color w:val="000000"/>
+                <w:lang w:val="en-US"/>
+              </w:rPr>
+            </w:pPr>
+            <w:r>
+              <w:rPr>
+                <w:rFonts w:ascii="Calibri" w:hAnsi="Calibri" w:eastAsia="Times New Roman" w:cs="Calibri"/>
                 <w:color w:val="000000"/>
                 <w:lang w:val="en-US"/>
               </w:rPr>
@@ -15609,14 +15493,14 @@
               <w:spacing w:line="240" w:lineRule="auto"/>
               <w:jc w:val="right"/>
               <w:rPr>
-                <w:rFonts w:ascii="Calibri" w:eastAsia="Times New Roman" w:hAnsi="Calibri" w:cs="Calibri"/>
-                <w:color w:val="000000"/>
-                <w:lang w:val="en-US"/>
-              </w:rPr>
-            </w:pPr>
-            <w:r>
-              <w:rPr>
-                <w:rFonts w:ascii="Calibri" w:eastAsia="Times New Roman" w:hAnsi="Calibri" w:cs="Calibri"/>
+                <w:rFonts w:ascii="Calibri" w:hAnsi="Calibri" w:eastAsia="Times New Roman" w:cs="Calibri"/>
+                <w:color w:val="000000"/>
+                <w:lang w:val="en-US"/>
+              </w:rPr>
+            </w:pPr>
+            <w:r>
+              <w:rPr>
+                <w:rFonts w:ascii="Calibri" w:hAnsi="Calibri" w:eastAsia="Times New Roman" w:cs="Calibri"/>
                 <w:color w:val="000000"/>
                 <w:lang w:val="en-US"/>
               </w:rPr>
@@ -15637,14 +15521,14 @@
               <w:spacing w:line="240" w:lineRule="auto"/>
               <w:jc w:val="right"/>
               <w:rPr>
-                <w:rFonts w:ascii="Calibri" w:eastAsia="Times New Roman" w:hAnsi="Calibri" w:cs="Calibri"/>
-                <w:color w:val="000000"/>
-                <w:lang w:val="en-US"/>
-              </w:rPr>
-            </w:pPr>
-            <w:r>
-              <w:rPr>
-                <w:rFonts w:ascii="Calibri" w:eastAsia="Times New Roman" w:hAnsi="Calibri" w:cs="Calibri"/>
+                <w:rFonts w:ascii="Calibri" w:hAnsi="Calibri" w:eastAsia="Times New Roman" w:cs="Calibri"/>
+                <w:color w:val="000000"/>
+                <w:lang w:val="en-US"/>
+              </w:rPr>
+            </w:pPr>
+            <w:r>
+              <w:rPr>
+                <w:rFonts w:ascii="Calibri" w:hAnsi="Calibri" w:eastAsia="Times New Roman" w:cs="Calibri"/>
                 <w:color w:val="000000"/>
                 <w:lang w:val="en-US"/>
               </w:rPr>
@@ -15665,14 +15549,14 @@
               <w:spacing w:line="240" w:lineRule="auto"/>
               <w:jc w:val="right"/>
               <w:rPr>
-                <w:rFonts w:ascii="Calibri" w:eastAsia="Times New Roman" w:hAnsi="Calibri" w:cs="Calibri"/>
-                <w:color w:val="000000"/>
-                <w:lang w:val="en-US"/>
-              </w:rPr>
-            </w:pPr>
-            <w:r>
-              <w:rPr>
-                <w:rFonts w:ascii="Calibri" w:eastAsia="Times New Roman" w:hAnsi="Calibri" w:cs="Calibri"/>
+                <w:rFonts w:ascii="Calibri" w:hAnsi="Calibri" w:eastAsia="Times New Roman" w:cs="Calibri"/>
+                <w:color w:val="000000"/>
+                <w:lang w:val="en-US"/>
+              </w:rPr>
+            </w:pPr>
+            <w:r>
+              <w:rPr>
+                <w:rFonts w:ascii="Calibri" w:hAnsi="Calibri" w:eastAsia="Times New Roman" w:cs="Calibri"/>
                 <w:color w:val="000000"/>
                 <w:lang w:val="en-US"/>
               </w:rPr>
@@ -15693,14 +15577,14 @@
               <w:spacing w:line="240" w:lineRule="auto"/>
               <w:jc w:val="right"/>
               <w:rPr>
-                <w:rFonts w:ascii="Calibri" w:eastAsia="Times New Roman" w:hAnsi="Calibri" w:cs="Calibri"/>
-                <w:color w:val="000000"/>
-                <w:lang w:val="en-US"/>
-              </w:rPr>
-            </w:pPr>
-            <w:r>
-              <w:rPr>
-                <w:rFonts w:ascii="Calibri" w:eastAsia="Times New Roman" w:hAnsi="Calibri" w:cs="Calibri"/>
+                <w:rFonts w:ascii="Calibri" w:hAnsi="Calibri" w:eastAsia="Times New Roman" w:cs="Calibri"/>
+                <w:color w:val="000000"/>
+                <w:lang w:val="en-US"/>
+              </w:rPr>
+            </w:pPr>
+            <w:r>
+              <w:rPr>
+                <w:rFonts w:ascii="Calibri" w:hAnsi="Calibri" w:eastAsia="Times New Roman" w:cs="Calibri"/>
                 <w:color w:val="000000"/>
                 <w:lang w:val="en-US"/>
               </w:rPr>
@@ -15726,14 +15610,14 @@
               <w:spacing w:line="240" w:lineRule="auto"/>
               <w:jc w:val="right"/>
               <w:rPr>
-                <w:rFonts w:ascii="Calibri" w:eastAsia="Times New Roman" w:hAnsi="Calibri" w:cs="Calibri"/>
-                <w:color w:val="000000"/>
-                <w:lang w:val="en-US"/>
-              </w:rPr>
-            </w:pPr>
-            <w:r>
-              <w:rPr>
-                <w:rFonts w:ascii="Calibri" w:eastAsia="Times New Roman" w:hAnsi="Calibri" w:cs="Calibri"/>
+                <w:rFonts w:ascii="Calibri" w:hAnsi="Calibri" w:eastAsia="Times New Roman" w:cs="Calibri"/>
+                <w:color w:val="000000"/>
+                <w:lang w:val="en-US"/>
+              </w:rPr>
+            </w:pPr>
+            <w:r>
+              <w:rPr>
+                <w:rFonts w:ascii="Calibri" w:hAnsi="Calibri" w:eastAsia="Times New Roman" w:cs="Calibri"/>
                 <w:color w:val="000000"/>
                 <w:lang w:val="en-US"/>
               </w:rPr>
@@ -15753,7 +15637,7 @@
             <w:pPr>
               <w:spacing w:line="240" w:lineRule="auto"/>
               <w:rPr>
-                <w:rFonts w:ascii="Calibri" w:eastAsia="Times New Roman" w:hAnsi="Calibri" w:cs="Calibri"/>
+                <w:rFonts w:ascii="Calibri" w:hAnsi="Calibri" w:eastAsia="Times New Roman" w:cs="Calibri"/>
                 <w:color w:val="000000"/>
                 <w:lang w:val="en-US"/>
               </w:rPr>
@@ -15761,7 +15645,7 @@
             <w:proofErr w:type="spellStart"/>
             <w:r>
               <w:rPr>
-                <w:rFonts w:ascii="Calibri" w:eastAsia="Times New Roman" w:hAnsi="Calibri" w:cs="Calibri"/>
+                <w:rFonts w:ascii="Calibri" w:hAnsi="Calibri" w:eastAsia="Times New Roman" w:cs="Calibri"/>
                 <w:color w:val="000000"/>
                 <w:lang w:val="en-US"/>
               </w:rPr>
@@ -15781,14 +15665,14 @@
             <w:pPr>
               <w:spacing w:line="240" w:lineRule="auto"/>
               <w:rPr>
-                <w:rFonts w:ascii="Calibri" w:eastAsia="Times New Roman" w:hAnsi="Calibri" w:cs="Calibri"/>
-                <w:color w:val="000000"/>
-                <w:lang w:val="en-US"/>
-              </w:rPr>
-            </w:pPr>
-            <w:r>
-              <w:rPr>
-                <w:rFonts w:ascii="Calibri" w:eastAsia="Times New Roman" w:hAnsi="Calibri" w:cs="Calibri"/>
+                <w:rFonts w:ascii="Calibri" w:hAnsi="Calibri" w:eastAsia="Times New Roman" w:cs="Calibri"/>
+                <w:color w:val="000000"/>
+                <w:lang w:val="en-US"/>
+              </w:rPr>
+            </w:pPr>
+            <w:r>
+              <w:rPr>
+                <w:rFonts w:ascii="Calibri" w:hAnsi="Calibri" w:eastAsia="Times New Roman" w:cs="Calibri"/>
                 <w:color w:val="000000"/>
                 <w:lang w:val="en-US"/>
               </w:rPr>
@@ -15797,7 +15681,7 @@
             <w:proofErr w:type="gramStart"/>
             <w:r>
               <w:rPr>
-                <w:rFonts w:ascii="Calibri" w:eastAsia="Times New Roman" w:hAnsi="Calibri" w:cs="Calibri"/>
+                <w:rFonts w:ascii="Calibri" w:hAnsi="Calibri" w:eastAsia="Times New Roman" w:cs="Calibri"/>
                 <w:color w:val="000000"/>
                 <w:lang w:val="en-US"/>
               </w:rPr>
@@ -15806,7 +15690,7 @@
             <w:proofErr w:type="gramEnd"/>
             <w:r>
               <w:rPr>
-                <w:rFonts w:ascii="Calibri" w:eastAsia="Times New Roman" w:hAnsi="Calibri" w:cs="Calibri"/>
+                <w:rFonts w:ascii="Calibri" w:hAnsi="Calibri" w:eastAsia="Times New Roman" w:cs="Calibri"/>
                 <w:color w:val="000000"/>
                 <w:lang w:val="en-US"/>
               </w:rPr>
@@ -15814,11 +15698,18 @@
             </w:r>
             <w:r>
               <w:rPr>
-                <w:rFonts w:ascii="Calibri" w:eastAsia="Times New Roman" w:hAnsi="Calibri" w:cs="Calibri"/>
+                <w:rFonts w:ascii="Calibri" w:hAnsi="Calibri" w:eastAsia="Times New Roman" w:cs="Calibri"/>
                 <w:color w:val="000000"/>
                 <w:lang w:val="en-US"/>
               </w:rPr>
               <w:br/>
+            </w:r>
+            <w:r>
+              <w:rPr>
+                <w:rFonts w:ascii="Calibri" w:hAnsi="Calibri" w:eastAsia="Times New Roman" w:cs="Calibri"/>
+                <w:color w:val="000000"/>
+                <w:lang w:val="en-US"/>
+              </w:rPr>
               <w:t xml:space="preserve"> [ 6012  7120]]</w:t>
             </w:r>
           </w:p>
@@ -15836,14 +15727,14 @@
               <w:spacing w:line="240" w:lineRule="auto"/>
               <w:jc w:val="right"/>
               <w:rPr>
-                <w:rFonts w:ascii="Calibri" w:eastAsia="Times New Roman" w:hAnsi="Calibri" w:cs="Calibri"/>
-                <w:color w:val="000000"/>
-                <w:lang w:val="en-US"/>
-              </w:rPr>
-            </w:pPr>
-            <w:r>
-              <w:rPr>
-                <w:rFonts w:ascii="Calibri" w:eastAsia="Times New Roman" w:hAnsi="Calibri" w:cs="Calibri"/>
+                <w:rFonts w:ascii="Calibri" w:hAnsi="Calibri" w:eastAsia="Times New Roman" w:cs="Calibri"/>
+                <w:color w:val="000000"/>
+                <w:lang w:val="en-US"/>
+              </w:rPr>
+            </w:pPr>
+            <w:r>
+              <w:rPr>
+                <w:rFonts w:ascii="Calibri" w:hAnsi="Calibri" w:eastAsia="Times New Roman" w:cs="Calibri"/>
                 <w:color w:val="000000"/>
                 <w:lang w:val="en-US"/>
               </w:rPr>
@@ -15864,14 +15755,14 @@
               <w:spacing w:line="240" w:lineRule="auto"/>
               <w:jc w:val="right"/>
               <w:rPr>
-                <w:rFonts w:ascii="Calibri" w:eastAsia="Times New Roman" w:hAnsi="Calibri" w:cs="Calibri"/>
-                <w:color w:val="000000"/>
-                <w:lang w:val="en-US"/>
-              </w:rPr>
-            </w:pPr>
-            <w:r>
-              <w:rPr>
-                <w:rFonts w:ascii="Calibri" w:eastAsia="Times New Roman" w:hAnsi="Calibri" w:cs="Calibri"/>
+                <w:rFonts w:ascii="Calibri" w:hAnsi="Calibri" w:eastAsia="Times New Roman" w:cs="Calibri"/>
+                <w:color w:val="000000"/>
+                <w:lang w:val="en-US"/>
+              </w:rPr>
+            </w:pPr>
+            <w:r>
+              <w:rPr>
+                <w:rFonts w:ascii="Calibri" w:hAnsi="Calibri" w:eastAsia="Times New Roman" w:cs="Calibri"/>
                 <w:color w:val="000000"/>
                 <w:lang w:val="en-US"/>
               </w:rPr>
@@ -15892,14 +15783,14 @@
               <w:spacing w:line="240" w:lineRule="auto"/>
               <w:jc w:val="right"/>
               <w:rPr>
-                <w:rFonts w:ascii="Calibri" w:eastAsia="Times New Roman" w:hAnsi="Calibri" w:cs="Calibri"/>
-                <w:color w:val="000000"/>
-                <w:lang w:val="en-US"/>
-              </w:rPr>
-            </w:pPr>
-            <w:r>
-              <w:rPr>
-                <w:rFonts w:ascii="Calibri" w:eastAsia="Times New Roman" w:hAnsi="Calibri" w:cs="Calibri"/>
+                <w:rFonts w:ascii="Calibri" w:hAnsi="Calibri" w:eastAsia="Times New Roman" w:cs="Calibri"/>
+                <w:color w:val="000000"/>
+                <w:lang w:val="en-US"/>
+              </w:rPr>
+            </w:pPr>
+            <w:r>
+              <w:rPr>
+                <w:rFonts w:ascii="Calibri" w:hAnsi="Calibri" w:eastAsia="Times New Roman" w:cs="Calibri"/>
                 <w:color w:val="000000"/>
                 <w:lang w:val="en-US"/>
               </w:rPr>
@@ -15920,14 +15811,14 @@
               <w:spacing w:line="240" w:lineRule="auto"/>
               <w:jc w:val="right"/>
               <w:rPr>
-                <w:rFonts w:ascii="Calibri" w:eastAsia="Times New Roman" w:hAnsi="Calibri" w:cs="Calibri"/>
-                <w:color w:val="000000"/>
-                <w:lang w:val="en-US"/>
-              </w:rPr>
-            </w:pPr>
-            <w:r>
-              <w:rPr>
-                <w:rFonts w:ascii="Calibri" w:eastAsia="Times New Roman" w:hAnsi="Calibri" w:cs="Calibri"/>
+                <w:rFonts w:ascii="Calibri" w:hAnsi="Calibri" w:eastAsia="Times New Roman" w:cs="Calibri"/>
+                <w:color w:val="000000"/>
+                <w:lang w:val="en-US"/>
+              </w:rPr>
+            </w:pPr>
+            <w:r>
+              <w:rPr>
+                <w:rFonts w:ascii="Calibri" w:hAnsi="Calibri" w:eastAsia="Times New Roman" w:cs="Calibri"/>
                 <w:color w:val="000000"/>
                 <w:lang w:val="en-US"/>
               </w:rPr>
@@ -15948,14 +15839,14 @@
               <w:spacing w:line="240" w:lineRule="auto"/>
               <w:jc w:val="right"/>
               <w:rPr>
-                <w:rFonts w:ascii="Calibri" w:eastAsia="Times New Roman" w:hAnsi="Calibri" w:cs="Calibri"/>
-                <w:color w:val="000000"/>
-                <w:lang w:val="en-US"/>
-              </w:rPr>
-            </w:pPr>
-            <w:r>
-              <w:rPr>
-                <w:rFonts w:ascii="Calibri" w:eastAsia="Times New Roman" w:hAnsi="Calibri" w:cs="Calibri"/>
+                <w:rFonts w:ascii="Calibri" w:hAnsi="Calibri" w:eastAsia="Times New Roman" w:cs="Calibri"/>
+                <w:color w:val="000000"/>
+                <w:lang w:val="en-US"/>
+              </w:rPr>
+            </w:pPr>
+            <w:r>
+              <w:rPr>
+                <w:rFonts w:ascii="Calibri" w:hAnsi="Calibri" w:eastAsia="Times New Roman" w:cs="Calibri"/>
                 <w:color w:val="000000"/>
                 <w:lang w:val="en-US"/>
               </w:rPr>
@@ -15976,14 +15867,14 @@
               <w:spacing w:line="240" w:lineRule="auto"/>
               <w:jc w:val="right"/>
               <w:rPr>
-                <w:rFonts w:ascii="Calibri" w:eastAsia="Times New Roman" w:hAnsi="Calibri" w:cs="Calibri"/>
-                <w:color w:val="000000"/>
-                <w:lang w:val="en-US"/>
-              </w:rPr>
-            </w:pPr>
-            <w:r>
-              <w:rPr>
-                <w:rFonts w:ascii="Calibri" w:eastAsia="Times New Roman" w:hAnsi="Calibri" w:cs="Calibri"/>
+                <w:rFonts w:ascii="Calibri" w:hAnsi="Calibri" w:eastAsia="Times New Roman" w:cs="Calibri"/>
+                <w:color w:val="000000"/>
+                <w:lang w:val="en-US"/>
+              </w:rPr>
+            </w:pPr>
+            <w:r>
+              <w:rPr>
+                <w:rFonts w:ascii="Calibri" w:hAnsi="Calibri" w:eastAsia="Times New Roman" w:cs="Calibri"/>
                 <w:color w:val="000000"/>
                 <w:lang w:val="en-US"/>
               </w:rPr>
@@ -16009,14 +15900,14 @@
               <w:spacing w:line="240" w:lineRule="auto"/>
               <w:jc w:val="right"/>
               <w:rPr>
-                <w:rFonts w:ascii="Calibri" w:eastAsia="Times New Roman" w:hAnsi="Calibri" w:cs="Calibri"/>
-                <w:color w:val="000000"/>
-                <w:lang w:val="en-US"/>
-              </w:rPr>
-            </w:pPr>
-            <w:r>
-              <w:rPr>
-                <w:rFonts w:ascii="Calibri" w:eastAsia="Times New Roman" w:hAnsi="Calibri" w:cs="Calibri"/>
+                <w:rFonts w:ascii="Calibri" w:hAnsi="Calibri" w:eastAsia="Times New Roman" w:cs="Calibri"/>
+                <w:color w:val="000000"/>
+                <w:lang w:val="en-US"/>
+              </w:rPr>
+            </w:pPr>
+            <w:r>
+              <w:rPr>
+                <w:rFonts w:ascii="Calibri" w:hAnsi="Calibri" w:eastAsia="Times New Roman" w:cs="Calibri"/>
                 <w:color w:val="000000"/>
                 <w:lang w:val="en-US"/>
               </w:rPr>
@@ -16036,7 +15927,7 @@
             <w:pPr>
               <w:spacing w:line="240" w:lineRule="auto"/>
               <w:rPr>
-                <w:rFonts w:ascii="Calibri" w:eastAsia="Times New Roman" w:hAnsi="Calibri" w:cs="Calibri"/>
+                <w:rFonts w:ascii="Calibri" w:hAnsi="Calibri" w:eastAsia="Times New Roman" w:cs="Calibri"/>
                 <w:color w:val="000000"/>
                 <w:lang w:val="en-US"/>
               </w:rPr>
@@ -16044,7 +15935,7 @@
             <w:proofErr w:type="spellStart"/>
             <w:r>
               <w:rPr>
-                <w:rFonts w:ascii="Calibri" w:eastAsia="Times New Roman" w:hAnsi="Calibri" w:cs="Calibri"/>
+                <w:rFonts w:ascii="Calibri" w:hAnsi="Calibri" w:eastAsia="Times New Roman" w:cs="Calibri"/>
                 <w:color w:val="000000"/>
                 <w:lang w:val="en-US"/>
               </w:rPr>
@@ -16064,14 +15955,14 @@
             <w:pPr>
               <w:spacing w:line="240" w:lineRule="auto"/>
               <w:rPr>
-                <w:rFonts w:ascii="Calibri" w:eastAsia="Times New Roman" w:hAnsi="Calibri" w:cs="Calibri"/>
-                <w:color w:val="000000"/>
-                <w:lang w:val="en-US"/>
-              </w:rPr>
-            </w:pPr>
-            <w:r>
-              <w:rPr>
-                <w:rFonts w:ascii="Calibri" w:eastAsia="Times New Roman" w:hAnsi="Calibri" w:cs="Calibri"/>
+                <w:rFonts w:ascii="Calibri" w:hAnsi="Calibri" w:eastAsia="Times New Roman" w:cs="Calibri"/>
+                <w:color w:val="000000"/>
+                <w:lang w:val="en-US"/>
+              </w:rPr>
+            </w:pPr>
+            <w:r>
+              <w:rPr>
+                <w:rFonts w:ascii="Calibri" w:hAnsi="Calibri" w:eastAsia="Times New Roman" w:cs="Calibri"/>
                 <w:color w:val="000000"/>
                 <w:lang w:val="en-US"/>
               </w:rPr>
@@ -16080,7 +15971,7 @@
             <w:proofErr w:type="gramStart"/>
             <w:r>
               <w:rPr>
-                <w:rFonts w:ascii="Calibri" w:eastAsia="Times New Roman" w:hAnsi="Calibri" w:cs="Calibri"/>
+                <w:rFonts w:ascii="Calibri" w:hAnsi="Calibri" w:eastAsia="Times New Roman" w:cs="Calibri"/>
                 <w:color w:val="000000"/>
                 <w:lang w:val="en-US"/>
               </w:rPr>
@@ -16089,7 +15980,7 @@
             <w:proofErr w:type="gramEnd"/>
             <w:r>
               <w:rPr>
-                <w:rFonts w:ascii="Calibri" w:eastAsia="Times New Roman" w:hAnsi="Calibri" w:cs="Calibri"/>
+                <w:rFonts w:ascii="Calibri" w:hAnsi="Calibri" w:eastAsia="Times New Roman" w:cs="Calibri"/>
                 <w:color w:val="000000"/>
                 <w:lang w:val="en-US"/>
               </w:rPr>
@@ -16097,11 +15988,18 @@
             </w:r>
             <w:r>
               <w:rPr>
-                <w:rFonts w:ascii="Calibri" w:eastAsia="Times New Roman" w:hAnsi="Calibri" w:cs="Calibri"/>
+                <w:rFonts w:ascii="Calibri" w:hAnsi="Calibri" w:eastAsia="Times New Roman" w:cs="Calibri"/>
                 <w:color w:val="000000"/>
                 <w:lang w:val="en-US"/>
               </w:rPr>
               <w:br/>
+            </w:r>
+            <w:r>
+              <w:rPr>
+                <w:rFonts w:ascii="Calibri" w:hAnsi="Calibri" w:eastAsia="Times New Roman" w:cs="Calibri"/>
+                <w:color w:val="000000"/>
+                <w:lang w:val="en-US"/>
+              </w:rPr>
               <w:t xml:space="preserve"> [ 6372  6760]]</w:t>
             </w:r>
           </w:p>
@@ -16119,14 +16017,14 @@
               <w:spacing w:line="240" w:lineRule="auto"/>
               <w:jc w:val="right"/>
               <w:rPr>
-                <w:rFonts w:ascii="Calibri" w:eastAsia="Times New Roman" w:hAnsi="Calibri" w:cs="Calibri"/>
-                <w:color w:val="000000"/>
-                <w:lang w:val="en-US"/>
-              </w:rPr>
-            </w:pPr>
-            <w:r>
-              <w:rPr>
-                <w:rFonts w:ascii="Calibri" w:eastAsia="Times New Roman" w:hAnsi="Calibri" w:cs="Calibri"/>
+                <w:rFonts w:ascii="Calibri" w:hAnsi="Calibri" w:eastAsia="Times New Roman" w:cs="Calibri"/>
+                <w:color w:val="000000"/>
+                <w:lang w:val="en-US"/>
+              </w:rPr>
+            </w:pPr>
+            <w:r>
+              <w:rPr>
+                <w:rFonts w:ascii="Calibri" w:hAnsi="Calibri" w:eastAsia="Times New Roman" w:cs="Calibri"/>
                 <w:color w:val="000000"/>
                 <w:lang w:val="en-US"/>
               </w:rPr>
@@ -16147,14 +16045,14 @@
               <w:spacing w:line="240" w:lineRule="auto"/>
               <w:jc w:val="right"/>
               <w:rPr>
-                <w:rFonts w:ascii="Calibri" w:eastAsia="Times New Roman" w:hAnsi="Calibri" w:cs="Calibri"/>
-                <w:color w:val="000000"/>
-                <w:lang w:val="en-US"/>
-              </w:rPr>
-            </w:pPr>
-            <w:r>
-              <w:rPr>
-                <w:rFonts w:ascii="Calibri" w:eastAsia="Times New Roman" w:hAnsi="Calibri" w:cs="Calibri"/>
+                <w:rFonts w:ascii="Calibri" w:hAnsi="Calibri" w:eastAsia="Times New Roman" w:cs="Calibri"/>
+                <w:color w:val="000000"/>
+                <w:lang w:val="en-US"/>
+              </w:rPr>
+            </w:pPr>
+            <w:r>
+              <w:rPr>
+                <w:rFonts w:ascii="Calibri" w:hAnsi="Calibri" w:eastAsia="Times New Roman" w:cs="Calibri"/>
                 <w:color w:val="000000"/>
                 <w:lang w:val="en-US"/>
               </w:rPr>
@@ -16175,14 +16073,14 @@
               <w:spacing w:line="240" w:lineRule="auto"/>
               <w:jc w:val="right"/>
               <w:rPr>
-                <w:rFonts w:ascii="Calibri" w:eastAsia="Times New Roman" w:hAnsi="Calibri" w:cs="Calibri"/>
-                <w:color w:val="000000"/>
-                <w:lang w:val="en-US"/>
-              </w:rPr>
-            </w:pPr>
-            <w:r>
-              <w:rPr>
-                <w:rFonts w:ascii="Calibri" w:eastAsia="Times New Roman" w:hAnsi="Calibri" w:cs="Calibri"/>
+                <w:rFonts w:ascii="Calibri" w:hAnsi="Calibri" w:eastAsia="Times New Roman" w:cs="Calibri"/>
+                <w:color w:val="000000"/>
+                <w:lang w:val="en-US"/>
+              </w:rPr>
+            </w:pPr>
+            <w:r>
+              <w:rPr>
+                <w:rFonts w:ascii="Calibri" w:hAnsi="Calibri" w:eastAsia="Times New Roman" w:cs="Calibri"/>
                 <w:color w:val="000000"/>
                 <w:lang w:val="en-US"/>
               </w:rPr>
@@ -16203,14 +16101,14 @@
               <w:spacing w:line="240" w:lineRule="auto"/>
               <w:jc w:val="right"/>
               <w:rPr>
-                <w:rFonts w:ascii="Calibri" w:eastAsia="Times New Roman" w:hAnsi="Calibri" w:cs="Calibri"/>
-                <w:color w:val="000000"/>
-                <w:lang w:val="en-US"/>
-              </w:rPr>
-            </w:pPr>
-            <w:r>
-              <w:rPr>
-                <w:rFonts w:ascii="Calibri" w:eastAsia="Times New Roman" w:hAnsi="Calibri" w:cs="Calibri"/>
+                <w:rFonts w:ascii="Calibri" w:hAnsi="Calibri" w:eastAsia="Times New Roman" w:cs="Calibri"/>
+                <w:color w:val="000000"/>
+                <w:lang w:val="en-US"/>
+              </w:rPr>
+            </w:pPr>
+            <w:r>
+              <w:rPr>
+                <w:rFonts w:ascii="Calibri" w:hAnsi="Calibri" w:eastAsia="Times New Roman" w:cs="Calibri"/>
                 <w:color w:val="000000"/>
                 <w:lang w:val="en-US"/>
               </w:rPr>
@@ -16231,14 +16129,14 @@
               <w:spacing w:line="240" w:lineRule="auto"/>
               <w:jc w:val="right"/>
               <w:rPr>
-                <w:rFonts w:ascii="Calibri" w:eastAsia="Times New Roman" w:hAnsi="Calibri" w:cs="Calibri"/>
-                <w:color w:val="000000"/>
-                <w:lang w:val="en-US"/>
-              </w:rPr>
-            </w:pPr>
-            <w:r>
-              <w:rPr>
-                <w:rFonts w:ascii="Calibri" w:eastAsia="Times New Roman" w:hAnsi="Calibri" w:cs="Calibri"/>
+                <w:rFonts w:ascii="Calibri" w:hAnsi="Calibri" w:eastAsia="Times New Roman" w:cs="Calibri"/>
+                <w:color w:val="000000"/>
+                <w:lang w:val="en-US"/>
+              </w:rPr>
+            </w:pPr>
+            <w:r>
+              <w:rPr>
+                <w:rFonts w:ascii="Calibri" w:hAnsi="Calibri" w:eastAsia="Times New Roman" w:cs="Calibri"/>
                 <w:color w:val="000000"/>
                 <w:lang w:val="en-US"/>
               </w:rPr>
@@ -16259,14 +16157,14 @@
               <w:spacing w:line="240" w:lineRule="auto"/>
               <w:jc w:val="right"/>
               <w:rPr>
-                <w:rFonts w:ascii="Calibri" w:eastAsia="Times New Roman" w:hAnsi="Calibri" w:cs="Calibri"/>
-                <w:color w:val="000000"/>
-                <w:lang w:val="en-US"/>
-              </w:rPr>
-            </w:pPr>
-            <w:r>
-              <w:rPr>
-                <w:rFonts w:ascii="Calibri" w:eastAsia="Times New Roman" w:hAnsi="Calibri" w:cs="Calibri"/>
+                <w:rFonts w:ascii="Calibri" w:hAnsi="Calibri" w:eastAsia="Times New Roman" w:cs="Calibri"/>
+                <w:color w:val="000000"/>
+                <w:lang w:val="en-US"/>
+              </w:rPr>
+            </w:pPr>
+            <w:r>
+              <w:rPr>
+                <w:rFonts w:ascii="Calibri" w:hAnsi="Calibri" w:eastAsia="Times New Roman" w:cs="Calibri"/>
                 <w:color w:val="000000"/>
                 <w:lang w:val="en-US"/>
               </w:rPr>
@@ -16292,14 +16190,14 @@
               <w:spacing w:line="240" w:lineRule="auto"/>
               <w:jc w:val="right"/>
               <w:rPr>
-                <w:rFonts w:ascii="Calibri" w:eastAsia="Times New Roman" w:hAnsi="Calibri" w:cs="Calibri"/>
-                <w:color w:val="000000"/>
-                <w:lang w:val="en-US"/>
-              </w:rPr>
-            </w:pPr>
-            <w:r>
-              <w:rPr>
-                <w:rFonts w:ascii="Calibri" w:eastAsia="Times New Roman" w:hAnsi="Calibri" w:cs="Calibri"/>
+                <w:rFonts w:ascii="Calibri" w:hAnsi="Calibri" w:eastAsia="Times New Roman" w:cs="Calibri"/>
+                <w:color w:val="000000"/>
+                <w:lang w:val="en-US"/>
+              </w:rPr>
+            </w:pPr>
+            <w:r>
+              <w:rPr>
+                <w:rFonts w:ascii="Calibri" w:hAnsi="Calibri" w:eastAsia="Times New Roman" w:cs="Calibri"/>
                 <w:color w:val="000000"/>
                 <w:lang w:val="en-US"/>
               </w:rPr>
@@ -16319,7 +16217,7 @@
             <w:pPr>
               <w:spacing w:line="240" w:lineRule="auto"/>
               <w:rPr>
-                <w:rFonts w:ascii="Calibri" w:eastAsia="Times New Roman" w:hAnsi="Calibri" w:cs="Calibri"/>
+                <w:rFonts w:ascii="Calibri" w:hAnsi="Calibri" w:eastAsia="Times New Roman" w:cs="Calibri"/>
                 <w:color w:val="000000"/>
                 <w:lang w:val="en-US"/>
               </w:rPr>
@@ -16327,7 +16225,7 @@
             <w:proofErr w:type="spellStart"/>
             <w:r>
               <w:rPr>
-                <w:rFonts w:ascii="Calibri" w:eastAsia="Times New Roman" w:hAnsi="Calibri" w:cs="Calibri"/>
+                <w:rFonts w:ascii="Calibri" w:hAnsi="Calibri" w:eastAsia="Times New Roman" w:cs="Calibri"/>
                 <w:color w:val="000000"/>
                 <w:lang w:val="en-US"/>
               </w:rPr>
@@ -16347,14 +16245,14 @@
             <w:pPr>
               <w:spacing w:line="240" w:lineRule="auto"/>
               <w:rPr>
-                <w:rFonts w:ascii="Calibri" w:eastAsia="Times New Roman" w:hAnsi="Calibri" w:cs="Calibri"/>
-                <w:color w:val="000000"/>
-                <w:lang w:val="en-US"/>
-              </w:rPr>
-            </w:pPr>
-            <w:r>
-              <w:rPr>
-                <w:rFonts w:ascii="Calibri" w:eastAsia="Times New Roman" w:hAnsi="Calibri" w:cs="Calibri"/>
+                <w:rFonts w:ascii="Calibri" w:hAnsi="Calibri" w:eastAsia="Times New Roman" w:cs="Calibri"/>
+                <w:color w:val="000000"/>
+                <w:lang w:val="en-US"/>
+              </w:rPr>
+            </w:pPr>
+            <w:r>
+              <w:rPr>
+                <w:rFonts w:ascii="Calibri" w:hAnsi="Calibri" w:eastAsia="Times New Roman" w:cs="Calibri"/>
                 <w:color w:val="000000"/>
                 <w:lang w:val="en-US"/>
               </w:rPr>
@@ -16363,7 +16261,7 @@
             <w:proofErr w:type="gramStart"/>
             <w:r>
               <w:rPr>
-                <w:rFonts w:ascii="Calibri" w:eastAsia="Times New Roman" w:hAnsi="Calibri" w:cs="Calibri"/>
+                <w:rFonts w:ascii="Calibri" w:hAnsi="Calibri" w:eastAsia="Times New Roman" w:cs="Calibri"/>
                 <w:color w:val="000000"/>
                 <w:lang w:val="en-US"/>
               </w:rPr>
@@ -16372,7 +16270,7 @@
             <w:proofErr w:type="gramEnd"/>
             <w:r>
               <w:rPr>
-                <w:rFonts w:ascii="Calibri" w:eastAsia="Times New Roman" w:hAnsi="Calibri" w:cs="Calibri"/>
+                <w:rFonts w:ascii="Calibri" w:hAnsi="Calibri" w:eastAsia="Times New Roman" w:cs="Calibri"/>
                 <w:color w:val="000000"/>
                 <w:lang w:val="en-US"/>
               </w:rPr>
@@ -16380,11 +16278,18 @@
             </w:r>
             <w:r>
               <w:rPr>
-                <w:rFonts w:ascii="Calibri" w:eastAsia="Times New Roman" w:hAnsi="Calibri" w:cs="Calibri"/>
+                <w:rFonts w:ascii="Calibri" w:hAnsi="Calibri" w:eastAsia="Times New Roman" w:cs="Calibri"/>
                 <w:color w:val="000000"/>
                 <w:lang w:val="en-US"/>
               </w:rPr>
               <w:br/>
+            </w:r>
+            <w:r>
+              <w:rPr>
+                <w:rFonts w:ascii="Calibri" w:hAnsi="Calibri" w:eastAsia="Times New Roman" w:cs="Calibri"/>
+                <w:color w:val="000000"/>
+                <w:lang w:val="en-US"/>
+              </w:rPr>
               <w:t xml:space="preserve"> [ 6625  6507]]</w:t>
             </w:r>
           </w:p>
@@ -16402,14 +16307,14 @@
               <w:spacing w:line="240" w:lineRule="auto"/>
               <w:jc w:val="right"/>
               <w:rPr>
-                <w:rFonts w:ascii="Calibri" w:eastAsia="Times New Roman" w:hAnsi="Calibri" w:cs="Calibri"/>
-                <w:color w:val="000000"/>
-                <w:lang w:val="en-US"/>
-              </w:rPr>
-            </w:pPr>
-            <w:r>
-              <w:rPr>
-                <w:rFonts w:ascii="Calibri" w:eastAsia="Times New Roman" w:hAnsi="Calibri" w:cs="Calibri"/>
+                <w:rFonts w:ascii="Calibri" w:hAnsi="Calibri" w:eastAsia="Times New Roman" w:cs="Calibri"/>
+                <w:color w:val="000000"/>
+                <w:lang w:val="en-US"/>
+              </w:rPr>
+            </w:pPr>
+            <w:r>
+              <w:rPr>
+                <w:rFonts w:ascii="Calibri" w:hAnsi="Calibri" w:eastAsia="Times New Roman" w:cs="Calibri"/>
                 <w:color w:val="000000"/>
                 <w:lang w:val="en-US"/>
               </w:rPr>
@@ -16430,14 +16335,14 @@
               <w:spacing w:line="240" w:lineRule="auto"/>
               <w:jc w:val="right"/>
               <w:rPr>
-                <w:rFonts w:ascii="Calibri" w:eastAsia="Times New Roman" w:hAnsi="Calibri" w:cs="Calibri"/>
-                <w:color w:val="000000"/>
-                <w:lang w:val="en-US"/>
-              </w:rPr>
-            </w:pPr>
-            <w:r>
-              <w:rPr>
-                <w:rFonts w:ascii="Calibri" w:eastAsia="Times New Roman" w:hAnsi="Calibri" w:cs="Calibri"/>
+                <w:rFonts w:ascii="Calibri" w:hAnsi="Calibri" w:eastAsia="Times New Roman" w:cs="Calibri"/>
+                <w:color w:val="000000"/>
+                <w:lang w:val="en-US"/>
+              </w:rPr>
+            </w:pPr>
+            <w:r>
+              <w:rPr>
+                <w:rFonts w:ascii="Calibri" w:hAnsi="Calibri" w:eastAsia="Times New Roman" w:cs="Calibri"/>
                 <w:color w:val="000000"/>
                 <w:lang w:val="en-US"/>
               </w:rPr>
@@ -16458,14 +16363,14 @@
               <w:spacing w:line="240" w:lineRule="auto"/>
               <w:jc w:val="right"/>
               <w:rPr>
-                <w:rFonts w:ascii="Calibri" w:eastAsia="Times New Roman" w:hAnsi="Calibri" w:cs="Calibri"/>
-                <w:color w:val="000000"/>
-                <w:lang w:val="en-US"/>
-              </w:rPr>
-            </w:pPr>
-            <w:r>
-              <w:rPr>
-                <w:rFonts w:ascii="Calibri" w:eastAsia="Times New Roman" w:hAnsi="Calibri" w:cs="Calibri"/>
+                <w:rFonts w:ascii="Calibri" w:hAnsi="Calibri" w:eastAsia="Times New Roman" w:cs="Calibri"/>
+                <w:color w:val="000000"/>
+                <w:lang w:val="en-US"/>
+              </w:rPr>
+            </w:pPr>
+            <w:r>
+              <w:rPr>
+                <w:rFonts w:ascii="Calibri" w:hAnsi="Calibri" w:eastAsia="Times New Roman" w:cs="Calibri"/>
                 <w:color w:val="000000"/>
                 <w:lang w:val="en-US"/>
               </w:rPr>
@@ -16486,14 +16391,14 @@
               <w:spacing w:line="240" w:lineRule="auto"/>
               <w:jc w:val="right"/>
               <w:rPr>
-                <w:rFonts w:ascii="Calibri" w:eastAsia="Times New Roman" w:hAnsi="Calibri" w:cs="Calibri"/>
-                <w:color w:val="000000"/>
-                <w:lang w:val="en-US"/>
-              </w:rPr>
-            </w:pPr>
-            <w:r>
-              <w:rPr>
-                <w:rFonts w:ascii="Calibri" w:eastAsia="Times New Roman" w:hAnsi="Calibri" w:cs="Calibri"/>
+                <w:rFonts w:ascii="Calibri" w:hAnsi="Calibri" w:eastAsia="Times New Roman" w:cs="Calibri"/>
+                <w:color w:val="000000"/>
+                <w:lang w:val="en-US"/>
+              </w:rPr>
+            </w:pPr>
+            <w:r>
+              <w:rPr>
+                <w:rFonts w:ascii="Calibri" w:hAnsi="Calibri" w:eastAsia="Times New Roman" w:cs="Calibri"/>
                 <w:color w:val="000000"/>
                 <w:lang w:val="en-US"/>
               </w:rPr>
@@ -16514,14 +16419,14 @@
               <w:spacing w:line="240" w:lineRule="auto"/>
               <w:jc w:val="right"/>
               <w:rPr>
-                <w:rFonts w:ascii="Calibri" w:eastAsia="Times New Roman" w:hAnsi="Calibri" w:cs="Calibri"/>
-                <w:color w:val="000000"/>
-                <w:lang w:val="en-US"/>
-              </w:rPr>
-            </w:pPr>
-            <w:r>
-              <w:rPr>
-                <w:rFonts w:ascii="Calibri" w:eastAsia="Times New Roman" w:hAnsi="Calibri" w:cs="Calibri"/>
+                <w:rFonts w:ascii="Calibri" w:hAnsi="Calibri" w:eastAsia="Times New Roman" w:cs="Calibri"/>
+                <w:color w:val="000000"/>
+                <w:lang w:val="en-US"/>
+              </w:rPr>
+            </w:pPr>
+            <w:r>
+              <w:rPr>
+                <w:rFonts w:ascii="Calibri" w:hAnsi="Calibri" w:eastAsia="Times New Roman" w:cs="Calibri"/>
                 <w:color w:val="000000"/>
                 <w:lang w:val="en-US"/>
               </w:rPr>
@@ -16542,14 +16447,14 @@
               <w:spacing w:line="240" w:lineRule="auto"/>
               <w:jc w:val="right"/>
               <w:rPr>
-                <w:rFonts w:ascii="Calibri" w:eastAsia="Times New Roman" w:hAnsi="Calibri" w:cs="Calibri"/>
-                <w:color w:val="000000"/>
-                <w:lang w:val="en-US"/>
-              </w:rPr>
-            </w:pPr>
-            <w:r>
-              <w:rPr>
-                <w:rFonts w:ascii="Calibri" w:eastAsia="Times New Roman" w:hAnsi="Calibri" w:cs="Calibri"/>
+                <w:rFonts w:ascii="Calibri" w:hAnsi="Calibri" w:eastAsia="Times New Roman" w:cs="Calibri"/>
+                <w:color w:val="000000"/>
+                <w:lang w:val="en-US"/>
+              </w:rPr>
+            </w:pPr>
+            <w:r>
+              <w:rPr>
+                <w:rFonts w:ascii="Calibri" w:hAnsi="Calibri" w:eastAsia="Times New Roman" w:cs="Calibri"/>
                 <w:color w:val="000000"/>
                 <w:lang w:val="en-US"/>
               </w:rPr>
@@ -16575,14 +16480,14 @@
               <w:spacing w:line="240" w:lineRule="auto"/>
               <w:jc w:val="right"/>
               <w:rPr>
-                <w:rFonts w:ascii="Calibri" w:eastAsia="Times New Roman" w:hAnsi="Calibri" w:cs="Calibri"/>
-                <w:color w:val="000000"/>
-                <w:lang w:val="en-US"/>
-              </w:rPr>
-            </w:pPr>
-            <w:r>
-              <w:rPr>
-                <w:rFonts w:ascii="Calibri" w:eastAsia="Times New Roman" w:hAnsi="Calibri" w:cs="Calibri"/>
+                <w:rFonts w:ascii="Calibri" w:hAnsi="Calibri" w:eastAsia="Times New Roman" w:cs="Calibri"/>
+                <w:color w:val="000000"/>
+                <w:lang w:val="en-US"/>
+              </w:rPr>
+            </w:pPr>
+            <w:r>
+              <w:rPr>
+                <w:rFonts w:ascii="Calibri" w:hAnsi="Calibri" w:eastAsia="Times New Roman" w:cs="Calibri"/>
                 <w:color w:val="000000"/>
                 <w:lang w:val="en-US"/>
               </w:rPr>
@@ -16602,7 +16507,7 @@
             <w:pPr>
               <w:spacing w:line="240" w:lineRule="auto"/>
               <w:rPr>
-                <w:rFonts w:ascii="Calibri" w:eastAsia="Times New Roman" w:hAnsi="Calibri" w:cs="Calibri"/>
+                <w:rFonts w:ascii="Calibri" w:hAnsi="Calibri" w:eastAsia="Times New Roman" w:cs="Calibri"/>
                 <w:color w:val="000000"/>
                 <w:lang w:val="en-US"/>
               </w:rPr>
@@ -16610,7 +16515,7 @@
             <w:proofErr w:type="spellStart"/>
             <w:r>
               <w:rPr>
-                <w:rFonts w:ascii="Calibri" w:eastAsia="Times New Roman" w:hAnsi="Calibri" w:cs="Calibri"/>
+                <w:rFonts w:ascii="Calibri" w:hAnsi="Calibri" w:eastAsia="Times New Roman" w:cs="Calibri"/>
                 <w:color w:val="000000"/>
                 <w:lang w:val="en-US"/>
               </w:rPr>
@@ -16630,14 +16535,14 @@
             <w:pPr>
               <w:spacing w:line="240" w:lineRule="auto"/>
               <w:rPr>
-                <w:rFonts w:ascii="Calibri" w:eastAsia="Times New Roman" w:hAnsi="Calibri" w:cs="Calibri"/>
-                <w:color w:val="000000"/>
-                <w:lang w:val="en-US"/>
-              </w:rPr>
-            </w:pPr>
-            <w:r>
-              <w:rPr>
-                <w:rFonts w:ascii="Calibri" w:eastAsia="Times New Roman" w:hAnsi="Calibri" w:cs="Calibri"/>
+                <w:rFonts w:ascii="Calibri" w:hAnsi="Calibri" w:eastAsia="Times New Roman" w:cs="Calibri"/>
+                <w:color w:val="000000"/>
+                <w:lang w:val="en-US"/>
+              </w:rPr>
+            </w:pPr>
+            <w:r>
+              <w:rPr>
+                <w:rFonts w:ascii="Calibri" w:hAnsi="Calibri" w:eastAsia="Times New Roman" w:cs="Calibri"/>
                 <w:color w:val="000000"/>
                 <w:lang w:val="en-US"/>
               </w:rPr>
@@ -16646,7 +16551,7 @@
             <w:proofErr w:type="gramStart"/>
             <w:r>
               <w:rPr>
-                <w:rFonts w:ascii="Calibri" w:eastAsia="Times New Roman" w:hAnsi="Calibri" w:cs="Calibri"/>
+                <w:rFonts w:ascii="Calibri" w:hAnsi="Calibri" w:eastAsia="Times New Roman" w:cs="Calibri"/>
                 <w:color w:val="000000"/>
                 <w:lang w:val="en-US"/>
               </w:rPr>
@@ -16655,7 +16560,7 @@
             <w:proofErr w:type="gramEnd"/>
             <w:r>
               <w:rPr>
-                <w:rFonts w:ascii="Calibri" w:eastAsia="Times New Roman" w:hAnsi="Calibri" w:cs="Calibri"/>
+                <w:rFonts w:ascii="Calibri" w:hAnsi="Calibri" w:eastAsia="Times New Roman" w:cs="Calibri"/>
                 <w:color w:val="000000"/>
                 <w:lang w:val="en-US"/>
               </w:rPr>
@@ -16663,11 +16568,18 @@
             </w:r>
             <w:r>
               <w:rPr>
-                <w:rFonts w:ascii="Calibri" w:eastAsia="Times New Roman" w:hAnsi="Calibri" w:cs="Calibri"/>
+                <w:rFonts w:ascii="Calibri" w:hAnsi="Calibri" w:eastAsia="Times New Roman" w:cs="Calibri"/>
                 <w:color w:val="000000"/>
                 <w:lang w:val="en-US"/>
               </w:rPr>
               <w:br/>
+            </w:r>
+            <w:r>
+              <w:rPr>
+                <w:rFonts w:ascii="Calibri" w:hAnsi="Calibri" w:eastAsia="Times New Roman" w:cs="Calibri"/>
+                <w:color w:val="000000"/>
+                <w:lang w:val="en-US"/>
+              </w:rPr>
               <w:t xml:space="preserve"> [ 6216  6916]]</w:t>
             </w:r>
           </w:p>
@@ -16685,14 +16597,14 @@
               <w:spacing w:line="240" w:lineRule="auto"/>
               <w:jc w:val="right"/>
               <w:rPr>
-                <w:rFonts w:ascii="Calibri" w:eastAsia="Times New Roman" w:hAnsi="Calibri" w:cs="Calibri"/>
-                <w:color w:val="000000"/>
-                <w:lang w:val="en-US"/>
-              </w:rPr>
-            </w:pPr>
-            <w:r>
-              <w:rPr>
-                <w:rFonts w:ascii="Calibri" w:eastAsia="Times New Roman" w:hAnsi="Calibri" w:cs="Calibri"/>
+                <w:rFonts w:ascii="Calibri" w:hAnsi="Calibri" w:eastAsia="Times New Roman" w:cs="Calibri"/>
+                <w:color w:val="000000"/>
+                <w:lang w:val="en-US"/>
+              </w:rPr>
+            </w:pPr>
+            <w:r>
+              <w:rPr>
+                <w:rFonts w:ascii="Calibri" w:hAnsi="Calibri" w:eastAsia="Times New Roman" w:cs="Calibri"/>
                 <w:color w:val="000000"/>
                 <w:lang w:val="en-US"/>
               </w:rPr>
@@ -16713,14 +16625,14 @@
               <w:spacing w:line="240" w:lineRule="auto"/>
               <w:jc w:val="right"/>
               <w:rPr>
-                <w:rFonts w:ascii="Calibri" w:eastAsia="Times New Roman" w:hAnsi="Calibri" w:cs="Calibri"/>
-                <w:color w:val="000000"/>
-                <w:lang w:val="en-US"/>
-              </w:rPr>
-            </w:pPr>
-            <w:r>
-              <w:rPr>
-                <w:rFonts w:ascii="Calibri" w:eastAsia="Times New Roman" w:hAnsi="Calibri" w:cs="Calibri"/>
+                <w:rFonts w:ascii="Calibri" w:hAnsi="Calibri" w:eastAsia="Times New Roman" w:cs="Calibri"/>
+                <w:color w:val="000000"/>
+                <w:lang w:val="en-US"/>
+              </w:rPr>
+            </w:pPr>
+            <w:r>
+              <w:rPr>
+                <w:rFonts w:ascii="Calibri" w:hAnsi="Calibri" w:eastAsia="Times New Roman" w:cs="Calibri"/>
                 <w:color w:val="000000"/>
                 <w:lang w:val="en-US"/>
               </w:rPr>
@@ -16741,14 +16653,14 @@
               <w:spacing w:line="240" w:lineRule="auto"/>
               <w:jc w:val="right"/>
               <w:rPr>
-                <w:rFonts w:ascii="Calibri" w:eastAsia="Times New Roman" w:hAnsi="Calibri" w:cs="Calibri"/>
-                <w:color w:val="000000"/>
-                <w:lang w:val="en-US"/>
-              </w:rPr>
-            </w:pPr>
-            <w:r>
-              <w:rPr>
-                <w:rFonts w:ascii="Calibri" w:eastAsia="Times New Roman" w:hAnsi="Calibri" w:cs="Calibri"/>
+                <w:rFonts w:ascii="Calibri" w:hAnsi="Calibri" w:eastAsia="Times New Roman" w:cs="Calibri"/>
+                <w:color w:val="000000"/>
+                <w:lang w:val="en-US"/>
+              </w:rPr>
+            </w:pPr>
+            <w:r>
+              <w:rPr>
+                <w:rFonts w:ascii="Calibri" w:hAnsi="Calibri" w:eastAsia="Times New Roman" w:cs="Calibri"/>
                 <w:color w:val="000000"/>
                 <w:lang w:val="en-US"/>
               </w:rPr>
@@ -16769,14 +16681,14 @@
               <w:spacing w:line="240" w:lineRule="auto"/>
               <w:jc w:val="right"/>
               <w:rPr>
-                <w:rFonts w:ascii="Calibri" w:eastAsia="Times New Roman" w:hAnsi="Calibri" w:cs="Calibri"/>
-                <w:color w:val="000000"/>
-                <w:lang w:val="en-US"/>
-              </w:rPr>
-            </w:pPr>
-            <w:r>
-              <w:rPr>
-                <w:rFonts w:ascii="Calibri" w:eastAsia="Times New Roman" w:hAnsi="Calibri" w:cs="Calibri"/>
+                <w:rFonts w:ascii="Calibri" w:hAnsi="Calibri" w:eastAsia="Times New Roman" w:cs="Calibri"/>
+                <w:color w:val="000000"/>
+                <w:lang w:val="en-US"/>
+              </w:rPr>
+            </w:pPr>
+            <w:r>
+              <w:rPr>
+                <w:rFonts w:ascii="Calibri" w:hAnsi="Calibri" w:eastAsia="Times New Roman" w:cs="Calibri"/>
                 <w:color w:val="000000"/>
                 <w:lang w:val="en-US"/>
               </w:rPr>
@@ -16797,14 +16709,14 @@
               <w:spacing w:line="240" w:lineRule="auto"/>
               <w:jc w:val="right"/>
               <w:rPr>
-                <w:rFonts w:ascii="Calibri" w:eastAsia="Times New Roman" w:hAnsi="Calibri" w:cs="Calibri"/>
-                <w:color w:val="000000"/>
-                <w:lang w:val="en-US"/>
-              </w:rPr>
-            </w:pPr>
-            <w:r>
-              <w:rPr>
-                <w:rFonts w:ascii="Calibri" w:eastAsia="Times New Roman" w:hAnsi="Calibri" w:cs="Calibri"/>
+                <w:rFonts w:ascii="Calibri" w:hAnsi="Calibri" w:eastAsia="Times New Roman" w:cs="Calibri"/>
+                <w:color w:val="000000"/>
+                <w:lang w:val="en-US"/>
+              </w:rPr>
+            </w:pPr>
+            <w:r>
+              <w:rPr>
+                <w:rFonts w:ascii="Calibri" w:hAnsi="Calibri" w:eastAsia="Times New Roman" w:cs="Calibri"/>
                 <w:color w:val="000000"/>
                 <w:lang w:val="en-US"/>
               </w:rPr>
@@ -16825,14 +16737,14 @@
               <w:spacing w:line="240" w:lineRule="auto"/>
               <w:jc w:val="right"/>
               <w:rPr>
-                <w:rFonts w:ascii="Calibri" w:eastAsia="Times New Roman" w:hAnsi="Calibri" w:cs="Calibri"/>
-                <w:color w:val="000000"/>
-                <w:lang w:val="en-US"/>
-              </w:rPr>
-            </w:pPr>
-            <w:r>
-              <w:rPr>
-                <w:rFonts w:ascii="Calibri" w:eastAsia="Times New Roman" w:hAnsi="Calibri" w:cs="Calibri"/>
+                <w:rFonts w:ascii="Calibri" w:hAnsi="Calibri" w:eastAsia="Times New Roman" w:cs="Calibri"/>
+                <w:color w:val="000000"/>
+                <w:lang w:val="en-US"/>
+              </w:rPr>
+            </w:pPr>
+            <w:r>
+              <w:rPr>
+                <w:rFonts w:ascii="Calibri" w:hAnsi="Calibri" w:eastAsia="Times New Roman" w:cs="Calibri"/>
                 <w:color w:val="000000"/>
                 <w:lang w:val="en-US"/>
               </w:rPr>
@@ -16858,18 +16770,17 @@
               <w:spacing w:line="240" w:lineRule="auto"/>
               <w:jc w:val="right"/>
               <w:rPr>
-                <w:rFonts w:ascii="Calibri" w:eastAsia="Times New Roman" w:hAnsi="Calibri" w:cs="Calibri"/>
-                <w:color w:val="000000"/>
-                <w:lang w:val="en-US"/>
-              </w:rPr>
-            </w:pPr>
-            <w:r>
-              <w:rPr>
-                <w:rFonts w:ascii="Calibri" w:eastAsia="Times New Roman" w:hAnsi="Calibri" w:cs="Calibri"/>
-                <w:color w:val="000000"/>
-                <w:lang w:val="en-US"/>
-              </w:rPr>
-              <w:lastRenderedPageBreak/>
+                <w:rFonts w:ascii="Calibri" w:hAnsi="Calibri" w:eastAsia="Times New Roman" w:cs="Calibri"/>
+                <w:color w:val="000000"/>
+                <w:lang w:val="en-US"/>
+              </w:rPr>
+            </w:pPr>
+            <w:r>
+              <w:rPr>
+                <w:rFonts w:ascii="Calibri" w:hAnsi="Calibri" w:eastAsia="Times New Roman" w:cs="Calibri"/>
+                <w:color w:val="000000"/>
+                <w:lang w:val="en-US"/>
+              </w:rPr>
               <w:t>1:03</w:t>
             </w:r>
           </w:p>
@@ -16886,7 +16797,7 @@
             <w:pPr>
               <w:spacing w:line="240" w:lineRule="auto"/>
               <w:rPr>
-                <w:rFonts w:ascii="Calibri" w:eastAsia="Times New Roman" w:hAnsi="Calibri" w:cs="Calibri"/>
+                <w:rFonts w:ascii="Calibri" w:hAnsi="Calibri" w:eastAsia="Times New Roman" w:cs="Calibri"/>
                 <w:color w:val="000000"/>
                 <w:lang w:val="en-US"/>
               </w:rPr>
@@ -16894,7 +16805,7 @@
             <w:proofErr w:type="spellStart"/>
             <w:r>
               <w:rPr>
-                <w:rFonts w:ascii="Calibri" w:eastAsia="Times New Roman" w:hAnsi="Calibri" w:cs="Calibri"/>
+                <w:rFonts w:ascii="Calibri" w:hAnsi="Calibri" w:eastAsia="Times New Roman" w:cs="Calibri"/>
                 <w:color w:val="000000"/>
                 <w:lang w:val="en-US"/>
               </w:rPr>
@@ -16914,14 +16825,14 @@
             <w:pPr>
               <w:spacing w:line="240" w:lineRule="auto"/>
               <w:rPr>
-                <w:rFonts w:ascii="Calibri" w:eastAsia="Times New Roman" w:hAnsi="Calibri" w:cs="Calibri"/>
-                <w:color w:val="000000"/>
-                <w:lang w:val="en-US"/>
-              </w:rPr>
-            </w:pPr>
-            <w:r>
-              <w:rPr>
-                <w:rFonts w:ascii="Calibri" w:eastAsia="Times New Roman" w:hAnsi="Calibri" w:cs="Calibri"/>
+                <w:rFonts w:ascii="Calibri" w:hAnsi="Calibri" w:eastAsia="Times New Roman" w:cs="Calibri"/>
+                <w:color w:val="000000"/>
+                <w:lang w:val="en-US"/>
+              </w:rPr>
+            </w:pPr>
+            <w:r>
+              <w:rPr>
+                <w:rFonts w:ascii="Calibri" w:hAnsi="Calibri" w:eastAsia="Times New Roman" w:cs="Calibri"/>
                 <w:color w:val="000000"/>
                 <w:lang w:val="en-US"/>
               </w:rPr>
@@ -16930,7 +16841,7 @@
             <w:proofErr w:type="gramStart"/>
             <w:r>
               <w:rPr>
-                <w:rFonts w:ascii="Calibri" w:eastAsia="Times New Roman" w:hAnsi="Calibri" w:cs="Calibri"/>
+                <w:rFonts w:ascii="Calibri" w:hAnsi="Calibri" w:eastAsia="Times New Roman" w:cs="Calibri"/>
                 <w:color w:val="000000"/>
                 <w:lang w:val="en-US"/>
               </w:rPr>
@@ -16939,7 +16850,7 @@
             <w:proofErr w:type="gramEnd"/>
             <w:r>
               <w:rPr>
-                <w:rFonts w:ascii="Calibri" w:eastAsia="Times New Roman" w:hAnsi="Calibri" w:cs="Calibri"/>
+                <w:rFonts w:ascii="Calibri" w:hAnsi="Calibri" w:eastAsia="Times New Roman" w:cs="Calibri"/>
                 <w:color w:val="000000"/>
                 <w:lang w:val="en-US"/>
               </w:rPr>
@@ -16947,11 +16858,18 @@
             </w:r>
             <w:r>
               <w:rPr>
-                <w:rFonts w:ascii="Calibri" w:eastAsia="Times New Roman" w:hAnsi="Calibri" w:cs="Calibri"/>
+                <w:rFonts w:ascii="Calibri" w:hAnsi="Calibri" w:eastAsia="Times New Roman" w:cs="Calibri"/>
                 <w:color w:val="000000"/>
                 <w:lang w:val="en-US"/>
               </w:rPr>
               <w:br/>
+            </w:r>
+            <w:r>
+              <w:rPr>
+                <w:rFonts w:ascii="Calibri" w:hAnsi="Calibri" w:eastAsia="Times New Roman" w:cs="Calibri"/>
+                <w:color w:val="000000"/>
+                <w:lang w:val="en-US"/>
+              </w:rPr>
               <w:t xml:space="preserve"> [ 6145  6987]]</w:t>
             </w:r>
           </w:p>
@@ -16969,14 +16887,14 @@
               <w:spacing w:line="240" w:lineRule="auto"/>
               <w:jc w:val="right"/>
               <w:rPr>
-                <w:rFonts w:ascii="Calibri" w:eastAsia="Times New Roman" w:hAnsi="Calibri" w:cs="Calibri"/>
-                <w:color w:val="000000"/>
-                <w:lang w:val="en-US"/>
-              </w:rPr>
-            </w:pPr>
-            <w:r>
-              <w:rPr>
-                <w:rFonts w:ascii="Calibri" w:eastAsia="Times New Roman" w:hAnsi="Calibri" w:cs="Calibri"/>
+                <w:rFonts w:ascii="Calibri" w:hAnsi="Calibri" w:eastAsia="Times New Roman" w:cs="Calibri"/>
+                <w:color w:val="000000"/>
+                <w:lang w:val="en-US"/>
+              </w:rPr>
+            </w:pPr>
+            <w:r>
+              <w:rPr>
+                <w:rFonts w:ascii="Calibri" w:hAnsi="Calibri" w:eastAsia="Times New Roman" w:cs="Calibri"/>
                 <w:color w:val="000000"/>
                 <w:lang w:val="en-US"/>
               </w:rPr>
@@ -16997,14 +16915,14 @@
               <w:spacing w:line="240" w:lineRule="auto"/>
               <w:jc w:val="right"/>
               <w:rPr>
-                <w:rFonts w:ascii="Calibri" w:eastAsia="Times New Roman" w:hAnsi="Calibri" w:cs="Calibri"/>
-                <w:color w:val="000000"/>
-                <w:lang w:val="en-US"/>
-              </w:rPr>
-            </w:pPr>
-            <w:r>
-              <w:rPr>
-                <w:rFonts w:ascii="Calibri" w:eastAsia="Times New Roman" w:hAnsi="Calibri" w:cs="Calibri"/>
+                <w:rFonts w:ascii="Calibri" w:hAnsi="Calibri" w:eastAsia="Times New Roman" w:cs="Calibri"/>
+                <w:color w:val="000000"/>
+                <w:lang w:val="en-US"/>
+              </w:rPr>
+            </w:pPr>
+            <w:r>
+              <w:rPr>
+                <w:rFonts w:ascii="Calibri" w:hAnsi="Calibri" w:eastAsia="Times New Roman" w:cs="Calibri"/>
                 <w:color w:val="000000"/>
                 <w:lang w:val="en-US"/>
               </w:rPr>
@@ -17025,14 +16943,14 @@
               <w:spacing w:line="240" w:lineRule="auto"/>
               <w:jc w:val="right"/>
               <w:rPr>
-                <w:rFonts w:ascii="Calibri" w:eastAsia="Times New Roman" w:hAnsi="Calibri" w:cs="Calibri"/>
-                <w:color w:val="000000"/>
-                <w:lang w:val="en-US"/>
-              </w:rPr>
-            </w:pPr>
-            <w:r>
-              <w:rPr>
-                <w:rFonts w:ascii="Calibri" w:eastAsia="Times New Roman" w:hAnsi="Calibri" w:cs="Calibri"/>
+                <w:rFonts w:ascii="Calibri" w:hAnsi="Calibri" w:eastAsia="Times New Roman" w:cs="Calibri"/>
+                <w:color w:val="000000"/>
+                <w:lang w:val="en-US"/>
+              </w:rPr>
+            </w:pPr>
+            <w:r>
+              <w:rPr>
+                <w:rFonts w:ascii="Calibri" w:hAnsi="Calibri" w:eastAsia="Times New Roman" w:cs="Calibri"/>
                 <w:color w:val="000000"/>
                 <w:lang w:val="en-US"/>
               </w:rPr>
@@ -17053,14 +16971,14 @@
               <w:spacing w:line="240" w:lineRule="auto"/>
               <w:jc w:val="right"/>
               <w:rPr>
-                <w:rFonts w:ascii="Calibri" w:eastAsia="Times New Roman" w:hAnsi="Calibri" w:cs="Calibri"/>
-                <w:color w:val="000000"/>
-                <w:lang w:val="en-US"/>
-              </w:rPr>
-            </w:pPr>
-            <w:r>
-              <w:rPr>
-                <w:rFonts w:ascii="Calibri" w:eastAsia="Times New Roman" w:hAnsi="Calibri" w:cs="Calibri"/>
+                <w:rFonts w:ascii="Calibri" w:hAnsi="Calibri" w:eastAsia="Times New Roman" w:cs="Calibri"/>
+                <w:color w:val="000000"/>
+                <w:lang w:val="en-US"/>
+              </w:rPr>
+            </w:pPr>
+            <w:r>
+              <w:rPr>
+                <w:rFonts w:ascii="Calibri" w:hAnsi="Calibri" w:eastAsia="Times New Roman" w:cs="Calibri"/>
                 <w:color w:val="000000"/>
                 <w:lang w:val="en-US"/>
               </w:rPr>
@@ -17081,14 +16999,14 @@
               <w:spacing w:line="240" w:lineRule="auto"/>
               <w:jc w:val="right"/>
               <w:rPr>
-                <w:rFonts w:ascii="Calibri" w:eastAsia="Times New Roman" w:hAnsi="Calibri" w:cs="Calibri"/>
-                <w:color w:val="000000"/>
-                <w:lang w:val="en-US"/>
-              </w:rPr>
-            </w:pPr>
-            <w:r>
-              <w:rPr>
-                <w:rFonts w:ascii="Calibri" w:eastAsia="Times New Roman" w:hAnsi="Calibri" w:cs="Calibri"/>
+                <w:rFonts w:ascii="Calibri" w:hAnsi="Calibri" w:eastAsia="Times New Roman" w:cs="Calibri"/>
+                <w:color w:val="000000"/>
+                <w:lang w:val="en-US"/>
+              </w:rPr>
+            </w:pPr>
+            <w:r>
+              <w:rPr>
+                <w:rFonts w:ascii="Calibri" w:hAnsi="Calibri" w:eastAsia="Times New Roman" w:cs="Calibri"/>
                 <w:color w:val="000000"/>
                 <w:lang w:val="en-US"/>
               </w:rPr>
@@ -17109,14 +17027,14 @@
               <w:spacing w:line="240" w:lineRule="auto"/>
               <w:jc w:val="right"/>
               <w:rPr>
-                <w:rFonts w:ascii="Calibri" w:eastAsia="Times New Roman" w:hAnsi="Calibri" w:cs="Calibri"/>
-                <w:color w:val="000000"/>
-                <w:lang w:val="en-US"/>
-              </w:rPr>
-            </w:pPr>
-            <w:r>
-              <w:rPr>
-                <w:rFonts w:ascii="Calibri" w:eastAsia="Times New Roman" w:hAnsi="Calibri" w:cs="Calibri"/>
+                <w:rFonts w:ascii="Calibri" w:hAnsi="Calibri" w:eastAsia="Times New Roman" w:cs="Calibri"/>
+                <w:color w:val="000000"/>
+                <w:lang w:val="en-US"/>
+              </w:rPr>
+            </w:pPr>
+            <w:r>
+              <w:rPr>
+                <w:rFonts w:ascii="Calibri" w:hAnsi="Calibri" w:eastAsia="Times New Roman" w:cs="Calibri"/>
                 <w:color w:val="000000"/>
                 <w:lang w:val="en-US"/>
               </w:rPr>
@@ -17380,12 +17298,11 @@
           <w:szCs w:val="23"/>
           <w:u w:val="single"/>
         </w:rPr>
-        <w:lastRenderedPageBreak/>
         <w:drawing>
           <wp:inline distT="0" distB="0" distL="0" distR="0" wp14:anchorId="040A289C" wp14:editId="6EC6F9DD">
             <wp:extent cx="5943600" cy="3027045"/>
             <wp:effectExtent l="0" t="0" r="0" b="1905"/>
-            <wp:docPr id="1927601180" name="Picture 1" descr="A graph of a graph of a graph of a graph of a graph of a graph of a graph of a graph of a graph of a graph of a graph of a graph of a graph of&#10;&#10;Description automatically generated"/>
+            <wp:docPr id="1927601180" name="Picture 1927601180" descr="A graph of a graph of a graph of a graph of a graph of a graph of a graph of a graph of a graph of a graph of a graph of a graph of a graph of&#10;&#10;Description automatically generated"/>
             <wp:cNvGraphicFramePr>
               <a:graphicFrameLocks xmlns:a="http://schemas.openxmlformats.org/drawingml/2006/main" noChangeAspect="1"/>
             </wp:cNvGraphicFramePr>
@@ -17466,89 +17383,11 @@
           <w:szCs w:val="23"/>
           <w:u w:val="single"/>
         </w:rPr>
-        <w:lastRenderedPageBreak/>
-        <mc:AlternateContent>
-          <mc:Choice Requires="wps">
-            <w:drawing>
-              <wp:anchor distT="0" distB="0" distL="114300" distR="114300" simplePos="0" relativeHeight="251659264" behindDoc="0" locked="0" layoutInCell="1" allowOverlap="1" wp14:anchorId="7D410427" wp14:editId="0D28C38E">
-                <wp:simplePos x="0" y="0"/>
-                <wp:positionH relativeFrom="margin">
-                  <wp:align>left</wp:align>
-                </wp:positionH>
-                <wp:positionV relativeFrom="paragraph">
-                  <wp:posOffset>1809750</wp:posOffset>
-                </wp:positionV>
-                <wp:extent cx="6172200" cy="581025"/>
-                <wp:effectExtent l="57150" t="19050" r="76200" b="104775"/>
-                <wp:wrapNone/>
-                <wp:docPr id="769401566" name="Rectangle 1"/>
-                <wp:cNvGraphicFramePr/>
-                <a:graphic xmlns:a="http://schemas.openxmlformats.org/drawingml/2006/main">
-                  <a:graphicData uri="http://schemas.microsoft.com/office/word/2010/wordprocessingShape">
-                    <wps:wsp>
-                      <wps:cNvSpPr/>
-                      <wps:spPr>
-                        <a:xfrm>
-                          <a:off x="0" y="0"/>
-                          <a:ext cx="6172200" cy="581025"/>
-                        </a:xfrm>
-                        <a:prstGeom prst="rect">
-                          <a:avLst/>
-                        </a:prstGeom>
-                      </wps:spPr>
-                      <wps:style>
-                        <a:lnRef idx="1">
-                          <a:schemeClr val="accent1"/>
-                        </a:lnRef>
-                        <a:fillRef idx="3">
-                          <a:schemeClr val="accent1"/>
-                        </a:fillRef>
-                        <a:effectRef idx="2">
-                          <a:schemeClr val="accent1"/>
-                        </a:effectRef>
-                        <a:fontRef idx="minor">
-                          <a:schemeClr val="lt1"/>
-                        </a:fontRef>
-                      </wps:style>
-                      <wps:bodyPr rot="0" spcFirstLastPara="0" vertOverflow="overflow" horzOverflow="overflow" vert="horz" wrap="square" lIns="91440" tIns="45720" rIns="91440" bIns="45720" numCol="1" spcCol="0" rtlCol="0" fromWordArt="0" anchor="ctr" anchorCtr="0" forceAA="0" compatLnSpc="1">
-                        <a:prstTxWarp prst="textNoShape">
-                          <a:avLst/>
-                        </a:prstTxWarp>
-                        <a:noAutofit/>
-                      </wps:bodyPr>
-                    </wps:wsp>
-                  </a:graphicData>
-                </a:graphic>
-              </wp:anchor>
-            </w:drawing>
-          </mc:Choice>
-          <mc:Fallback>
-            <w:pict>
-              <v:rect w14:anchorId="04CC2048" id="Rectangle 1" o:spid="_x0000_s1026" style="position:absolute;margin-left:0;margin-top:142.5pt;width:486pt;height:45.75pt;z-index:251659264;visibility:visible;mso-wrap-style:square;mso-wrap-distance-left:9pt;mso-wrap-distance-top:0;mso-wrap-distance-right:9pt;mso-wrap-distance-bottom:0;mso-position-horizontal:left;mso-position-horizontal-relative:margin;mso-position-vertical:absolute;mso-position-vertical-relative:text;v-text-anchor:middle" o:gfxdata="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" fillcolor="#4f81bd [3204]" strokecolor="#4579b8 [3044]">
-                <v:fill color2="#a7bfde [1620]" rotate="t" angle="180" focus="100%" type="gradient">
-                  <o:fill v:ext="view" type="gradientUnscaled"/>
-                </v:fill>
-                <v:shadow on="t" color="black" opacity="22937f" origin=",.5" offset="0,.63889mm"/>
-                <w10:wrap anchorx="margin"/>
-              </v:rect>
-            </w:pict>
-          </mc:Fallback>
-        </mc:AlternateContent>
-      </w:r>
-      <w:r>
-        <w:rPr>
-          <w:b/>
-          <w:bCs/>
-          <w:color w:val="333333"/>
-          <w:sz w:val="23"/>
-          <w:szCs w:val="23"/>
-          <w:u w:val="single"/>
-        </w:rPr>
         <w:drawing>
-          <wp:inline distT="0" distB="0" distL="0" distR="0" wp14:anchorId="355506FD" wp14:editId="4B2E83B4">
+          <wp:inline distT="0" distB="0" distL="0" distR="0" wp14:anchorId="355506FD" wp14:editId="2B3B2A20">
             <wp:extent cx="5943600" cy="5693410"/>
             <wp:effectExtent l="0" t="0" r="0" b="2540"/>
-            <wp:docPr id="611943070" name="Picture 1" descr="A diagram of a network&#10;&#10;Description automatically generated"/>
+            <wp:docPr id="611943070" name="Picture 611943070" descr="A diagram of a network&#10;&#10;Description automatically generated"/>
             <wp:cNvGraphicFramePr>
               <a:graphicFrameLocks xmlns:a="http://schemas.openxmlformats.org/drawingml/2006/main" noChangeAspect="1"/>
             </wp:cNvGraphicFramePr>
@@ -17594,7 +17433,7 @@
 </file>
 
 <file path=word/endnotes.xml><?xml version="1.0" encoding="utf-8"?>
-<w:endnotes xmlns:wpc="http://schemas.microsoft.com/office/word/2010/wordprocessingCanvas" xmlns:cx="http://schemas.microsoft.com/office/drawing/2014/chartex" xmlns:cx1="http://schemas.microsoft.com/office/drawing/2015/9/8/chartex" xmlns:cx2="http://schemas.microsoft.com/office/drawing/2015/10/21/chartex" xmlns:cx3="http://schemas.microsoft.com/office/drawing/2016/5/9/chartex" xmlns:cx4="http://schemas.microsoft.com/office/drawing/2016/5/10/chartex" xmlns:cx5="http://schemas.microsoft.com/office/drawing/2016/5/11/chartex" xmlns:cx6="http://schemas.microsoft.com/office/drawing/2016/5/12/chartex" xmlns:cx7="http://schemas.microsoft.com/office/drawing/2016/5/13/chartex" xmlns:cx8="http://schemas.microsoft.com/office/drawing/2016/5/14/chartex" xmlns:mc="http://schemas.openxmlformats.org/markup-compatibility/2006" xmlns:aink="http://schemas.microsoft.com/office/drawing/2016/ink" xmlns:am3d="http://schemas.microsoft.com/office/drawing/2017/model3d" xmlns:o="urn:schemas-microsoft-com:office:office" xmlns:oel="http://schemas.microsoft.com/office/2019/extlst" xmlns:r="http://schemas.openxmlformats.org/officeDocument/2006/relationships" xmlns:m="http://schemas.openxmlformats.org/officeDocument/2006/math" xmlns:v="urn:schemas-microsoft-com:vml" xmlns:wp14="http://schemas.microsoft.com/office/word/2010/wordprocessingDrawing" xmlns:wp="http://schemas.openxmlformats.org/drawingml/2006/wordprocessingDrawing" xmlns:w10="urn:schemas-microsoft-com:office:word" xmlns:w="http://schemas.openxmlformats.org/wordprocessingml/2006/main" xmlns:w14="http://schemas.microsoft.com/office/word/2010/wordml" xmlns:w15="http://schemas.microsoft.com/office/word/2012/wordml" xmlns:w16cex="http://schemas.microsoft.com/office/word/2018/wordml/cex" xmlns:w16cid="http://schemas.microsoft.com/office/word/2016/wordml/cid" xmlns:w16="http://schemas.microsoft.com/office/word/2018/wordml" xmlns:w16sdtdh="http://schemas.microsoft.com/office/word/2020/wordml/sdtdatahash" xmlns:w16se="http://schemas.microsoft.com/office/word/2015/wordml/symex" xmlns:wpg="http://schemas.microsoft.com/office/word/2010/wordprocessingGroup" xmlns:wpi="http://schemas.microsoft.com/office/word/2010/wordprocessingInk" xmlns:wne="http://schemas.microsoft.com/office/word/2006/wordml" xmlns:wps="http://schemas.microsoft.com/office/word/2010/wordprocessingShape" mc:Ignorable="w14 w15 w16se w16cid w16 w16cex w16sdtdh wp14">
+<w:endnotes xmlns:wpc="http://schemas.microsoft.com/office/word/2010/wordprocessingCanvas" xmlns:cx="http://schemas.microsoft.com/office/drawing/2014/chartex" xmlns:cx1="http://schemas.microsoft.com/office/drawing/2015/9/8/chartex" xmlns:cx2="http://schemas.microsoft.com/office/drawing/2015/10/21/chartex" xmlns:cx3="http://schemas.microsoft.com/office/drawing/2016/5/9/chartex" xmlns:cx4="http://schemas.microsoft.com/office/drawing/2016/5/10/chartex" xmlns:cx5="http://schemas.microsoft.com/office/drawing/2016/5/11/chartex" xmlns:cx6="http://schemas.microsoft.com/office/drawing/2016/5/12/chartex" xmlns:cx7="http://schemas.microsoft.com/office/drawing/2016/5/13/chartex" xmlns:cx8="http://schemas.microsoft.com/office/drawing/2016/5/14/chartex" xmlns:mc="http://schemas.openxmlformats.org/markup-compatibility/2006" xmlns:aink="http://schemas.microsoft.com/office/drawing/2016/ink" xmlns:am3d="http://schemas.microsoft.com/office/drawing/2017/model3d" xmlns:o="urn:schemas-microsoft-com:office:office" xmlns:oel="http://schemas.microsoft.com/office/2019/extlst" xmlns:r="http://schemas.openxmlformats.org/officeDocument/2006/relationships" xmlns:m="http://schemas.openxmlformats.org/officeDocument/2006/math" xmlns:v="urn:schemas-microsoft-com:vml" xmlns:wp14="http://schemas.microsoft.com/office/word/2010/wordprocessingDrawing" xmlns:wp="http://schemas.openxmlformats.org/drawingml/2006/wordprocessingDrawing" xmlns:w10="urn:schemas-microsoft-com:office:word" xmlns:w="http://schemas.openxmlformats.org/wordprocessingml/2006/main" xmlns:w14="http://schemas.microsoft.com/office/word/2010/wordml" xmlns:w15="http://schemas.microsoft.com/office/word/2012/wordml" xmlns:w16cex="http://schemas.microsoft.com/office/word/2018/wordml/cex" xmlns:w16cid="http://schemas.microsoft.com/office/word/2016/wordml/cid" xmlns:w16="http://schemas.microsoft.com/office/word/2018/wordml" xmlns:w16du="http://schemas.microsoft.com/office/word/2023/wordml/word16du" xmlns:w16sdtdh="http://schemas.microsoft.com/office/word/2020/wordml/sdtdatahash" xmlns:w16se="http://schemas.microsoft.com/office/word/2015/wordml/symex" xmlns:wpg="http://schemas.microsoft.com/office/word/2010/wordprocessingGroup" xmlns:wpi="http://schemas.microsoft.com/office/word/2010/wordprocessingInk" xmlns:wne="http://schemas.microsoft.com/office/word/2006/wordml" xmlns:wps="http://schemas.microsoft.com/office/word/2010/wordprocessingShape" mc:Ignorable="w14 w15 w16se w16cid w16 w16cex w16sdtdh w16du wp14">
   <w:endnote w:type="separator" w:id="-1">
     <w:p>
       <w:pPr>
@@ -17626,7 +17465,7 @@
 </file>
 
 <file path=word/footer1.xml><?xml version="1.0" encoding="utf-8"?>
-<w:ftr xmlns:wpc="http://schemas.microsoft.com/office/word/2010/wordprocessingCanvas" xmlns:cx="http://schemas.microsoft.com/office/drawing/2014/chartex" xmlns:cx1="http://schemas.microsoft.com/office/drawing/2015/9/8/chartex" xmlns:cx2="http://schemas.microsoft.com/office/drawing/2015/10/21/chartex" xmlns:cx3="http://schemas.microsoft.com/office/drawing/2016/5/9/chartex" xmlns:cx4="http://schemas.microsoft.com/office/drawing/2016/5/10/chartex" xmlns:cx5="http://schemas.microsoft.com/office/drawing/2016/5/11/chartex" xmlns:cx6="http://schemas.microsoft.com/office/drawing/2016/5/12/chartex" xmlns:cx7="http://schemas.microsoft.com/office/drawing/2016/5/13/chartex" xmlns:cx8="http://schemas.microsoft.com/office/drawing/2016/5/14/chartex" xmlns:mc="http://schemas.openxmlformats.org/markup-compatibility/2006" xmlns:aink="http://schemas.microsoft.com/office/drawing/2016/ink" xmlns:am3d="http://schemas.microsoft.com/office/drawing/2017/model3d" xmlns:o="urn:schemas-microsoft-com:office:office" xmlns:oel="http://schemas.microsoft.com/office/2019/extlst" xmlns:r="http://schemas.openxmlformats.org/officeDocument/2006/relationships" xmlns:m="http://schemas.openxmlformats.org/officeDocument/2006/math" xmlns:v="urn:schemas-microsoft-com:vml" xmlns:wp14="http://schemas.microsoft.com/office/word/2010/wordprocessingDrawing" xmlns:wp="http://schemas.openxmlformats.org/drawingml/2006/wordprocessingDrawing" xmlns:w10="urn:schemas-microsoft-com:office:word" xmlns:w="http://schemas.openxmlformats.org/wordprocessingml/2006/main" xmlns:w14="http://schemas.microsoft.com/office/word/2010/wordml" xmlns:w15="http://schemas.microsoft.com/office/word/2012/wordml" xmlns:w16cex="http://schemas.microsoft.com/office/word/2018/wordml/cex" xmlns:w16cid="http://schemas.microsoft.com/office/word/2016/wordml/cid" xmlns:w16="http://schemas.microsoft.com/office/word/2018/wordml" xmlns:w16sdtdh="http://schemas.microsoft.com/office/word/2020/wordml/sdtdatahash" xmlns:w16se="http://schemas.microsoft.com/office/word/2015/wordml/symex" xmlns:wpg="http://schemas.microsoft.com/office/word/2010/wordprocessingGroup" xmlns:wpi="http://schemas.microsoft.com/office/word/2010/wordprocessingInk" xmlns:wne="http://schemas.microsoft.com/office/word/2006/wordml" xmlns:wps="http://schemas.microsoft.com/office/word/2010/wordprocessingShape" mc:Ignorable="w14 w15 w16se w16cid w16 w16cex w16sdtdh wp14">
+<w:ftr xmlns:wpc="http://schemas.microsoft.com/office/word/2010/wordprocessingCanvas" xmlns:cx="http://schemas.microsoft.com/office/drawing/2014/chartex" xmlns:cx1="http://schemas.microsoft.com/office/drawing/2015/9/8/chartex" xmlns:cx2="http://schemas.microsoft.com/office/drawing/2015/10/21/chartex" xmlns:cx3="http://schemas.microsoft.com/office/drawing/2016/5/9/chartex" xmlns:cx4="http://schemas.microsoft.com/office/drawing/2016/5/10/chartex" xmlns:cx5="http://schemas.microsoft.com/office/drawing/2016/5/11/chartex" xmlns:cx6="http://schemas.microsoft.com/office/drawing/2016/5/12/chartex" xmlns:cx7="http://schemas.microsoft.com/office/drawing/2016/5/13/chartex" xmlns:cx8="http://schemas.microsoft.com/office/drawing/2016/5/14/chartex" xmlns:mc="http://schemas.openxmlformats.org/markup-compatibility/2006" xmlns:aink="http://schemas.microsoft.com/office/drawing/2016/ink" xmlns:am3d="http://schemas.microsoft.com/office/drawing/2017/model3d" xmlns:o="urn:schemas-microsoft-com:office:office" xmlns:oel="http://schemas.microsoft.com/office/2019/extlst" xmlns:r="http://schemas.openxmlformats.org/officeDocument/2006/relationships" xmlns:m="http://schemas.openxmlformats.org/officeDocument/2006/math" xmlns:v="urn:schemas-microsoft-com:vml" xmlns:wp14="http://schemas.microsoft.com/office/word/2010/wordprocessingDrawing" xmlns:wp="http://schemas.openxmlformats.org/drawingml/2006/wordprocessingDrawing" xmlns:w10="urn:schemas-microsoft-com:office:word" xmlns:w="http://schemas.openxmlformats.org/wordprocessingml/2006/main" xmlns:w14="http://schemas.microsoft.com/office/word/2010/wordml" xmlns:w15="http://schemas.microsoft.com/office/word/2012/wordml" xmlns:w16cex="http://schemas.microsoft.com/office/word/2018/wordml/cex" xmlns:w16cid="http://schemas.microsoft.com/office/word/2016/wordml/cid" xmlns:w16="http://schemas.microsoft.com/office/word/2018/wordml" xmlns:w16du="http://schemas.microsoft.com/office/word/2023/wordml/word16du" xmlns:w16sdtdh="http://schemas.microsoft.com/office/word/2020/wordml/sdtdatahash" xmlns:w16se="http://schemas.microsoft.com/office/word/2015/wordml/symex" xmlns:wpg="http://schemas.microsoft.com/office/word/2010/wordprocessingGroup" xmlns:wpi="http://schemas.microsoft.com/office/word/2010/wordprocessingInk" xmlns:wne="http://schemas.microsoft.com/office/word/2006/wordml" xmlns:wps="http://schemas.microsoft.com/office/word/2010/wordprocessingShape" mc:Ignorable="w14 w15 w16se w16cid w16 w16cex w16sdtdh w16du wp14">
   <w:p>
     <w:pPr>
       <w:jc w:val="right"/>
@@ -17654,7 +17493,7 @@
 </file>
 
 <file path=word/footnotes.xml><?xml version="1.0" encoding="utf-8"?>
-<w:footnotes xmlns:wpc="http://schemas.microsoft.com/office/word/2010/wordprocessingCanvas" xmlns:cx="http://schemas.microsoft.com/office/drawing/2014/chartex" xmlns:cx1="http://schemas.microsoft.com/office/drawing/2015/9/8/chartex" xmlns:cx2="http://schemas.microsoft.com/office/drawing/2015/10/21/chartex" xmlns:cx3="http://schemas.microsoft.com/office/drawing/2016/5/9/chartex" xmlns:cx4="http://schemas.microsoft.com/office/drawing/2016/5/10/chartex" xmlns:cx5="http://schemas.microsoft.com/office/drawing/2016/5/11/chartex" xmlns:cx6="http://schemas.microsoft.com/office/drawing/2016/5/12/chartex" xmlns:cx7="http://schemas.microsoft.com/office/drawing/2016/5/13/chartex" xmlns:cx8="http://schemas.microsoft.com/office/drawing/2016/5/14/chartex" xmlns:mc="http://schemas.openxmlformats.org/markup-compatibility/2006" xmlns:aink="http://schemas.microsoft.com/office/drawing/2016/ink" xmlns:am3d="http://schemas.microsoft.com/office/drawing/2017/model3d" xmlns:o="urn:schemas-microsoft-com:office:office" xmlns:oel="http://schemas.microsoft.com/office/2019/extlst" xmlns:r="http://schemas.openxmlformats.org/officeDocument/2006/relationships" xmlns:m="http://schemas.openxmlformats.org/officeDocument/2006/math" xmlns:v="urn:schemas-microsoft-com:vml" xmlns:wp14="http://schemas.microsoft.com/office/word/2010/wordprocessingDrawing" xmlns:wp="http://schemas.openxmlformats.org/drawingml/2006/wordprocessingDrawing" xmlns:w10="urn:schemas-microsoft-com:office:word" xmlns:w="http://schemas.openxmlformats.org/wordprocessingml/2006/main" xmlns:w14="http://schemas.microsoft.com/office/word/2010/wordml" xmlns:w15="http://schemas.microsoft.com/office/word/2012/wordml" xmlns:w16cex="http://schemas.microsoft.com/office/word/2018/wordml/cex" xmlns:w16cid="http://schemas.microsoft.com/office/word/2016/wordml/cid" xmlns:w16="http://schemas.microsoft.com/office/word/2018/wordml" xmlns:w16sdtdh="http://schemas.microsoft.com/office/word/2020/wordml/sdtdatahash" xmlns:w16se="http://schemas.microsoft.com/office/word/2015/wordml/symex" xmlns:wpg="http://schemas.microsoft.com/office/word/2010/wordprocessingGroup" xmlns:wpi="http://schemas.microsoft.com/office/word/2010/wordprocessingInk" xmlns:wne="http://schemas.microsoft.com/office/word/2006/wordml" xmlns:wps="http://schemas.microsoft.com/office/word/2010/wordprocessingShape" mc:Ignorable="w14 w15 w16se w16cid w16 w16cex w16sdtdh wp14">
+<w:footnotes xmlns:wpc="http://schemas.microsoft.com/office/word/2010/wordprocessingCanvas" xmlns:cx="http://schemas.microsoft.com/office/drawing/2014/chartex" xmlns:cx1="http://schemas.microsoft.com/office/drawing/2015/9/8/chartex" xmlns:cx2="http://schemas.microsoft.com/office/drawing/2015/10/21/chartex" xmlns:cx3="http://schemas.microsoft.com/office/drawing/2016/5/9/chartex" xmlns:cx4="http://schemas.microsoft.com/office/drawing/2016/5/10/chartex" xmlns:cx5="http://schemas.microsoft.com/office/drawing/2016/5/11/chartex" xmlns:cx6="http://schemas.microsoft.com/office/drawing/2016/5/12/chartex" xmlns:cx7="http://schemas.microsoft.com/office/drawing/2016/5/13/chartex" xmlns:cx8="http://schemas.microsoft.com/office/drawing/2016/5/14/chartex" xmlns:mc="http://schemas.openxmlformats.org/markup-compatibility/2006" xmlns:aink="http://schemas.microsoft.com/office/drawing/2016/ink" xmlns:am3d="http://schemas.microsoft.com/office/drawing/2017/model3d" xmlns:o="urn:schemas-microsoft-com:office:office" xmlns:oel="http://schemas.microsoft.com/office/2019/extlst" xmlns:r="http://schemas.openxmlformats.org/officeDocument/2006/relationships" xmlns:m="http://schemas.openxmlformats.org/officeDocument/2006/math" xmlns:v="urn:schemas-microsoft-com:vml" xmlns:wp14="http://schemas.microsoft.com/office/word/2010/wordprocessingDrawing" xmlns:wp="http://schemas.openxmlformats.org/drawingml/2006/wordprocessingDrawing" xmlns:w10="urn:schemas-microsoft-com:office:word" xmlns:w="http://schemas.openxmlformats.org/wordprocessingml/2006/main" xmlns:w14="http://schemas.microsoft.com/office/word/2010/wordml" xmlns:w15="http://schemas.microsoft.com/office/word/2012/wordml" xmlns:w16cex="http://schemas.microsoft.com/office/word/2018/wordml/cex" xmlns:w16cid="http://schemas.microsoft.com/office/word/2016/wordml/cid" xmlns:w16="http://schemas.microsoft.com/office/word/2018/wordml" xmlns:w16du="http://schemas.microsoft.com/office/word/2023/wordml/word16du" xmlns:w16sdtdh="http://schemas.microsoft.com/office/word/2020/wordml/sdtdatahash" xmlns:w16se="http://schemas.microsoft.com/office/word/2015/wordml/symex" xmlns:wpg="http://schemas.microsoft.com/office/word/2010/wordprocessingGroup" xmlns:wpi="http://schemas.microsoft.com/office/word/2010/wordprocessingInk" xmlns:wne="http://schemas.microsoft.com/office/word/2006/wordml" xmlns:wps="http://schemas.microsoft.com/office/word/2010/wordprocessingShape" mc:Ignorable="w14 w15 w16se w16cid w16 w16cex w16sdtdh w16du wp14">
   <w:footnote w:type="separator" w:id="-1">
     <w:p>
       <w:pPr>
@@ -17686,7 +17525,7 @@
 </file>
 
 <file path=word/numbering.xml><?xml version="1.0" encoding="utf-8"?>
-<w:numbering xmlns:wpc="http://schemas.microsoft.com/office/word/2010/wordprocessingCanvas" xmlns:cx="http://schemas.microsoft.com/office/drawing/2014/chartex" xmlns:cx1="http://schemas.microsoft.com/office/drawing/2015/9/8/chartex" xmlns:cx2="http://schemas.microsoft.com/office/drawing/2015/10/21/chartex" xmlns:cx3="http://schemas.microsoft.com/office/drawing/2016/5/9/chartex" xmlns:cx4="http://schemas.microsoft.com/office/drawing/2016/5/10/chartex" xmlns:cx5="http://schemas.microsoft.com/office/drawing/2016/5/11/chartex" xmlns:cx6="http://schemas.microsoft.com/office/drawing/2016/5/12/chartex" xmlns:cx7="http://schemas.microsoft.com/office/drawing/2016/5/13/chartex" xmlns:cx8="http://schemas.microsoft.com/office/drawing/2016/5/14/chartex" xmlns:mc="http://schemas.openxmlformats.org/markup-compatibility/2006" xmlns:aink="http://schemas.microsoft.com/office/drawing/2016/ink" xmlns:am3d="http://schemas.microsoft.com/office/drawing/2017/model3d" xmlns:o="urn:schemas-microsoft-com:office:office" xmlns:oel="http://schemas.microsoft.com/office/2019/extlst" xmlns:r="http://schemas.openxmlformats.org/officeDocument/2006/relationships" xmlns:m="http://schemas.openxmlformats.org/officeDocument/2006/math" xmlns:v="urn:schemas-microsoft-com:vml" xmlns:wp14="http://schemas.microsoft.com/office/word/2010/wordprocessingDrawing" xmlns:wp="http://schemas.openxmlformats.org/drawingml/2006/wordprocessingDrawing" xmlns:w10="urn:schemas-microsoft-com:office:word" xmlns:w="http://schemas.openxmlformats.org/wordprocessingml/2006/main" xmlns:w14="http://schemas.microsoft.com/office/word/2010/wordml" xmlns:w15="http://schemas.microsoft.com/office/word/2012/wordml" xmlns:w16cex="http://schemas.microsoft.com/office/word/2018/wordml/cex" xmlns:w16cid="http://schemas.microsoft.com/office/word/2016/wordml/cid" xmlns:w16="http://schemas.microsoft.com/office/word/2018/wordml" xmlns:w16sdtdh="http://schemas.microsoft.com/office/word/2020/wordml/sdtdatahash" xmlns:w16se="http://schemas.microsoft.com/office/word/2015/wordml/symex" xmlns:wpg="http://schemas.microsoft.com/office/word/2010/wordprocessingGroup" xmlns:wpi="http://schemas.microsoft.com/office/word/2010/wordprocessingInk" xmlns:wne="http://schemas.microsoft.com/office/word/2006/wordml" xmlns:wps="http://schemas.microsoft.com/office/word/2010/wordprocessingShape" mc:Ignorable="w14 w15 w16se w16cid w16 w16cex w16sdtdh wp14">
+<w:numbering xmlns:wpc="http://schemas.microsoft.com/office/word/2010/wordprocessingCanvas" xmlns:cx="http://schemas.microsoft.com/office/drawing/2014/chartex" xmlns:cx1="http://schemas.microsoft.com/office/drawing/2015/9/8/chartex" xmlns:cx2="http://schemas.microsoft.com/office/drawing/2015/10/21/chartex" xmlns:cx3="http://schemas.microsoft.com/office/drawing/2016/5/9/chartex" xmlns:cx4="http://schemas.microsoft.com/office/drawing/2016/5/10/chartex" xmlns:cx5="http://schemas.microsoft.com/office/drawing/2016/5/11/chartex" xmlns:cx6="http://schemas.microsoft.com/office/drawing/2016/5/12/chartex" xmlns:cx7="http://schemas.microsoft.com/office/drawing/2016/5/13/chartex" xmlns:cx8="http://schemas.microsoft.com/office/drawing/2016/5/14/chartex" xmlns:mc="http://schemas.openxmlformats.org/markup-compatibility/2006" xmlns:aink="http://schemas.microsoft.com/office/drawing/2016/ink" xmlns:am3d="http://schemas.microsoft.com/office/drawing/2017/model3d" xmlns:o="urn:schemas-microsoft-com:office:office" xmlns:oel="http://schemas.microsoft.com/office/2019/extlst" xmlns:r="http://schemas.openxmlformats.org/officeDocument/2006/relationships" xmlns:m="http://schemas.openxmlformats.org/officeDocument/2006/math" xmlns:v="urn:schemas-microsoft-com:vml" xmlns:wp14="http://schemas.microsoft.com/office/word/2010/wordprocessingDrawing" xmlns:wp="http://schemas.openxmlformats.org/drawingml/2006/wordprocessingDrawing" xmlns:w10="urn:schemas-microsoft-com:office:word" xmlns:w="http://schemas.openxmlformats.org/wordprocessingml/2006/main" xmlns:w14="http://schemas.microsoft.com/office/word/2010/wordml" xmlns:w15="http://schemas.microsoft.com/office/word/2012/wordml" xmlns:w16cex="http://schemas.microsoft.com/office/word/2018/wordml/cex" xmlns:w16cid="http://schemas.microsoft.com/office/word/2016/wordml/cid" xmlns:w16="http://schemas.microsoft.com/office/word/2018/wordml" xmlns:w16du="http://schemas.microsoft.com/office/word/2023/wordml/word16du" xmlns:w16sdtdh="http://schemas.microsoft.com/office/word/2020/wordml/sdtdatahash" xmlns:w16se="http://schemas.microsoft.com/office/word/2015/wordml/symex" xmlns:wpg="http://schemas.microsoft.com/office/word/2010/wordprocessingGroup" xmlns:wpi="http://schemas.microsoft.com/office/word/2010/wordprocessingInk" xmlns:wne="http://schemas.microsoft.com/office/word/2006/wordml" xmlns:wps="http://schemas.microsoft.com/office/word/2010/wordprocessingShape" mc:Ignorable="w14 w15 w16se w16cid w16 w16cex w16sdtdh w16du wp14">
   <w:abstractNum w:abstractNumId="0" w15:restartNumberingAfterBreak="0">
     <w:nsid w:val="18104F9E"/>
     <w:multiLevelType w:val="multilevel"/>
@@ -18152,7 +17991,7 @@
         <w:ind w:left="720" w:hanging="360"/>
       </w:pPr>
       <w:rPr>
-        <w:rFonts w:ascii="Symbol" w:hAnsi="Symbol" w:hint="default"/>
+        <w:rFonts w:hint="default" w:ascii="Symbol" w:hAnsi="Symbol"/>
       </w:rPr>
     </w:lvl>
     <w:lvl w:ilvl="1" w:tplc="04090003" w:tentative="1">
@@ -18164,7 +18003,7 @@
         <w:ind w:left="1440" w:hanging="360"/>
       </w:pPr>
       <w:rPr>
-        <w:rFonts w:ascii="Courier New" w:hAnsi="Courier New" w:cs="Courier New" w:hint="default"/>
+        <w:rFonts w:hint="default" w:ascii="Courier New" w:hAnsi="Courier New" w:cs="Courier New"/>
       </w:rPr>
     </w:lvl>
     <w:lvl w:ilvl="2" w:tplc="04090005" w:tentative="1">
@@ -18176,7 +18015,7 @@
         <w:ind w:left="2160" w:hanging="360"/>
       </w:pPr>
       <w:rPr>
-        <w:rFonts w:ascii="Wingdings" w:hAnsi="Wingdings" w:hint="default"/>
+        <w:rFonts w:hint="default" w:ascii="Wingdings" w:hAnsi="Wingdings"/>
       </w:rPr>
     </w:lvl>
     <w:lvl w:ilvl="3" w:tplc="04090001" w:tentative="1">
@@ -18188,7 +18027,7 @@
         <w:ind w:left="2880" w:hanging="360"/>
       </w:pPr>
       <w:rPr>
-        <w:rFonts w:ascii="Symbol" w:hAnsi="Symbol" w:hint="default"/>
+        <w:rFonts w:hint="default" w:ascii="Symbol" w:hAnsi="Symbol"/>
       </w:rPr>
     </w:lvl>
     <w:lvl w:ilvl="4" w:tplc="04090003" w:tentative="1">
@@ -18200,7 +18039,7 @@
         <w:ind w:left="3600" w:hanging="360"/>
       </w:pPr>
       <w:rPr>
-        <w:rFonts w:ascii="Courier New" w:hAnsi="Courier New" w:cs="Courier New" w:hint="default"/>
+        <w:rFonts w:hint="default" w:ascii="Courier New" w:hAnsi="Courier New" w:cs="Courier New"/>
       </w:rPr>
     </w:lvl>
     <w:lvl w:ilvl="5" w:tplc="04090005" w:tentative="1">
@@ -18212,7 +18051,7 @@
         <w:ind w:left="4320" w:hanging="360"/>
       </w:pPr>
       <w:rPr>
-        <w:rFonts w:ascii="Wingdings" w:hAnsi="Wingdings" w:hint="default"/>
+        <w:rFonts w:hint="default" w:ascii="Wingdings" w:hAnsi="Wingdings"/>
       </w:rPr>
     </w:lvl>
     <w:lvl w:ilvl="6" w:tplc="04090001" w:tentative="1">
@@ -18224,7 +18063,7 @@
         <w:ind w:left="5040" w:hanging="360"/>
       </w:pPr>
       <w:rPr>
-        <w:rFonts w:ascii="Symbol" w:hAnsi="Symbol" w:hint="default"/>
+        <w:rFonts w:hint="default" w:ascii="Symbol" w:hAnsi="Symbol"/>
       </w:rPr>
     </w:lvl>
     <w:lvl w:ilvl="7" w:tplc="04090003" w:tentative="1">
@@ -18236,7 +18075,7 @@
         <w:ind w:left="5760" w:hanging="360"/>
       </w:pPr>
       <w:rPr>
-        <w:rFonts w:ascii="Courier New" w:hAnsi="Courier New" w:cs="Courier New" w:hint="default"/>
+        <w:rFonts w:hint="default" w:ascii="Courier New" w:hAnsi="Courier New" w:cs="Courier New"/>
       </w:rPr>
     </w:lvl>
     <w:lvl w:ilvl="8" w:tplc="04090005" w:tentative="1">
@@ -18248,7 +18087,7 @@
         <w:ind w:left="6480" w:hanging="360"/>
       </w:pPr>
       <w:rPr>
-        <w:rFonts w:ascii="Wingdings" w:hAnsi="Wingdings" w:hint="default"/>
+        <w:rFonts w:hint="default" w:ascii="Wingdings" w:hAnsi="Wingdings"/>
       </w:rPr>
     </w:lvl>
   </w:abstractNum>
@@ -18387,11 +18226,11 @@
 </file>
 
 <file path=word/styles.xml><?xml version="1.0" encoding="utf-8"?>
-<w:styles xmlns:mc="http://schemas.openxmlformats.org/markup-compatibility/2006" xmlns:r="http://schemas.openxmlformats.org/officeDocument/2006/relationships" xmlns:w="http://schemas.openxmlformats.org/wordprocessingml/2006/main" xmlns:w14="http://schemas.microsoft.com/office/word/2010/wordml" xmlns:w15="http://schemas.microsoft.com/office/word/2012/wordml" xmlns:w16cex="http://schemas.microsoft.com/office/word/2018/wordml/cex" xmlns:w16cid="http://schemas.microsoft.com/office/word/2016/wordml/cid" xmlns:w16="http://schemas.microsoft.com/office/word/2018/wordml" xmlns:w16sdtdh="http://schemas.microsoft.com/office/word/2020/wordml/sdtdatahash" xmlns:w16se="http://schemas.microsoft.com/office/word/2015/wordml/symex" mc:Ignorable="w14 w15 w16se w16cid w16 w16cex w16sdtdh">
+<w:styles xmlns:wp14="http://schemas.microsoft.com/office/word/2010/wordprocessingDrawing" xmlns:mc="http://schemas.openxmlformats.org/markup-compatibility/2006" xmlns:r="http://schemas.openxmlformats.org/officeDocument/2006/relationships" xmlns:w="http://schemas.openxmlformats.org/wordprocessingml/2006/main" xmlns:w14="http://schemas.microsoft.com/office/word/2010/wordml" xmlns:w15="http://schemas.microsoft.com/office/word/2012/wordml" xmlns:w16cex="http://schemas.microsoft.com/office/word/2018/wordml/cex" xmlns:w16cid="http://schemas.microsoft.com/office/word/2016/wordml/cid" xmlns:w16="http://schemas.microsoft.com/office/word/2018/wordml" xmlns:w16du="http://schemas.microsoft.com/office/word/2023/wordml/word16du" xmlns:w16sdtdh="http://schemas.microsoft.com/office/word/2020/wordml/sdtdatahash" xmlns:w16se="http://schemas.microsoft.com/office/word/2015/wordml/symex" mc:Ignorable="w14 w15 w16se w16cid w16 w16cex w16sdtdh w16du wp14">
   <w:docDefaults>
     <w:rPrDefault>
       <w:rPr>
-        <w:rFonts w:ascii="Arial" w:eastAsia="Arial" w:hAnsi="Arial" w:cs="Arial"/>
+        <w:rFonts w:ascii="Arial" w:hAnsi="Arial" w:eastAsia="Arial" w:cs="Arial"/>
         <w:sz w:val="22"/>
         <w:szCs w:val="22"/>
         <w:lang w:val="en" w:eastAsia="en-US" w:bidi="ar-SA"/>
@@ -18406,14 +18245,14 @@
   <w:latentStyles w:defLockedState="0" w:defUIPriority="99" w:defSemiHidden="0" w:defUnhideWhenUsed="0" w:defQFormat="0" w:count="376">
     <w:lsdException w:name="Normal" w:uiPriority="0" w:qFormat="1"/>
     <w:lsdException w:name="heading 1" w:uiPriority="9" w:qFormat="1"/>
-    <w:lsdException w:name="heading 2" w:semiHidden="1" w:uiPriority="9" w:unhideWhenUsed="1" w:qFormat="1"/>
-    <w:lsdException w:name="heading 3" w:semiHidden="1" w:uiPriority="9" w:unhideWhenUsed="1" w:qFormat="1"/>
-    <w:lsdException w:name="heading 4" w:semiHidden="1" w:uiPriority="9" w:unhideWhenUsed="1" w:qFormat="1"/>
-    <w:lsdException w:name="heading 5" w:semiHidden="1" w:uiPriority="9" w:unhideWhenUsed="1" w:qFormat="1"/>
-    <w:lsdException w:name="heading 6" w:semiHidden="1" w:uiPriority="9" w:unhideWhenUsed="1" w:qFormat="1"/>
-    <w:lsdException w:name="heading 7" w:semiHidden="1" w:uiPriority="9" w:unhideWhenUsed="1" w:qFormat="1"/>
-    <w:lsdException w:name="heading 8" w:semiHidden="1" w:uiPriority="9" w:unhideWhenUsed="1" w:qFormat="1"/>
-    <w:lsdException w:name="heading 9" w:semiHidden="1" w:uiPriority="9" w:unhideWhenUsed="1" w:qFormat="1"/>
+    <w:lsdException w:name="heading 2" w:uiPriority="9" w:semiHidden="1" w:unhideWhenUsed="1" w:qFormat="1"/>
+    <w:lsdException w:name="heading 3" w:uiPriority="9" w:semiHidden="1" w:unhideWhenUsed="1" w:qFormat="1"/>
+    <w:lsdException w:name="heading 4" w:uiPriority="9" w:semiHidden="1" w:unhideWhenUsed="1" w:qFormat="1"/>
+    <w:lsdException w:name="heading 5" w:uiPriority="9" w:semiHidden="1" w:unhideWhenUsed="1" w:qFormat="1"/>
+    <w:lsdException w:name="heading 6" w:uiPriority="9" w:semiHidden="1" w:unhideWhenUsed="1" w:qFormat="1"/>
+    <w:lsdException w:name="heading 7" w:uiPriority="9" w:semiHidden="1" w:unhideWhenUsed="1" w:qFormat="1"/>
+    <w:lsdException w:name="heading 8" w:uiPriority="9" w:semiHidden="1" w:unhideWhenUsed="1" w:qFormat="1"/>
+    <w:lsdException w:name="heading 9" w:uiPriority="9" w:semiHidden="1" w:unhideWhenUsed="1" w:qFormat="1"/>
     <w:lsdException w:name="index 1" w:semiHidden="1" w:unhideWhenUsed="1"/>
     <w:lsdException w:name="index 2" w:semiHidden="1" w:unhideWhenUsed="1"/>
     <w:lsdException w:name="index 3" w:semiHidden="1" w:unhideWhenUsed="1"/>
@@ -18423,22 +18262,22 @@
     <w:lsdException w:name="index 7" w:semiHidden="1" w:unhideWhenUsed="1"/>
     <w:lsdException w:name="index 8" w:semiHidden="1" w:unhideWhenUsed="1"/>
     <w:lsdException w:name="index 9" w:semiHidden="1" w:unhideWhenUsed="1"/>
-    <w:lsdException w:name="toc 1" w:semiHidden="1" w:uiPriority="39" w:unhideWhenUsed="1"/>
-    <w:lsdException w:name="toc 2" w:semiHidden="1" w:uiPriority="39" w:unhideWhenUsed="1"/>
-    <w:lsdException w:name="toc 3" w:semiHidden="1" w:uiPriority="39" w:unhideWhenUsed="1"/>
-    <w:lsdException w:name="toc 4" w:semiHidden="1" w:uiPriority="39" w:unhideWhenUsed="1"/>
-    <w:lsdException w:name="toc 5" w:semiHidden="1" w:uiPriority="39" w:unhideWhenUsed="1"/>
-    <w:lsdException w:name="toc 6" w:semiHidden="1" w:uiPriority="39" w:unhideWhenUsed="1"/>
-    <w:lsdException w:name="toc 7" w:semiHidden="1" w:uiPriority="39" w:unhideWhenUsed="1"/>
-    <w:lsdException w:name="toc 8" w:semiHidden="1" w:uiPriority="39" w:unhideWhenUsed="1"/>
-    <w:lsdException w:name="toc 9" w:semiHidden="1" w:uiPriority="39" w:unhideWhenUsed="1"/>
+    <w:lsdException w:name="toc 1" w:uiPriority="39" w:semiHidden="1" w:unhideWhenUsed="1"/>
+    <w:lsdException w:name="toc 2" w:uiPriority="39" w:semiHidden="1" w:unhideWhenUsed="1"/>
+    <w:lsdException w:name="toc 3" w:uiPriority="39" w:semiHidden="1" w:unhideWhenUsed="1"/>
+    <w:lsdException w:name="toc 4" w:uiPriority="39" w:semiHidden="1" w:unhideWhenUsed="1"/>
+    <w:lsdException w:name="toc 5" w:uiPriority="39" w:semiHidden="1" w:unhideWhenUsed="1"/>
+    <w:lsdException w:name="toc 6" w:uiPriority="39" w:semiHidden="1" w:unhideWhenUsed="1"/>
+    <w:lsdException w:name="toc 7" w:uiPriority="39" w:semiHidden="1" w:unhideWhenUsed="1"/>
+    <w:lsdException w:name="toc 8" w:uiPriority="39" w:semiHidden="1" w:unhideWhenUsed="1"/>
+    <w:lsdException w:name="toc 9" w:uiPriority="39" w:semiHidden="1" w:unhideWhenUsed="1"/>
     <w:lsdException w:name="Normal Indent" w:semiHidden="1" w:unhideWhenUsed="1"/>
     <w:lsdException w:name="footnote text" w:semiHidden="1" w:unhideWhenUsed="1"/>
     <w:lsdException w:name="annotation text" w:semiHidden="1" w:unhideWhenUsed="1"/>
     <w:lsdException w:name="header" w:semiHidden="1" w:unhideWhenUsed="1"/>
     <w:lsdException w:name="footer" w:semiHidden="1" w:unhideWhenUsed="1"/>
     <w:lsdException w:name="index heading" w:semiHidden="1" w:unhideWhenUsed="1"/>
-    <w:lsdException w:name="caption" w:semiHidden="1" w:uiPriority="35" w:unhideWhenUsed="1" w:qFormat="1"/>
+    <w:lsdException w:name="caption" w:uiPriority="35" w:semiHidden="1" w:unhideWhenUsed="1" w:qFormat="1"/>
     <w:lsdException w:name="table of figures" w:semiHidden="1" w:unhideWhenUsed="1"/>
     <w:lsdException w:name="envelope address" w:semiHidden="1" w:unhideWhenUsed="1"/>
     <w:lsdException w:name="envelope return" w:semiHidden="1" w:unhideWhenUsed="1"/>
@@ -18469,7 +18308,7 @@
     <w:lsdException w:name="Title" w:uiPriority="10" w:qFormat="1"/>
     <w:lsdException w:name="Closing" w:semiHidden="1" w:unhideWhenUsed="1"/>
     <w:lsdException w:name="Signature" w:semiHidden="1" w:unhideWhenUsed="1"/>
-    <w:lsdException w:name="Default Paragraph Font" w:semiHidden="1" w:uiPriority="1" w:unhideWhenUsed="1"/>
+    <w:lsdException w:name="Default Paragraph Font" w:uiPriority="1" w:semiHidden="1" w:unhideWhenUsed="1"/>
     <w:lsdException w:name="Body Text" w:semiHidden="1" w:unhideWhenUsed="1"/>
     <w:lsdException w:name="Body Text Indent" w:semiHidden="1" w:unhideWhenUsed="1"/>
     <w:lsdException w:name="List Continue" w:semiHidden="1" w:unhideWhenUsed="1"/>
@@ -18669,8 +18508,8 @@
     <w:lsdException w:name="Subtle Reference" w:uiPriority="31" w:qFormat="1"/>
     <w:lsdException w:name="Intense Reference" w:uiPriority="32" w:qFormat="1"/>
     <w:lsdException w:name="Book Title" w:uiPriority="33" w:qFormat="1"/>
-    <w:lsdException w:name="Bibliography" w:semiHidden="1" w:uiPriority="37" w:unhideWhenUsed="1"/>
-    <w:lsdException w:name="TOC Heading" w:semiHidden="1" w:uiPriority="39" w:unhideWhenUsed="1" w:qFormat="1"/>
+    <w:lsdException w:name="Bibliography" w:uiPriority="37" w:semiHidden="1" w:unhideWhenUsed="1"/>
+    <w:lsdException w:name="TOC Heading" w:uiPriority="39" w:semiHidden="1" w:unhideWhenUsed="1" w:qFormat="1"/>
     <w:lsdException w:name="Plain Table 1" w:uiPriority="41"/>
     <w:lsdException w:name="Plain Table 2" w:uiPriority="42"/>
     <w:lsdException w:name="Plain Table 3" w:uiPriority="43"/>
@@ -18781,7 +18620,7 @@
     <w:lsdException w:name="Unresolved Mention" w:semiHidden="1" w:unhideWhenUsed="1"/>
     <w:lsdException w:name="Smart Link" w:semiHidden="1" w:unhideWhenUsed="1"/>
   </w:latentStyles>
-  <w:style w:type="paragraph" w:default="1" w:styleId="Normal">
+  <w:style w:type="paragraph" w:styleId="Normal" w:default="1">
     <w:name w:val="Normal"/>
     <w:qFormat/>
   </w:style>
@@ -18898,17 +18737,15 @@
       <w:color w:val="666666"/>
     </w:rPr>
   </w:style>
-  <w:style w:type="character" w:default="1" w:styleId="DefaultParagraphFont">
+  <w:style w:type="character" w:styleId="DefaultParagraphFont" w:default="1">
     <w:name w:val="Default Paragraph Font"/>
     <w:uiPriority w:val="1"/>
     <w:semiHidden/>
     <w:unhideWhenUsed/>
   </w:style>
-  <w:style w:type="table" w:default="1" w:styleId="TableNormal">
+  <w:style w:type="table" w:styleId="TableNormal" w:default="1">
     <w:name w:val="Normal Table"/>
     <w:uiPriority w:val="99"/>
-    <w:semiHidden/>
-    <w:unhideWhenUsed/>
     <w:tblPr>
       <w:tblInd w:w="0" w:type="dxa"/>
       <w:tblCellMar>
@@ -18919,7 +18756,7 @@
       </w:tblCellMar>
     </w:tblPr>
   </w:style>
-  <w:style w:type="numbering" w:default="1" w:styleId="NoList">
+  <w:style w:type="numbering" w:styleId="NoList" w:default="1">
     <w:name w:val="No List"/>
     <w:uiPriority w:val="99"/>
     <w:semiHidden/>
@@ -18958,7 +18795,7 @@
       <w:szCs w:val="30"/>
     </w:rPr>
   </w:style>
-  <w:style w:type="table" w:customStyle="1" w:styleId="a">
+  <w:style w:type="table" w:styleId="a" w:customStyle="1">
     <w:basedOn w:val="TableNormal"/>
     <w:tblPr>
       <w:tblStyleRowBandSize w:val="1"/>
@@ -18971,7 +18808,7 @@
       </w:tblCellMar>
     </w:tblPr>
   </w:style>
-  <w:style w:type="table" w:customStyle="1" w:styleId="a0">
+  <w:style w:type="table" w:styleId="a0" w:customStyle="1">
     <w:basedOn w:val="TableNormal"/>
     <w:tblPr>
       <w:tblStyleRowBandSize w:val="1"/>
@@ -18984,7 +18821,7 @@
       </w:tblCellMar>
     </w:tblPr>
   </w:style>
-  <w:style w:type="table" w:customStyle="1" w:styleId="a1">
+  <w:style w:type="table" w:styleId="a1" w:customStyle="1">
     <w:basedOn w:val="TableNormal"/>
     <w:tblPr>
       <w:tblStyleRowBandSize w:val="1"/>
@@ -18997,7 +18834,7 @@
       </w:tblCellMar>
     </w:tblPr>
   </w:style>
-  <w:style w:type="table" w:customStyle="1" w:styleId="a2">
+  <w:style w:type="table" w:styleId="a2" w:customStyle="1">
     <w:basedOn w:val="TableNormal"/>
     <w:tblPr>
       <w:tblStyleRowBandSize w:val="1"/>
@@ -19010,7 +18847,7 @@
       </w:tblCellMar>
     </w:tblPr>
   </w:style>
-  <w:style w:type="table" w:customStyle="1" w:styleId="a3">
+  <w:style w:type="table" w:styleId="a3" w:customStyle="1">
     <w:basedOn w:val="TableNormal"/>
     <w:tblPr>
       <w:tblStyleRowBandSize w:val="1"/>
@@ -19044,12 +18881,12 @@
     </w:pPr>
     <w:tblPr>
       <w:tblBorders>
-        <w:top w:val="single" w:sz="4" w:space="0" w:color="auto"/>
-        <w:left w:val="single" w:sz="4" w:space="0" w:color="auto"/>
-        <w:bottom w:val="single" w:sz="4" w:space="0" w:color="auto"/>
-        <w:right w:val="single" w:sz="4" w:space="0" w:color="auto"/>
-        <w:insideH w:val="single" w:sz="4" w:space="0" w:color="auto"/>
-        <w:insideV w:val="single" w:sz="4" w:space="0" w:color="auto"/>
+        <w:top w:val="single" w:color="auto" w:sz="4" w:space="0"/>
+        <w:left w:val="single" w:color="auto" w:sz="4" w:space="0"/>
+        <w:bottom w:val="single" w:color="auto" w:sz="4" w:space="0"/>
+        <w:right w:val="single" w:color="auto" w:sz="4" w:space="0"/>
+        <w:insideH w:val="single" w:color="auto" w:sz="4" w:space="0"/>
+        <w:insideV w:val="single" w:color="auto" w:sz="4" w:space="0"/>
       </w:tblBorders>
     </w:tblPr>
   </w:style>
@@ -19069,7 +18906,7 @@
       <w:spacing w:line="240" w:lineRule="auto"/>
     </w:pPr>
   </w:style>
-  <w:style w:type="character" w:customStyle="1" w:styleId="HeaderChar">
+  <w:style w:type="character" w:styleId="HeaderChar" w:customStyle="1">
     <w:name w:val="Header Char"/>
     <w:basedOn w:val="DefaultParagraphFont"/>
     <w:link w:val="Header"/>
@@ -19093,7 +18930,7 @@
       <w:spacing w:line="240" w:lineRule="auto"/>
     </w:pPr>
   </w:style>
-  <w:style w:type="character" w:customStyle="1" w:styleId="FooterChar">
+  <w:style w:type="character" w:styleId="FooterChar" w:customStyle="1">
     <w:name w:val="Footer Char"/>
     <w:basedOn w:val="DefaultParagraphFont"/>
     <w:link w:val="Footer"/>

</xml_diff>